<commit_message>
Conceptos de SPA Routing y nuestro primer servidor: Desglose del proyecto y explicacion SPA, Implementando routing del lado del cliente
</commit_message>
<xml_diff>
--- a/CursoCreacionDeRouterSPA/CreaciónDeRouterSinglePageApp.docx
+++ b/CursoCreacionDeRouterSPA/CreaciónDeRouterSinglePageApp.docx
@@ -9,8 +9,6 @@
           <w:sz w:val="48"/>
         </w:rPr>
       </w:pPr>
-      <w:bookmarkStart w:id="0" w:name="_GoBack"/>
-      <w:bookmarkEnd w:id="0"/>
       <w:r>
         <w:rPr>
           <w:sz w:val="48"/>
@@ -46,7 +44,29 @@
           <w:szCs w:val="24"/>
           <w:lang w:val="es-MX" w:eastAsia="es-MX"/>
         </w:rPr>
-        <w:t xml:space="preserve">Los pasos que se van a seguir para llevar a cabo la creación del Router del </w:t>
+        <w:t xml:space="preserve">Los pasos que se van a seguir para llevar a cabo la creación del </w:t>
+      </w:r>
+      <w:proofErr w:type="spellStart"/>
+      <w:r>
+        <w:rPr>
+          <w:rFonts w:ascii="Arial" w:eastAsia="Times New Roman" w:hAnsi="Arial" w:cs="Arial"/>
+          <w:color w:val="4A4A4A"/>
+          <w:sz w:val="20"/>
+          <w:szCs w:val="24"/>
+          <w:lang w:val="es-MX" w:eastAsia="es-MX"/>
+        </w:rPr>
+        <w:t>Router</w:t>
+      </w:r>
+      <w:proofErr w:type="spellEnd"/>
+      <w:r>
+        <w:rPr>
+          <w:rFonts w:ascii="Arial" w:eastAsia="Times New Roman" w:hAnsi="Arial" w:cs="Arial"/>
+          <w:color w:val="4A4A4A"/>
+          <w:sz w:val="20"/>
+          <w:szCs w:val="24"/>
+          <w:lang w:val="es-MX" w:eastAsia="es-MX"/>
+        </w:rPr>
+        <w:t xml:space="preserve"> del </w:t>
       </w:r>
       <w:r>
         <w:rPr>
@@ -125,6 +145,8 @@
           <w:lang w:val="es-MX" w:eastAsia="es-MX"/>
         </w:rPr>
       </w:pPr>
+      <w:proofErr w:type="spellStart"/>
+      <w:proofErr w:type="gramStart"/>
       <w:r>
         <w:rPr>
           <w:rFonts w:ascii="Arial" w:eastAsia="Times New Roman" w:hAnsi="Arial" w:cs="Arial"/>
@@ -133,7 +155,29 @@
           <w:szCs w:val="24"/>
           <w:lang w:val="es-MX" w:eastAsia="es-MX"/>
         </w:rPr>
-        <w:t>loadInitialRoute()</w:t>
+        <w:t>loadInitialRoute</w:t>
+      </w:r>
+      <w:proofErr w:type="spellEnd"/>
+      <w:r>
+        <w:rPr>
+          <w:rFonts w:ascii="Arial" w:eastAsia="Times New Roman" w:hAnsi="Arial" w:cs="Arial"/>
+          <w:color w:val="4A4A4A"/>
+          <w:sz w:val="20"/>
+          <w:szCs w:val="24"/>
+          <w:lang w:val="es-MX" w:eastAsia="es-MX"/>
+        </w:rPr>
+        <w:t>(</w:t>
+      </w:r>
+      <w:proofErr w:type="gramEnd"/>
+      <w:r>
+        <w:rPr>
+          <w:rFonts w:ascii="Arial" w:eastAsia="Times New Roman" w:hAnsi="Arial" w:cs="Arial"/>
+          <w:color w:val="4A4A4A"/>
+          <w:sz w:val="20"/>
+          <w:szCs w:val="24"/>
+          <w:lang w:val="es-MX" w:eastAsia="es-MX"/>
+        </w:rPr>
+        <w:t>)</w:t>
       </w:r>
       <w:r>
         <w:rPr>
@@ -200,6 +244,8 @@
           <w:lang w:val="es-MX" w:eastAsia="es-MX"/>
         </w:rPr>
       </w:pPr>
+      <w:proofErr w:type="spellStart"/>
+      <w:proofErr w:type="gramStart"/>
       <w:r>
         <w:rPr>
           <w:rFonts w:ascii="Arial" w:eastAsia="Times New Roman" w:hAnsi="Arial" w:cs="Arial"/>
@@ -208,7 +254,29 @@
           <w:szCs w:val="24"/>
           <w:lang w:val="es-MX" w:eastAsia="es-MX"/>
         </w:rPr>
-        <w:t>matchUrlToRoute()</w:t>
+        <w:t>matchUrlToRoute</w:t>
+      </w:r>
+      <w:proofErr w:type="spellEnd"/>
+      <w:r>
+        <w:rPr>
+          <w:rFonts w:ascii="Arial" w:eastAsia="Times New Roman" w:hAnsi="Arial" w:cs="Arial"/>
+          <w:color w:val="4A4A4A"/>
+          <w:sz w:val="20"/>
+          <w:szCs w:val="24"/>
+          <w:lang w:val="es-MX" w:eastAsia="es-MX"/>
+        </w:rPr>
+        <w:t>(</w:t>
+      </w:r>
+      <w:proofErr w:type="gramEnd"/>
+      <w:r>
+        <w:rPr>
+          <w:rFonts w:ascii="Arial" w:eastAsia="Times New Roman" w:hAnsi="Arial" w:cs="Arial"/>
+          <w:color w:val="4A4A4A"/>
+          <w:sz w:val="20"/>
+          <w:szCs w:val="24"/>
+          <w:lang w:val="es-MX" w:eastAsia="es-MX"/>
+        </w:rPr>
+        <w:t>)</w:t>
       </w:r>
       <w:r>
         <w:rPr>
@@ -255,7 +323,51 @@
           <w:lang w:val="es-MX" w:eastAsia="es-MX"/>
         </w:rPr>
         <w:br/>
-        <w:t>Para esto utilizaremos el método de HTML pushState. (windows.history.pushState).</w:t>
+        <w:t xml:space="preserve">Para esto utilizaremos el método de HTML </w:t>
+      </w:r>
+      <w:proofErr w:type="spellStart"/>
+      <w:r>
+        <w:rPr>
+          <w:rFonts w:ascii="Arial" w:eastAsia="Times New Roman" w:hAnsi="Arial" w:cs="Arial"/>
+          <w:color w:val="4A4A4A"/>
+          <w:sz w:val="20"/>
+          <w:szCs w:val="24"/>
+          <w:lang w:val="es-MX" w:eastAsia="es-MX"/>
+        </w:rPr>
+        <w:t>pushState</w:t>
+      </w:r>
+      <w:proofErr w:type="spellEnd"/>
+      <w:r>
+        <w:rPr>
+          <w:rFonts w:ascii="Arial" w:eastAsia="Times New Roman" w:hAnsi="Arial" w:cs="Arial"/>
+          <w:color w:val="4A4A4A"/>
+          <w:sz w:val="20"/>
+          <w:szCs w:val="24"/>
+          <w:lang w:val="es-MX" w:eastAsia="es-MX"/>
+        </w:rPr>
+        <w:t>. (</w:t>
+      </w:r>
+      <w:proofErr w:type="spellStart"/>
+      <w:r>
+        <w:rPr>
+          <w:rFonts w:ascii="Arial" w:eastAsia="Times New Roman" w:hAnsi="Arial" w:cs="Arial"/>
+          <w:color w:val="4A4A4A"/>
+          <w:sz w:val="20"/>
+          <w:szCs w:val="24"/>
+          <w:lang w:val="es-MX" w:eastAsia="es-MX"/>
+        </w:rPr>
+        <w:t>windows.history.pushState</w:t>
+      </w:r>
+      <w:proofErr w:type="spellEnd"/>
+      <w:r>
+        <w:rPr>
+          <w:rFonts w:ascii="Arial" w:eastAsia="Times New Roman" w:hAnsi="Arial" w:cs="Arial"/>
+          <w:color w:val="4A4A4A"/>
+          <w:sz w:val="20"/>
+          <w:szCs w:val="24"/>
+          <w:lang w:val="es-MX" w:eastAsia="es-MX"/>
+        </w:rPr>
+        <w:t>).</w:t>
       </w:r>
     </w:p>
     <w:p>
@@ -275,6 +387,8 @@
           <w:lang w:val="es-MX" w:eastAsia="es-MX"/>
         </w:rPr>
       </w:pPr>
+      <w:proofErr w:type="spellStart"/>
+      <w:proofErr w:type="gramStart"/>
       <w:r>
         <w:rPr>
           <w:rFonts w:ascii="Arial" w:eastAsia="Times New Roman" w:hAnsi="Arial" w:cs="Arial"/>
@@ -283,7 +397,29 @@
           <w:szCs w:val="24"/>
           <w:lang w:val="es-MX" w:eastAsia="es-MX"/>
         </w:rPr>
-        <w:t>loadRoute()</w:t>
+        <w:t>loadRoute</w:t>
+      </w:r>
+      <w:proofErr w:type="spellEnd"/>
+      <w:r>
+        <w:rPr>
+          <w:rFonts w:ascii="Arial" w:eastAsia="Times New Roman" w:hAnsi="Arial" w:cs="Arial"/>
+          <w:color w:val="4A4A4A"/>
+          <w:sz w:val="20"/>
+          <w:szCs w:val="24"/>
+          <w:lang w:val="es-MX" w:eastAsia="es-MX"/>
+        </w:rPr>
+        <w:t>(</w:t>
+      </w:r>
+      <w:proofErr w:type="gramEnd"/>
+      <w:r>
+        <w:rPr>
+          <w:rFonts w:ascii="Arial" w:eastAsia="Times New Roman" w:hAnsi="Arial" w:cs="Arial"/>
+          <w:color w:val="4A4A4A"/>
+          <w:sz w:val="20"/>
+          <w:szCs w:val="24"/>
+          <w:lang w:val="es-MX" w:eastAsia="es-MX"/>
+        </w:rPr>
+        <w:t>)</w:t>
       </w:r>
       <w:r>
         <w:rPr>
@@ -330,7 +466,29 @@
           <w:lang w:val="es-MX" w:eastAsia="es-MX"/>
         </w:rPr>
         <w:br/>
-        <w:t>Para esto vamos a usar innerHTML.</w:t>
+        <w:t xml:space="preserve">Para esto vamos a usar </w:t>
+      </w:r>
+      <w:proofErr w:type="spellStart"/>
+      <w:r>
+        <w:rPr>
+          <w:rFonts w:ascii="Arial" w:eastAsia="Times New Roman" w:hAnsi="Arial" w:cs="Arial"/>
+          <w:color w:val="4A4A4A"/>
+          <w:sz w:val="20"/>
+          <w:szCs w:val="24"/>
+          <w:lang w:val="es-MX" w:eastAsia="es-MX"/>
+        </w:rPr>
+        <w:t>innerHTML</w:t>
+      </w:r>
+      <w:proofErr w:type="spellEnd"/>
+      <w:r>
+        <w:rPr>
+          <w:rFonts w:ascii="Arial" w:eastAsia="Times New Roman" w:hAnsi="Arial" w:cs="Arial"/>
+          <w:color w:val="4A4A4A"/>
+          <w:sz w:val="20"/>
+          <w:szCs w:val="24"/>
+          <w:lang w:val="es-MX" w:eastAsia="es-MX"/>
+        </w:rPr>
+        <w:t>.</w:t>
       </w:r>
     </w:p>
     <w:p>
@@ -350,6 +508,7 @@
           <w:lang w:val="es-MX" w:eastAsia="es-MX"/>
         </w:rPr>
       </w:pPr>
+      <w:proofErr w:type="spellStart"/>
       <w:r>
         <w:rPr>
           <w:rFonts w:ascii="Arial" w:eastAsia="Times New Roman" w:hAnsi="Arial" w:cs="Arial"/>
@@ -358,7 +517,18 @@
           <w:szCs w:val="24"/>
           <w:lang w:val="es-MX" w:eastAsia="es-MX"/>
         </w:rPr>
-        <w:t>loadRoute()</w:t>
+        <w:t>loadRoute</w:t>
+      </w:r>
+      <w:proofErr w:type="spellEnd"/>
+      <w:r>
+        <w:rPr>
+          <w:rFonts w:ascii="Arial" w:eastAsia="Times New Roman" w:hAnsi="Arial" w:cs="Arial"/>
+          <w:color w:val="4A4A4A"/>
+          <w:sz w:val="20"/>
+          <w:szCs w:val="24"/>
+          <w:lang w:val="es-MX" w:eastAsia="es-MX"/>
+        </w:rPr>
+        <w:t>()</w:t>
       </w:r>
     </w:p>
     <w:p>
@@ -390,6 +560,7 @@
       <w:r>
         <w:rPr>
           <w:rFonts w:ascii="Arial" w:eastAsia="Times New Roman" w:hAnsi="Arial" w:cs="Arial"/>
+          <w:noProof/>
           <w:color w:val="4A4A4A"/>
           <w:sz w:val="20"/>
           <w:szCs w:val="24"/>
@@ -432,8 +603,2455 @@
         </w:drawing>
       </w:r>
     </w:p>
+    <w:p>
+      <w:pPr>
+        <w:shd w:val="clear" w:color="auto" w:fill="FFFFFF"/>
+        <w:spacing w:before="0" w:after="0" w:line="240" w:lineRule="auto"/>
+        <w:jc w:val="center"/>
+        <w:rPr>
+          <w:rFonts w:ascii="Arial" w:eastAsia="Times New Roman" w:hAnsi="Arial" w:cs="Arial"/>
+          <w:color w:val="4A4A4A"/>
+          <w:sz w:val="20"/>
+          <w:szCs w:val="24"/>
+          <w:lang w:val="es-MX" w:eastAsia="es-MX"/>
+        </w:rPr>
+      </w:pPr>
+    </w:p>
+    <w:p>
+      <w:pPr>
+        <w:shd w:val="clear" w:color="auto" w:fill="FFFFFF"/>
+        <w:spacing w:before="0" w:after="0" w:line="240" w:lineRule="auto"/>
+        <w:jc w:val="center"/>
+        <w:rPr>
+          <w:rFonts w:ascii="Arial" w:eastAsia="Times New Roman" w:hAnsi="Arial" w:cs="Arial"/>
+          <w:color w:val="4A4A4A"/>
+          <w:sz w:val="20"/>
+          <w:szCs w:val="24"/>
+          <w:lang w:val="es-MX" w:eastAsia="es-MX"/>
+        </w:rPr>
+      </w:pPr>
+    </w:p>
+    <w:p>
+      <w:pPr>
+        <w:shd w:val="clear" w:color="auto" w:fill="FFFFFF"/>
+        <w:spacing w:before="0" w:after="0" w:line="240" w:lineRule="auto"/>
+        <w:jc w:val="center"/>
+        <w:rPr>
+          <w:rFonts w:ascii="Arial" w:eastAsia="Times New Roman" w:hAnsi="Arial" w:cs="Arial"/>
+          <w:color w:val="4A4A4A"/>
+          <w:sz w:val="20"/>
+          <w:szCs w:val="24"/>
+          <w:lang w:val="es-MX" w:eastAsia="es-MX"/>
+        </w:rPr>
+      </w:pPr>
+    </w:p>
+    <w:p>
+      <w:pPr>
+        <w:shd w:val="clear" w:color="auto" w:fill="FFFFFF"/>
+        <w:spacing w:before="0" w:after="0" w:line="240" w:lineRule="auto"/>
+        <w:jc w:val="center"/>
+        <w:rPr>
+          <w:rFonts w:ascii="Arial" w:eastAsia="Times New Roman" w:hAnsi="Arial" w:cs="Arial"/>
+          <w:color w:val="4A4A4A"/>
+          <w:sz w:val="20"/>
+          <w:szCs w:val="24"/>
+          <w:lang w:val="es-MX" w:eastAsia="es-MX"/>
+        </w:rPr>
+      </w:pPr>
+    </w:p>
+    <w:p>
+      <w:pPr>
+        <w:shd w:val="clear" w:color="auto" w:fill="FFFFFF"/>
+        <w:spacing w:before="0" w:after="0" w:line="240" w:lineRule="auto"/>
+        <w:jc w:val="center"/>
+        <w:rPr>
+          <w:rFonts w:ascii="Arial" w:eastAsia="Times New Roman" w:hAnsi="Arial" w:cs="Arial"/>
+          <w:color w:val="4A4A4A"/>
+          <w:sz w:val="20"/>
+          <w:szCs w:val="24"/>
+          <w:lang w:val="es-MX" w:eastAsia="es-MX"/>
+        </w:rPr>
+      </w:pPr>
+    </w:p>
+    <w:p>
+      <w:pPr>
+        <w:shd w:val="clear" w:color="auto" w:fill="FFFFFF"/>
+        <w:spacing w:before="0" w:after="0" w:line="240" w:lineRule="auto"/>
+        <w:jc w:val="center"/>
+        <w:rPr>
+          <w:rFonts w:ascii="Arial" w:eastAsia="Times New Roman" w:hAnsi="Arial" w:cs="Arial"/>
+          <w:color w:val="4A4A4A"/>
+          <w:sz w:val="20"/>
+          <w:szCs w:val="24"/>
+          <w:lang w:val="es-MX" w:eastAsia="es-MX"/>
+        </w:rPr>
+      </w:pPr>
+    </w:p>
+    <w:p>
+      <w:pPr>
+        <w:shd w:val="clear" w:color="auto" w:fill="FFFFFF"/>
+        <w:spacing w:before="0" w:after="0" w:line="240" w:lineRule="auto"/>
+        <w:jc w:val="center"/>
+        <w:rPr>
+          <w:rFonts w:ascii="Arial" w:eastAsia="Times New Roman" w:hAnsi="Arial" w:cs="Arial"/>
+          <w:color w:val="4A4A4A"/>
+          <w:sz w:val="20"/>
+          <w:szCs w:val="24"/>
+          <w:lang w:val="es-MX" w:eastAsia="es-MX"/>
+        </w:rPr>
+      </w:pPr>
+    </w:p>
+    <w:p>
+      <w:pPr>
+        <w:shd w:val="clear" w:color="auto" w:fill="FFFFFF"/>
+        <w:spacing w:before="0" w:after="0" w:line="240" w:lineRule="auto"/>
+        <w:jc w:val="center"/>
+        <w:rPr>
+          <w:rFonts w:ascii="Arial" w:eastAsia="Times New Roman" w:hAnsi="Arial" w:cs="Arial"/>
+          <w:color w:val="4A4A4A"/>
+          <w:sz w:val="20"/>
+          <w:szCs w:val="24"/>
+          <w:lang w:val="es-MX" w:eastAsia="es-MX"/>
+        </w:rPr>
+      </w:pPr>
+    </w:p>
+    <w:p>
+      <w:pPr>
+        <w:shd w:val="clear" w:color="auto" w:fill="FFFFFF"/>
+        <w:spacing w:before="0" w:after="0" w:line="240" w:lineRule="auto"/>
+        <w:jc w:val="center"/>
+        <w:rPr>
+          <w:rFonts w:ascii="Arial" w:eastAsia="Times New Roman" w:hAnsi="Arial" w:cs="Arial"/>
+          <w:color w:val="4A4A4A"/>
+          <w:sz w:val="20"/>
+          <w:szCs w:val="24"/>
+          <w:lang w:val="es-MX" w:eastAsia="es-MX"/>
+        </w:rPr>
+      </w:pPr>
+    </w:p>
+    <w:p>
+      <w:pPr>
+        <w:shd w:val="clear" w:color="auto" w:fill="FFFFFF"/>
+        <w:spacing w:before="0" w:after="0" w:line="240" w:lineRule="auto"/>
+        <w:jc w:val="center"/>
+        <w:rPr>
+          <w:rFonts w:ascii="Arial" w:eastAsia="Times New Roman" w:hAnsi="Arial" w:cs="Arial"/>
+          <w:color w:val="4A4A4A"/>
+          <w:sz w:val="20"/>
+          <w:szCs w:val="24"/>
+          <w:lang w:val="es-MX" w:eastAsia="es-MX"/>
+        </w:rPr>
+      </w:pPr>
+    </w:p>
+    <w:p>
+      <w:pPr>
+        <w:shd w:val="clear" w:color="auto" w:fill="FFFFFF"/>
+        <w:spacing w:before="0" w:after="0" w:line="240" w:lineRule="auto"/>
+        <w:jc w:val="center"/>
+        <w:rPr>
+          <w:rFonts w:ascii="Arial" w:eastAsia="Times New Roman" w:hAnsi="Arial" w:cs="Arial"/>
+          <w:color w:val="4A4A4A"/>
+          <w:sz w:val="20"/>
+          <w:szCs w:val="24"/>
+          <w:lang w:val="es-MX" w:eastAsia="es-MX"/>
+        </w:rPr>
+      </w:pPr>
+    </w:p>
+    <w:p>
+      <w:pPr>
+        <w:shd w:val="clear" w:color="auto" w:fill="FFFFFF"/>
+        <w:spacing w:before="0" w:after="0" w:line="240" w:lineRule="auto"/>
+        <w:jc w:val="center"/>
+        <w:rPr>
+          <w:rFonts w:ascii="Arial" w:eastAsia="Times New Roman" w:hAnsi="Arial" w:cs="Arial"/>
+          <w:color w:val="4A4A4A"/>
+          <w:sz w:val="20"/>
+          <w:szCs w:val="24"/>
+          <w:lang w:val="es-MX" w:eastAsia="es-MX"/>
+        </w:rPr>
+      </w:pPr>
+    </w:p>
+    <w:p>
+      <w:pPr>
+        <w:shd w:val="clear" w:color="auto" w:fill="FFFFFF"/>
+        <w:spacing w:before="0" w:after="0" w:line="240" w:lineRule="auto"/>
+        <w:jc w:val="center"/>
+        <w:rPr>
+          <w:rFonts w:ascii="Arial" w:eastAsia="Times New Roman" w:hAnsi="Arial" w:cs="Arial"/>
+          <w:color w:val="4A4A4A"/>
+          <w:sz w:val="20"/>
+          <w:szCs w:val="24"/>
+          <w:lang w:val="es-MX" w:eastAsia="es-MX"/>
+        </w:rPr>
+      </w:pPr>
+    </w:p>
+    <w:p>
+      <w:pPr>
+        <w:shd w:val="clear" w:color="auto" w:fill="FFFFFF"/>
+        <w:spacing w:before="0" w:after="0" w:line="240" w:lineRule="auto"/>
+        <w:jc w:val="center"/>
+        <w:rPr>
+          <w:rFonts w:ascii="Arial" w:eastAsia="Times New Roman" w:hAnsi="Arial" w:cs="Arial"/>
+          <w:color w:val="4A4A4A"/>
+          <w:sz w:val="20"/>
+          <w:szCs w:val="24"/>
+          <w:lang w:val="es-MX" w:eastAsia="es-MX"/>
+        </w:rPr>
+      </w:pPr>
+    </w:p>
+    <w:p>
+      <w:pPr>
+        <w:shd w:val="clear" w:color="auto" w:fill="FFFFFF"/>
+        <w:spacing w:before="0" w:after="0" w:line="240" w:lineRule="auto"/>
+        <w:jc w:val="center"/>
+        <w:rPr>
+          <w:rFonts w:ascii="Arial" w:eastAsia="Times New Roman" w:hAnsi="Arial" w:cs="Arial"/>
+          <w:color w:val="4A4A4A"/>
+          <w:sz w:val="20"/>
+          <w:szCs w:val="24"/>
+          <w:lang w:val="es-MX" w:eastAsia="es-MX"/>
+        </w:rPr>
+      </w:pPr>
+    </w:p>
+    <w:p>
+      <w:pPr>
+        <w:pStyle w:val="Puesto"/>
+        <w:rPr>
+          <w:sz w:val="44"/>
+          <w:lang w:val="es-MX"/>
+        </w:rPr>
+      </w:pPr>
+      <w:r>
+        <w:rPr>
+          <w:sz w:val="44"/>
+        </w:rPr>
+        <w:lastRenderedPageBreak/>
+        <w:t>Conceptos de SPA Routing y nuestro primer servidor</w:t>
+      </w:r>
+    </w:p>
+    <w:p>
+      <w:pPr>
+        <w:shd w:val="clear" w:color="auto" w:fill="FFFFFF"/>
+        <w:spacing w:before="0" w:after="0" w:line="240" w:lineRule="auto"/>
+        <w:jc w:val="center"/>
+        <w:rPr>
+          <w:rFonts w:ascii="Arial" w:eastAsia="Times New Roman" w:hAnsi="Arial" w:cs="Arial"/>
+          <w:color w:val="4A4A4A"/>
+          <w:sz w:val="20"/>
+          <w:szCs w:val="24"/>
+          <w:lang w:val="es-MX" w:eastAsia="es-MX"/>
+        </w:rPr>
+      </w:pPr>
+    </w:p>
+    <w:p>
+      <w:pPr>
+        <w:pStyle w:val="Ttulo1"/>
+      </w:pPr>
+      <w:r>
+        <w:t>Desglose del proyecto del curso y explicación del SPA Routing</w:t>
+      </w:r>
+    </w:p>
+    <w:p>
+      <w:pPr>
+        <w:shd w:val="clear" w:color="auto" w:fill="FFFFFF"/>
+        <w:spacing w:before="0" w:after="0" w:line="240" w:lineRule="auto"/>
+        <w:jc w:val="center"/>
+        <w:rPr>
+          <w:rFonts w:ascii="Arial" w:eastAsia="Times New Roman" w:hAnsi="Arial" w:cs="Arial"/>
+          <w:color w:val="4A4A4A"/>
+          <w:sz w:val="20"/>
+          <w:szCs w:val="24"/>
+          <w:lang w:eastAsia="es-MX"/>
+        </w:rPr>
+      </w:pPr>
+    </w:p>
+    <w:p>
+      <w:pPr>
+        <w:shd w:val="clear" w:color="auto" w:fill="FFFFFF"/>
+        <w:spacing w:before="0" w:after="0" w:line="240" w:lineRule="auto"/>
+        <w:jc w:val="center"/>
+        <w:rPr>
+          <w:rFonts w:ascii="Arial" w:eastAsia="Times New Roman" w:hAnsi="Arial" w:cs="Arial"/>
+          <w:color w:val="4A4A4A"/>
+          <w:sz w:val="20"/>
+          <w:szCs w:val="24"/>
+          <w:lang w:eastAsia="es-MX"/>
+        </w:rPr>
+      </w:pPr>
+    </w:p>
+    <w:p>
+      <w:pPr>
+        <w:shd w:val="clear" w:color="auto" w:fill="FFFFFF"/>
+        <w:spacing w:before="0" w:after="0" w:line="240" w:lineRule="auto"/>
+        <w:jc w:val="center"/>
+        <w:rPr>
+          <w:rFonts w:ascii="Arial" w:eastAsia="Times New Roman" w:hAnsi="Arial" w:cs="Arial"/>
+          <w:color w:val="4A4A4A"/>
+          <w:sz w:val="20"/>
+          <w:szCs w:val="24"/>
+          <w:lang w:val="es-MX" w:eastAsia="es-MX"/>
+        </w:rPr>
+      </w:pPr>
+      <w:r>
+        <w:rPr>
+          <w:rFonts w:ascii="Arial" w:eastAsia="Times New Roman" w:hAnsi="Arial" w:cs="Arial"/>
+          <w:color w:val="4A4A4A"/>
+          <w:sz w:val="20"/>
+          <w:szCs w:val="24"/>
+          <w:lang w:val="es-MX" w:eastAsia="es-MX"/>
+        </w:rPr>
+        <w:drawing>
+          <wp:inline distT="0" distB="0" distL="0" distR="0" wp14:anchorId="1F03BA37" wp14:editId="061E47EA">
+            <wp:extent cx="5732145" cy="3074670"/>
+            <wp:effectExtent l="0" t="0" r="1905" b="0"/>
+            <wp:docPr id="2" name="Imagen 2"/>
+            <wp:cNvGraphicFramePr>
+              <a:graphicFrameLocks xmlns:a="http://schemas.openxmlformats.org/drawingml/2006/main" noChangeAspect="1"/>
+            </wp:cNvGraphicFramePr>
+            <a:graphic xmlns:a="http://schemas.openxmlformats.org/drawingml/2006/main">
+              <a:graphicData uri="http://schemas.openxmlformats.org/drawingml/2006/picture">
+                <pic:pic xmlns:pic="http://schemas.openxmlformats.org/drawingml/2006/picture">
+                  <pic:nvPicPr>
+                    <pic:cNvPr id="1" name=""/>
+                    <pic:cNvPicPr/>
+                  </pic:nvPicPr>
+                  <pic:blipFill>
+                    <a:blip r:embed="rId12"/>
+                    <a:stretch>
+                      <a:fillRect/>
+                    </a:stretch>
+                  </pic:blipFill>
+                  <pic:spPr>
+                    <a:xfrm>
+                      <a:off x="0" y="0"/>
+                      <a:ext cx="5732145" cy="3074670"/>
+                    </a:xfrm>
+                    <a:prstGeom prst="rect">
+                      <a:avLst/>
+                    </a:prstGeom>
+                  </pic:spPr>
+                </pic:pic>
+              </a:graphicData>
+            </a:graphic>
+          </wp:inline>
+        </w:drawing>
+      </w:r>
+    </w:p>
+    <w:p>
+      <w:pPr>
+        <w:shd w:val="clear" w:color="auto" w:fill="FFFFFF"/>
+        <w:spacing w:before="0" w:after="0" w:line="240" w:lineRule="auto"/>
+        <w:jc w:val="center"/>
+        <w:rPr>
+          <w:rFonts w:ascii="Arial" w:eastAsia="Times New Roman" w:hAnsi="Arial" w:cs="Arial"/>
+          <w:color w:val="4A4A4A"/>
+          <w:sz w:val="20"/>
+          <w:szCs w:val="24"/>
+          <w:lang w:val="es-MX" w:eastAsia="es-MX"/>
+        </w:rPr>
+      </w:pPr>
+    </w:p>
+    <w:p>
+      <w:pPr>
+        <w:shd w:val="clear" w:color="auto" w:fill="FFFFFF"/>
+        <w:spacing w:before="0" w:after="0" w:line="240" w:lineRule="auto"/>
+        <w:jc w:val="center"/>
+        <w:rPr>
+          <w:rFonts w:ascii="Arial" w:eastAsia="Times New Roman" w:hAnsi="Arial" w:cs="Arial"/>
+          <w:color w:val="4A4A4A"/>
+          <w:sz w:val="20"/>
+          <w:szCs w:val="24"/>
+          <w:lang w:val="es-MX" w:eastAsia="es-MX"/>
+        </w:rPr>
+      </w:pPr>
+    </w:p>
+    <w:p>
+      <w:pPr>
+        <w:pStyle w:val="Ttulo1"/>
+      </w:pPr>
+      <w:r>
+        <w:t>Implementando routing del lado del cliente</w:t>
+      </w:r>
+    </w:p>
+    <w:p>
+      <w:pPr>
+        <w:shd w:val="clear" w:color="auto" w:fill="FFFFFF"/>
+        <w:spacing w:before="0" w:after="0" w:line="240" w:lineRule="auto"/>
+        <w:jc w:val="center"/>
+        <w:rPr>
+          <w:rFonts w:ascii="Arial" w:eastAsia="Times New Roman" w:hAnsi="Arial" w:cs="Arial"/>
+          <w:color w:val="4A4A4A"/>
+          <w:sz w:val="20"/>
+          <w:szCs w:val="24"/>
+          <w:lang w:eastAsia="es-MX"/>
+        </w:rPr>
+      </w:pPr>
+    </w:p>
+    <w:p>
+      <w:pPr>
+        <w:shd w:val="clear" w:color="auto" w:fill="FFFFFF"/>
+        <w:spacing w:before="0" w:after="0" w:line="240" w:lineRule="auto"/>
+        <w:rPr>
+          <w:rFonts w:ascii="Arial" w:eastAsia="Times New Roman" w:hAnsi="Arial" w:cs="Arial"/>
+          <w:color w:val="4A4A4A"/>
+          <w:sz w:val="20"/>
+          <w:szCs w:val="20"/>
+          <w:lang w:val="es-MX" w:eastAsia="es-MX"/>
+        </w:rPr>
+      </w:pPr>
+      <w:r>
+        <w:rPr>
+          <w:rFonts w:ascii="Arial" w:eastAsia="Times New Roman" w:hAnsi="Arial" w:cs="Arial"/>
+          <w:b/>
+          <w:bCs/>
+          <w:color w:val="4A4A4A"/>
+          <w:sz w:val="20"/>
+          <w:szCs w:val="20"/>
+          <w:lang w:val="es-MX" w:eastAsia="es-MX"/>
+        </w:rPr>
+        <w:t>ALGUNOS MÉTODOS DE HISTORY</w:t>
+      </w:r>
+    </w:p>
+    <w:p>
+      <w:pPr>
+        <w:shd w:val="clear" w:color="auto" w:fill="333333"/>
+        <w:tabs>
+          <w:tab w:val="left" w:pos="916"/>
+          <w:tab w:val="left" w:pos="1832"/>
+          <w:tab w:val="left" w:pos="2748"/>
+          <w:tab w:val="left" w:pos="3664"/>
+          <w:tab w:val="left" w:pos="4580"/>
+          <w:tab w:val="left" w:pos="5496"/>
+          <w:tab w:val="left" w:pos="6412"/>
+          <w:tab w:val="left" w:pos="7328"/>
+          <w:tab w:val="left" w:pos="8244"/>
+          <w:tab w:val="left" w:pos="9160"/>
+          <w:tab w:val="left" w:pos="10076"/>
+          <w:tab w:val="left" w:pos="10992"/>
+          <w:tab w:val="left" w:pos="11908"/>
+          <w:tab w:val="left" w:pos="12824"/>
+          <w:tab w:val="left" w:pos="13740"/>
+          <w:tab w:val="left" w:pos="14656"/>
+        </w:tabs>
+        <w:spacing w:before="0" w:after="0" w:line="240" w:lineRule="auto"/>
+        <w:rPr>
+          <w:rFonts w:ascii="Courier New" w:eastAsia="Times New Roman" w:hAnsi="Courier New" w:cs="Courier New"/>
+          <w:color w:val="FFFFFF"/>
+          <w:sz w:val="20"/>
+          <w:szCs w:val="20"/>
+          <w:lang w:val="es-MX" w:eastAsia="es-MX"/>
+        </w:rPr>
+      </w:pPr>
+      <w:proofErr w:type="spellStart"/>
+      <w:proofErr w:type="gramStart"/>
+      <w:r>
+        <w:rPr>
+          <w:rFonts w:ascii="Courier New" w:eastAsia="Times New Roman" w:hAnsi="Courier New" w:cs="Courier New"/>
+          <w:b/>
+          <w:bCs/>
+          <w:color w:val="F92672"/>
+          <w:sz w:val="20"/>
+          <w:szCs w:val="20"/>
+          <w:lang w:val="es-MX" w:eastAsia="es-MX"/>
+        </w:rPr>
+        <w:t>window</w:t>
+      </w:r>
+      <w:r>
+        <w:rPr>
+          <w:rFonts w:ascii="Courier New" w:eastAsia="Times New Roman" w:hAnsi="Courier New" w:cs="Courier New"/>
+          <w:color w:val="FFFFFF"/>
+          <w:sz w:val="20"/>
+          <w:szCs w:val="20"/>
+          <w:lang w:val="es-MX" w:eastAsia="es-MX"/>
+        </w:rPr>
+        <w:t>.history.back</w:t>
+      </w:r>
+      <w:proofErr w:type="spellEnd"/>
+      <w:r>
+        <w:rPr>
+          <w:rFonts w:ascii="Courier New" w:eastAsia="Times New Roman" w:hAnsi="Courier New" w:cs="Courier New"/>
+          <w:color w:val="FFFFFF"/>
+          <w:sz w:val="20"/>
+          <w:szCs w:val="20"/>
+          <w:lang w:val="es-MX" w:eastAsia="es-MX"/>
+        </w:rPr>
+        <w:t>(</w:t>
+      </w:r>
+      <w:proofErr w:type="gramEnd"/>
+      <w:r>
+        <w:rPr>
+          <w:rFonts w:ascii="Courier New" w:eastAsia="Times New Roman" w:hAnsi="Courier New" w:cs="Courier New"/>
+          <w:color w:val="FFFFFF"/>
+          <w:sz w:val="20"/>
+          <w:szCs w:val="20"/>
+          <w:lang w:val="es-MX" w:eastAsia="es-MX"/>
+        </w:rPr>
+        <w:t>);</w:t>
+      </w:r>
+    </w:p>
+    <w:p>
+      <w:pPr>
+        <w:shd w:val="clear" w:color="auto" w:fill="FFFFFF"/>
+        <w:spacing w:before="0" w:after="0" w:line="240" w:lineRule="auto"/>
+        <w:rPr>
+          <w:rFonts w:ascii="Arial" w:eastAsia="Times New Roman" w:hAnsi="Arial" w:cs="Arial"/>
+          <w:color w:val="4A4A4A"/>
+          <w:sz w:val="20"/>
+          <w:szCs w:val="20"/>
+          <w:lang w:val="es-MX" w:eastAsia="es-MX"/>
+        </w:rPr>
+      </w:pPr>
+      <w:r>
+        <w:rPr>
+          <w:rFonts w:ascii="Arial" w:eastAsia="Times New Roman" w:hAnsi="Arial" w:cs="Arial"/>
+          <w:color w:val="4A4A4A"/>
+          <w:sz w:val="20"/>
+          <w:szCs w:val="20"/>
+          <w:lang w:val="es-MX" w:eastAsia="es-MX"/>
+        </w:rPr>
+        <w:t>Nos permite ir un paso hacia atrás en nuestro historial</w:t>
+      </w:r>
+    </w:p>
+    <w:p>
+      <w:pPr>
+        <w:shd w:val="clear" w:color="auto" w:fill="333333"/>
+        <w:tabs>
+          <w:tab w:val="left" w:pos="916"/>
+          <w:tab w:val="left" w:pos="1832"/>
+          <w:tab w:val="left" w:pos="2748"/>
+          <w:tab w:val="left" w:pos="3664"/>
+          <w:tab w:val="left" w:pos="4580"/>
+          <w:tab w:val="left" w:pos="5496"/>
+          <w:tab w:val="left" w:pos="6412"/>
+          <w:tab w:val="left" w:pos="7328"/>
+          <w:tab w:val="left" w:pos="8244"/>
+          <w:tab w:val="left" w:pos="9160"/>
+          <w:tab w:val="left" w:pos="10076"/>
+          <w:tab w:val="left" w:pos="10992"/>
+          <w:tab w:val="left" w:pos="11908"/>
+          <w:tab w:val="left" w:pos="12824"/>
+          <w:tab w:val="left" w:pos="13740"/>
+          <w:tab w:val="left" w:pos="14656"/>
+        </w:tabs>
+        <w:spacing w:before="0" w:after="0" w:line="240" w:lineRule="auto"/>
+        <w:rPr>
+          <w:rFonts w:ascii="Courier New" w:eastAsia="Times New Roman" w:hAnsi="Courier New" w:cs="Courier New"/>
+          <w:color w:val="FFFFFF"/>
+          <w:sz w:val="20"/>
+          <w:szCs w:val="20"/>
+          <w:lang w:val="es-MX" w:eastAsia="es-MX"/>
+        </w:rPr>
+      </w:pPr>
+      <w:proofErr w:type="spellStart"/>
+      <w:proofErr w:type="gramStart"/>
+      <w:r>
+        <w:rPr>
+          <w:rFonts w:ascii="Courier New" w:eastAsia="Times New Roman" w:hAnsi="Courier New" w:cs="Courier New"/>
+          <w:b/>
+          <w:bCs/>
+          <w:color w:val="F92672"/>
+          <w:sz w:val="20"/>
+          <w:szCs w:val="20"/>
+          <w:lang w:val="es-MX" w:eastAsia="es-MX"/>
+        </w:rPr>
+        <w:t>window</w:t>
+      </w:r>
+      <w:r>
+        <w:rPr>
+          <w:rFonts w:ascii="Courier New" w:eastAsia="Times New Roman" w:hAnsi="Courier New" w:cs="Courier New"/>
+          <w:color w:val="FFFFFF"/>
+          <w:sz w:val="20"/>
+          <w:szCs w:val="20"/>
+          <w:lang w:val="es-MX" w:eastAsia="es-MX"/>
+        </w:rPr>
+        <w:t>.history.forward</w:t>
+      </w:r>
+      <w:proofErr w:type="spellEnd"/>
+      <w:r>
+        <w:rPr>
+          <w:rFonts w:ascii="Courier New" w:eastAsia="Times New Roman" w:hAnsi="Courier New" w:cs="Courier New"/>
+          <w:color w:val="FFFFFF"/>
+          <w:sz w:val="20"/>
+          <w:szCs w:val="20"/>
+          <w:lang w:val="es-MX" w:eastAsia="es-MX"/>
+        </w:rPr>
+        <w:t>(</w:t>
+      </w:r>
+      <w:proofErr w:type="gramEnd"/>
+      <w:r>
+        <w:rPr>
+          <w:rFonts w:ascii="Courier New" w:eastAsia="Times New Roman" w:hAnsi="Courier New" w:cs="Courier New"/>
+          <w:color w:val="FFFFFF"/>
+          <w:sz w:val="20"/>
+          <w:szCs w:val="20"/>
+          <w:lang w:val="es-MX" w:eastAsia="es-MX"/>
+        </w:rPr>
+        <w:t>);</w:t>
+      </w:r>
+    </w:p>
+    <w:p>
+      <w:pPr>
+        <w:shd w:val="clear" w:color="auto" w:fill="FFFFFF"/>
+        <w:spacing w:before="0" w:after="0" w:line="240" w:lineRule="auto"/>
+        <w:rPr>
+          <w:rFonts w:ascii="Arial" w:eastAsia="Times New Roman" w:hAnsi="Arial" w:cs="Arial"/>
+          <w:color w:val="4A4A4A"/>
+          <w:sz w:val="20"/>
+          <w:szCs w:val="20"/>
+          <w:lang w:val="es-MX" w:eastAsia="es-MX"/>
+        </w:rPr>
+      </w:pPr>
+      <w:r>
+        <w:rPr>
+          <w:rFonts w:ascii="Arial" w:eastAsia="Times New Roman" w:hAnsi="Arial" w:cs="Arial"/>
+          <w:color w:val="4A4A4A"/>
+          <w:sz w:val="20"/>
+          <w:szCs w:val="20"/>
+          <w:lang w:val="es-MX" w:eastAsia="es-MX"/>
+        </w:rPr>
+        <w:t xml:space="preserve">Lo opuesto a </w:t>
+      </w:r>
+      <w:proofErr w:type="gramStart"/>
+      <w:r>
+        <w:rPr>
+          <w:rFonts w:ascii="Arial" w:eastAsia="Times New Roman" w:hAnsi="Arial" w:cs="Arial"/>
+          <w:color w:val="4A4A4A"/>
+          <w:sz w:val="20"/>
+          <w:szCs w:val="20"/>
+          <w:lang w:val="es-MX" w:eastAsia="es-MX"/>
+        </w:rPr>
+        <w:t>back(</w:t>
+      </w:r>
+      <w:proofErr w:type="gramEnd"/>
+      <w:r>
+        <w:rPr>
+          <w:rFonts w:ascii="Arial" w:eastAsia="Times New Roman" w:hAnsi="Arial" w:cs="Arial"/>
+          <w:color w:val="4A4A4A"/>
+          <w:sz w:val="20"/>
+          <w:szCs w:val="20"/>
+          <w:lang w:val="es-MX" w:eastAsia="es-MX"/>
+        </w:rPr>
+        <w:t>), nos permite movernos hacia adelante en nuestro historial</w:t>
+      </w:r>
+    </w:p>
+    <w:p>
+      <w:pPr>
+        <w:shd w:val="clear" w:color="auto" w:fill="333333"/>
+        <w:tabs>
+          <w:tab w:val="left" w:pos="916"/>
+          <w:tab w:val="left" w:pos="1832"/>
+          <w:tab w:val="left" w:pos="2748"/>
+          <w:tab w:val="left" w:pos="3664"/>
+          <w:tab w:val="left" w:pos="4580"/>
+          <w:tab w:val="left" w:pos="5496"/>
+          <w:tab w:val="left" w:pos="6412"/>
+          <w:tab w:val="left" w:pos="7328"/>
+          <w:tab w:val="left" w:pos="8244"/>
+          <w:tab w:val="left" w:pos="9160"/>
+          <w:tab w:val="left" w:pos="10076"/>
+          <w:tab w:val="left" w:pos="10992"/>
+          <w:tab w:val="left" w:pos="11908"/>
+          <w:tab w:val="left" w:pos="12824"/>
+          <w:tab w:val="left" w:pos="13740"/>
+          <w:tab w:val="left" w:pos="14656"/>
+        </w:tabs>
+        <w:spacing w:before="0" w:after="0" w:line="240" w:lineRule="auto"/>
+        <w:rPr>
+          <w:rFonts w:ascii="Courier New" w:eastAsia="Times New Roman" w:hAnsi="Courier New" w:cs="Courier New"/>
+          <w:color w:val="FFFFFF"/>
+          <w:sz w:val="20"/>
+          <w:szCs w:val="20"/>
+          <w:lang w:val="es-MX" w:eastAsia="es-MX"/>
+        </w:rPr>
+      </w:pPr>
+      <w:proofErr w:type="spellStart"/>
+      <w:r>
+        <w:rPr>
+          <w:rFonts w:ascii="Courier New" w:eastAsia="Times New Roman" w:hAnsi="Courier New" w:cs="Courier New"/>
+          <w:b/>
+          <w:bCs/>
+          <w:color w:val="F92672"/>
+          <w:sz w:val="20"/>
+          <w:szCs w:val="20"/>
+          <w:lang w:val="es-MX" w:eastAsia="es-MX"/>
+        </w:rPr>
+        <w:t>window</w:t>
+      </w:r>
+      <w:r>
+        <w:rPr>
+          <w:rFonts w:ascii="Courier New" w:eastAsia="Times New Roman" w:hAnsi="Courier New" w:cs="Courier New"/>
+          <w:color w:val="FFFFFF"/>
+          <w:sz w:val="20"/>
+          <w:szCs w:val="20"/>
+          <w:lang w:val="es-MX" w:eastAsia="es-MX"/>
+        </w:rPr>
+        <w:t>.history.go</w:t>
+      </w:r>
+      <w:proofErr w:type="spellEnd"/>
+      <w:r>
+        <w:rPr>
+          <w:rFonts w:ascii="Courier New" w:eastAsia="Times New Roman" w:hAnsi="Courier New" w:cs="Courier New"/>
+          <w:color w:val="FFFFFF"/>
+          <w:sz w:val="20"/>
+          <w:szCs w:val="20"/>
+          <w:lang w:val="es-MX" w:eastAsia="es-MX"/>
+        </w:rPr>
+        <w:t>(</w:t>
+      </w:r>
+      <w:r>
+        <w:rPr>
+          <w:rFonts w:ascii="Courier New" w:eastAsia="Times New Roman" w:hAnsi="Courier New" w:cs="Courier New"/>
+          <w:b/>
+          <w:bCs/>
+          <w:color w:val="F92672"/>
+          <w:sz w:val="20"/>
+          <w:szCs w:val="20"/>
+          <w:lang w:val="es-MX" w:eastAsia="es-MX"/>
+        </w:rPr>
+        <w:t>n</w:t>
+      </w:r>
+      <w:r>
+        <w:rPr>
+          <w:rFonts w:ascii="Courier New" w:eastAsia="Times New Roman" w:hAnsi="Courier New" w:cs="Courier New"/>
+          <w:color w:val="FFFFFF"/>
+          <w:sz w:val="20"/>
+          <w:szCs w:val="20"/>
+          <w:lang w:val="es-MX" w:eastAsia="es-MX"/>
+        </w:rPr>
+        <w:t>);</w:t>
+      </w:r>
+    </w:p>
+    <w:p>
+      <w:pPr>
+        <w:shd w:val="clear" w:color="auto" w:fill="FFFFFF"/>
+        <w:spacing w:before="0" w:after="0" w:line="240" w:lineRule="auto"/>
+        <w:rPr>
+          <w:rFonts w:ascii="Arial" w:eastAsia="Times New Roman" w:hAnsi="Arial" w:cs="Arial"/>
+          <w:color w:val="4A4A4A"/>
+          <w:sz w:val="20"/>
+          <w:szCs w:val="20"/>
+          <w:lang w:val="es-MX" w:eastAsia="es-MX"/>
+        </w:rPr>
+      </w:pPr>
+      <w:r>
+        <w:rPr>
+          <w:rFonts w:ascii="Arial" w:eastAsia="Times New Roman" w:hAnsi="Arial" w:cs="Arial"/>
+          <w:color w:val="4A4A4A"/>
+          <w:sz w:val="20"/>
+          <w:szCs w:val="20"/>
+          <w:lang w:val="es-MX" w:eastAsia="es-MX"/>
+        </w:rPr>
+        <w:t>Nos permite movernos n páginas.</w:t>
+      </w:r>
+      <w:r>
+        <w:rPr>
+          <w:rFonts w:ascii="Arial" w:eastAsia="Times New Roman" w:hAnsi="Arial" w:cs="Arial"/>
+          <w:color w:val="4A4A4A"/>
+          <w:sz w:val="20"/>
+          <w:szCs w:val="20"/>
+          <w:lang w:val="es-MX" w:eastAsia="es-MX"/>
+        </w:rPr>
+        <w:br/>
+        <w:t>Por ejemplo, si </w:t>
+      </w:r>
+      <w:r>
+        <w:rPr>
+          <w:rFonts w:ascii="Arial" w:eastAsia="Times New Roman" w:hAnsi="Arial" w:cs="Arial"/>
+          <w:b/>
+          <w:bCs/>
+          <w:color w:val="4A4A4A"/>
+          <w:sz w:val="20"/>
+          <w:szCs w:val="20"/>
+          <w:lang w:val="es-MX" w:eastAsia="es-MX"/>
+        </w:rPr>
+        <w:t>n=-1</w:t>
+      </w:r>
+      <w:r>
+        <w:rPr>
+          <w:rFonts w:ascii="Arial" w:eastAsia="Times New Roman" w:hAnsi="Arial" w:cs="Arial"/>
+          <w:color w:val="4A4A4A"/>
+          <w:sz w:val="20"/>
+          <w:szCs w:val="20"/>
+          <w:lang w:val="es-MX" w:eastAsia="es-MX"/>
+        </w:rPr>
+        <w:t> nos iremos </w:t>
+      </w:r>
+      <w:r>
+        <w:rPr>
+          <w:rFonts w:ascii="Arial" w:eastAsia="Times New Roman" w:hAnsi="Arial" w:cs="Arial"/>
+          <w:i/>
+          <w:iCs/>
+          <w:color w:val="4A4A4A"/>
+          <w:sz w:val="20"/>
+          <w:szCs w:val="20"/>
+          <w:lang w:val="es-MX" w:eastAsia="es-MX"/>
+        </w:rPr>
+        <w:t>una página atrás</w:t>
+      </w:r>
+      <w:r>
+        <w:rPr>
+          <w:rFonts w:ascii="Arial" w:eastAsia="Times New Roman" w:hAnsi="Arial" w:cs="Arial"/>
+          <w:color w:val="4A4A4A"/>
+          <w:sz w:val="20"/>
+          <w:szCs w:val="20"/>
+          <w:lang w:val="es-MX" w:eastAsia="es-MX"/>
+        </w:rPr>
+        <w:t>. Por otro lado, si </w:t>
+      </w:r>
+      <w:r>
+        <w:rPr>
+          <w:rFonts w:ascii="Arial" w:eastAsia="Times New Roman" w:hAnsi="Arial" w:cs="Arial"/>
+          <w:b/>
+          <w:bCs/>
+          <w:color w:val="4A4A4A"/>
+          <w:sz w:val="20"/>
+          <w:szCs w:val="20"/>
+          <w:lang w:val="es-MX" w:eastAsia="es-MX"/>
+        </w:rPr>
+        <w:t>n=1</w:t>
+      </w:r>
+      <w:r>
+        <w:rPr>
+          <w:rFonts w:ascii="Arial" w:eastAsia="Times New Roman" w:hAnsi="Arial" w:cs="Arial"/>
+          <w:color w:val="4A4A4A"/>
+          <w:sz w:val="20"/>
+          <w:szCs w:val="20"/>
+          <w:lang w:val="es-MX" w:eastAsia="es-MX"/>
+        </w:rPr>
+        <w:t>, iremos </w:t>
+      </w:r>
+      <w:r>
+        <w:rPr>
+          <w:rFonts w:ascii="Arial" w:eastAsia="Times New Roman" w:hAnsi="Arial" w:cs="Arial"/>
+          <w:i/>
+          <w:iCs/>
+          <w:color w:val="4A4A4A"/>
+          <w:sz w:val="20"/>
+          <w:szCs w:val="20"/>
+          <w:lang w:val="es-MX" w:eastAsia="es-MX"/>
+        </w:rPr>
+        <w:t>una página hacia adelante</w:t>
+      </w:r>
+      <w:r>
+        <w:rPr>
+          <w:rFonts w:ascii="Arial" w:eastAsia="Times New Roman" w:hAnsi="Arial" w:cs="Arial"/>
+          <w:color w:val="4A4A4A"/>
+          <w:sz w:val="20"/>
+          <w:szCs w:val="20"/>
+          <w:lang w:val="es-MX" w:eastAsia="es-MX"/>
+        </w:rPr>
+        <w:t>. Y si </w:t>
+      </w:r>
+      <w:r>
+        <w:rPr>
+          <w:rFonts w:ascii="Arial" w:eastAsia="Times New Roman" w:hAnsi="Arial" w:cs="Arial"/>
+          <w:b/>
+          <w:bCs/>
+          <w:color w:val="4A4A4A"/>
+          <w:sz w:val="20"/>
+          <w:szCs w:val="20"/>
+          <w:lang w:val="es-MX" w:eastAsia="es-MX"/>
+        </w:rPr>
+        <w:t>n=0</w:t>
+      </w:r>
+      <w:r>
+        <w:rPr>
+          <w:rFonts w:ascii="Arial" w:eastAsia="Times New Roman" w:hAnsi="Arial" w:cs="Arial"/>
+          <w:color w:val="4A4A4A"/>
+          <w:sz w:val="20"/>
+          <w:szCs w:val="20"/>
+          <w:lang w:val="es-MX" w:eastAsia="es-MX"/>
+        </w:rPr>
+        <w:t>, se </w:t>
+      </w:r>
+      <w:r>
+        <w:rPr>
+          <w:rFonts w:ascii="Arial" w:eastAsia="Times New Roman" w:hAnsi="Arial" w:cs="Arial"/>
+          <w:i/>
+          <w:iCs/>
+          <w:color w:val="4A4A4A"/>
+          <w:sz w:val="20"/>
+          <w:szCs w:val="20"/>
+          <w:lang w:val="es-MX" w:eastAsia="es-MX"/>
+        </w:rPr>
+        <w:t>recargará la página actual</w:t>
+      </w:r>
+      <w:r>
+        <w:rPr>
+          <w:rFonts w:ascii="Arial" w:eastAsia="Times New Roman" w:hAnsi="Arial" w:cs="Arial"/>
+          <w:color w:val="4A4A4A"/>
+          <w:sz w:val="20"/>
+          <w:szCs w:val="20"/>
+          <w:lang w:val="es-MX" w:eastAsia="es-MX"/>
+        </w:rPr>
+        <w:t>.</w:t>
+      </w:r>
+    </w:p>
+    <w:p>
+      <w:pPr>
+        <w:shd w:val="clear" w:color="auto" w:fill="333333"/>
+        <w:tabs>
+          <w:tab w:val="left" w:pos="916"/>
+          <w:tab w:val="left" w:pos="1832"/>
+          <w:tab w:val="left" w:pos="2748"/>
+          <w:tab w:val="left" w:pos="3664"/>
+          <w:tab w:val="left" w:pos="4580"/>
+          <w:tab w:val="left" w:pos="5496"/>
+          <w:tab w:val="left" w:pos="6412"/>
+          <w:tab w:val="left" w:pos="7328"/>
+          <w:tab w:val="left" w:pos="8244"/>
+          <w:tab w:val="left" w:pos="9160"/>
+          <w:tab w:val="left" w:pos="10076"/>
+          <w:tab w:val="left" w:pos="10992"/>
+          <w:tab w:val="left" w:pos="11908"/>
+          <w:tab w:val="left" w:pos="12824"/>
+          <w:tab w:val="left" w:pos="13740"/>
+          <w:tab w:val="left" w:pos="14656"/>
+        </w:tabs>
+        <w:spacing w:before="0" w:after="0" w:line="240" w:lineRule="auto"/>
+        <w:rPr>
+          <w:rFonts w:ascii="Courier New" w:eastAsia="Times New Roman" w:hAnsi="Courier New" w:cs="Courier New"/>
+          <w:color w:val="FFFFFF"/>
+          <w:sz w:val="20"/>
+          <w:szCs w:val="20"/>
+          <w:lang w:val="es-MX" w:eastAsia="es-MX"/>
+        </w:rPr>
+      </w:pPr>
+      <w:proofErr w:type="spellStart"/>
+      <w:r>
+        <w:rPr>
+          <w:rFonts w:ascii="Courier New" w:eastAsia="Times New Roman" w:hAnsi="Courier New" w:cs="Courier New"/>
+          <w:b/>
+          <w:bCs/>
+          <w:color w:val="F92672"/>
+          <w:sz w:val="20"/>
+          <w:szCs w:val="20"/>
+          <w:lang w:val="es-MX" w:eastAsia="es-MX"/>
+        </w:rPr>
+        <w:t>window</w:t>
+      </w:r>
+      <w:r>
+        <w:rPr>
+          <w:rFonts w:ascii="Courier New" w:eastAsia="Times New Roman" w:hAnsi="Courier New" w:cs="Courier New"/>
+          <w:color w:val="FFFFFF"/>
+          <w:sz w:val="20"/>
+          <w:szCs w:val="20"/>
+          <w:lang w:val="es-MX" w:eastAsia="es-MX"/>
+        </w:rPr>
+        <w:t>.history.length</w:t>
+      </w:r>
+      <w:proofErr w:type="spellEnd"/>
+      <w:r>
+        <w:rPr>
+          <w:rFonts w:ascii="Courier New" w:eastAsia="Times New Roman" w:hAnsi="Courier New" w:cs="Courier New"/>
+          <w:color w:val="FFFFFF"/>
+          <w:sz w:val="20"/>
+          <w:szCs w:val="20"/>
+          <w:lang w:val="es-MX" w:eastAsia="es-MX"/>
+        </w:rPr>
+        <w:t>;</w:t>
+      </w:r>
+    </w:p>
+    <w:p>
+      <w:pPr>
+        <w:shd w:val="clear" w:color="auto" w:fill="FFFFFF"/>
+        <w:spacing w:before="0" w:after="0" w:line="240" w:lineRule="auto"/>
+        <w:rPr>
+          <w:rFonts w:ascii="Arial" w:eastAsia="Times New Roman" w:hAnsi="Arial" w:cs="Arial"/>
+          <w:color w:val="4A4A4A"/>
+          <w:sz w:val="20"/>
+          <w:szCs w:val="20"/>
+          <w:lang w:val="es-MX" w:eastAsia="es-MX"/>
+        </w:rPr>
+      </w:pPr>
+      <w:r>
+        <w:rPr>
+          <w:rFonts w:ascii="Arial" w:eastAsia="Times New Roman" w:hAnsi="Arial" w:cs="Arial"/>
+          <w:color w:val="4A4A4A"/>
+          <w:sz w:val="20"/>
+          <w:szCs w:val="20"/>
+          <w:lang w:val="es-MX" w:eastAsia="es-MX"/>
+        </w:rPr>
+        <w:t xml:space="preserve">Nos devolverá el número de páginas en nuestro </w:t>
+      </w:r>
+      <w:proofErr w:type="spellStart"/>
+      <w:r>
+        <w:rPr>
+          <w:rFonts w:ascii="Arial" w:eastAsia="Times New Roman" w:hAnsi="Arial" w:cs="Arial"/>
+          <w:color w:val="4A4A4A"/>
+          <w:sz w:val="20"/>
+          <w:szCs w:val="20"/>
+          <w:lang w:val="es-MX" w:eastAsia="es-MX"/>
+        </w:rPr>
+        <w:t>stack</w:t>
+      </w:r>
+      <w:proofErr w:type="spellEnd"/>
+      <w:r>
+        <w:rPr>
+          <w:rFonts w:ascii="Arial" w:eastAsia="Times New Roman" w:hAnsi="Arial" w:cs="Arial"/>
+          <w:color w:val="4A4A4A"/>
+          <w:sz w:val="20"/>
+          <w:szCs w:val="20"/>
+          <w:lang w:val="es-MX" w:eastAsia="es-MX"/>
+        </w:rPr>
+        <w:t xml:space="preserve"> de historial</w:t>
+      </w:r>
+    </w:p>
+    <w:p>
+      <w:pPr>
+        <w:shd w:val="clear" w:color="auto" w:fill="333333"/>
+        <w:tabs>
+          <w:tab w:val="left" w:pos="916"/>
+          <w:tab w:val="left" w:pos="1832"/>
+          <w:tab w:val="left" w:pos="2748"/>
+          <w:tab w:val="left" w:pos="3664"/>
+          <w:tab w:val="left" w:pos="4580"/>
+          <w:tab w:val="left" w:pos="5496"/>
+          <w:tab w:val="left" w:pos="6412"/>
+          <w:tab w:val="left" w:pos="7328"/>
+          <w:tab w:val="left" w:pos="8244"/>
+          <w:tab w:val="left" w:pos="9160"/>
+          <w:tab w:val="left" w:pos="10076"/>
+          <w:tab w:val="left" w:pos="10992"/>
+          <w:tab w:val="left" w:pos="11908"/>
+          <w:tab w:val="left" w:pos="12824"/>
+          <w:tab w:val="left" w:pos="13740"/>
+          <w:tab w:val="left" w:pos="14656"/>
+        </w:tabs>
+        <w:spacing w:before="0" w:after="0" w:line="240" w:lineRule="auto"/>
+        <w:rPr>
+          <w:rFonts w:ascii="Courier New" w:eastAsia="Times New Roman" w:hAnsi="Courier New" w:cs="Courier New"/>
+          <w:color w:val="FFFFFF"/>
+          <w:sz w:val="20"/>
+          <w:szCs w:val="20"/>
+          <w:lang w:val="es-MX" w:eastAsia="es-MX"/>
+        </w:rPr>
+      </w:pPr>
+      <w:proofErr w:type="spellStart"/>
+      <w:proofErr w:type="gramStart"/>
+      <w:r>
+        <w:rPr>
+          <w:rFonts w:ascii="Courier New" w:eastAsia="Times New Roman" w:hAnsi="Courier New" w:cs="Courier New"/>
+          <w:b/>
+          <w:bCs/>
+          <w:color w:val="A6E22E"/>
+          <w:sz w:val="20"/>
+          <w:szCs w:val="20"/>
+          <w:lang w:val="es-MX" w:eastAsia="es-MX"/>
+        </w:rPr>
+        <w:t>pushState</w:t>
+      </w:r>
+      <w:proofErr w:type="spellEnd"/>
+      <w:r>
+        <w:rPr>
+          <w:rFonts w:ascii="Courier New" w:eastAsia="Times New Roman" w:hAnsi="Courier New" w:cs="Courier New"/>
+          <w:color w:val="FFFFFF"/>
+          <w:sz w:val="20"/>
+          <w:szCs w:val="20"/>
+          <w:lang w:val="es-MX" w:eastAsia="es-MX"/>
+        </w:rPr>
+        <w:t>(</w:t>
+      </w:r>
+      <w:proofErr w:type="spellStart"/>
+      <w:proofErr w:type="gramEnd"/>
+      <w:r>
+        <w:rPr>
+          <w:rFonts w:ascii="Courier New" w:eastAsia="Times New Roman" w:hAnsi="Courier New" w:cs="Courier New"/>
+          <w:color w:val="FFFFFF"/>
+          <w:sz w:val="20"/>
+          <w:szCs w:val="20"/>
+          <w:lang w:val="es-MX" w:eastAsia="es-MX"/>
+        </w:rPr>
+        <w:t>estado,titulo,url</w:t>
+      </w:r>
+      <w:proofErr w:type="spellEnd"/>
+      <w:r>
+        <w:rPr>
+          <w:rFonts w:ascii="Courier New" w:eastAsia="Times New Roman" w:hAnsi="Courier New" w:cs="Courier New"/>
+          <w:color w:val="FFFFFF"/>
+          <w:sz w:val="20"/>
+          <w:szCs w:val="20"/>
+          <w:lang w:val="es-MX" w:eastAsia="es-MX"/>
+        </w:rPr>
+        <w:t>)</w:t>
+      </w:r>
+    </w:p>
+    <w:p>
+      <w:pPr>
+        <w:shd w:val="clear" w:color="auto" w:fill="FFFFFF"/>
+        <w:spacing w:before="0" w:after="0" w:line="240" w:lineRule="auto"/>
+        <w:rPr>
+          <w:rFonts w:ascii="Arial" w:eastAsia="Times New Roman" w:hAnsi="Arial" w:cs="Arial"/>
+          <w:color w:val="4A4A4A"/>
+          <w:sz w:val="20"/>
+          <w:szCs w:val="20"/>
+          <w:lang w:val="es-MX" w:eastAsia="es-MX"/>
+        </w:rPr>
+      </w:pPr>
+      <w:r>
+        <w:rPr>
+          <w:rFonts w:ascii="Arial" w:eastAsia="Times New Roman" w:hAnsi="Arial" w:cs="Arial"/>
+          <w:color w:val="4A4A4A"/>
+          <w:sz w:val="20"/>
+          <w:szCs w:val="20"/>
+          <w:lang w:val="es-MX" w:eastAsia="es-MX"/>
+        </w:rPr>
+        <w:t xml:space="preserve">Se encarga de añadir una entrada al </w:t>
+      </w:r>
+      <w:proofErr w:type="spellStart"/>
+      <w:r>
+        <w:rPr>
+          <w:rFonts w:ascii="Arial" w:eastAsia="Times New Roman" w:hAnsi="Arial" w:cs="Arial"/>
+          <w:color w:val="4A4A4A"/>
+          <w:sz w:val="20"/>
+          <w:szCs w:val="20"/>
+          <w:lang w:val="es-MX" w:eastAsia="es-MX"/>
+        </w:rPr>
+        <w:t>stack</w:t>
+      </w:r>
+      <w:proofErr w:type="spellEnd"/>
+      <w:r>
+        <w:rPr>
+          <w:rFonts w:ascii="Arial" w:eastAsia="Times New Roman" w:hAnsi="Arial" w:cs="Arial"/>
+          <w:color w:val="4A4A4A"/>
+          <w:sz w:val="20"/>
+          <w:szCs w:val="20"/>
+          <w:lang w:val="es-MX" w:eastAsia="es-MX"/>
+        </w:rPr>
+        <w:t xml:space="preserve"> de nuestro historial.</w:t>
+      </w:r>
+      <w:r>
+        <w:rPr>
+          <w:rFonts w:ascii="Arial" w:eastAsia="Times New Roman" w:hAnsi="Arial" w:cs="Arial"/>
+          <w:color w:val="4A4A4A"/>
+          <w:sz w:val="20"/>
+          <w:szCs w:val="20"/>
+          <w:lang w:val="es-MX" w:eastAsia="es-MX"/>
+        </w:rPr>
+        <w:br/>
+      </w:r>
+      <w:r>
+        <w:rPr>
+          <w:rFonts w:ascii="Arial" w:eastAsia="Times New Roman" w:hAnsi="Arial" w:cs="Arial"/>
+          <w:b/>
+          <w:bCs/>
+          <w:color w:val="4A4A4A"/>
+          <w:sz w:val="20"/>
+          <w:szCs w:val="20"/>
+          <w:lang w:val="es-MX" w:eastAsia="es-MX"/>
+        </w:rPr>
+        <w:t>Estado</w:t>
+      </w:r>
+      <w:r>
+        <w:rPr>
+          <w:rFonts w:ascii="Arial" w:eastAsia="Times New Roman" w:hAnsi="Arial" w:cs="Arial"/>
+          <w:color w:val="4A4A4A"/>
+          <w:sz w:val="20"/>
+          <w:szCs w:val="20"/>
+          <w:lang w:val="es-MX" w:eastAsia="es-MX"/>
+        </w:rPr>
+        <w:t xml:space="preserve"> es el objeto al cual </w:t>
+      </w:r>
+      <w:proofErr w:type="spellStart"/>
+      <w:r>
+        <w:rPr>
+          <w:rFonts w:ascii="Arial" w:eastAsia="Times New Roman" w:hAnsi="Arial" w:cs="Arial"/>
+          <w:color w:val="4A4A4A"/>
+          <w:sz w:val="20"/>
+          <w:szCs w:val="20"/>
+          <w:lang w:val="es-MX" w:eastAsia="es-MX"/>
+        </w:rPr>
+        <w:t>esta</w:t>
+      </w:r>
+      <w:proofErr w:type="spellEnd"/>
+      <w:r>
+        <w:rPr>
+          <w:rFonts w:ascii="Arial" w:eastAsia="Times New Roman" w:hAnsi="Arial" w:cs="Arial"/>
+          <w:color w:val="4A4A4A"/>
+          <w:sz w:val="20"/>
+          <w:szCs w:val="20"/>
+          <w:lang w:val="es-MX" w:eastAsia="es-MX"/>
+        </w:rPr>
+        <w:t xml:space="preserve"> asociado con la nueva entrada al historial creada.</w:t>
+      </w:r>
+      <w:r>
+        <w:rPr>
+          <w:rFonts w:ascii="Arial" w:eastAsia="Times New Roman" w:hAnsi="Arial" w:cs="Arial"/>
+          <w:color w:val="4A4A4A"/>
+          <w:sz w:val="20"/>
+          <w:szCs w:val="20"/>
+          <w:lang w:val="es-MX" w:eastAsia="es-MX"/>
+        </w:rPr>
+        <w:br/>
+      </w:r>
+      <w:r>
+        <w:rPr>
+          <w:rFonts w:ascii="Arial" w:eastAsia="Times New Roman" w:hAnsi="Arial" w:cs="Arial"/>
+          <w:b/>
+          <w:bCs/>
+          <w:color w:val="4A4A4A"/>
+          <w:sz w:val="20"/>
+          <w:szCs w:val="20"/>
+          <w:lang w:val="es-MX" w:eastAsia="es-MX"/>
+        </w:rPr>
+        <w:t>Título</w:t>
+      </w:r>
+      <w:r>
+        <w:rPr>
+          <w:rFonts w:ascii="Arial" w:eastAsia="Times New Roman" w:hAnsi="Arial" w:cs="Arial"/>
+          <w:color w:val="4A4A4A"/>
+          <w:sz w:val="20"/>
+          <w:szCs w:val="20"/>
+          <w:lang w:val="es-MX" w:eastAsia="es-MX"/>
+        </w:rPr>
+        <w:t>, de momento es ignorado la mayoría de las veces.</w:t>
+      </w:r>
+      <w:r>
+        <w:rPr>
+          <w:rFonts w:ascii="Arial" w:eastAsia="Times New Roman" w:hAnsi="Arial" w:cs="Arial"/>
+          <w:color w:val="4A4A4A"/>
+          <w:sz w:val="20"/>
+          <w:szCs w:val="20"/>
+          <w:lang w:val="es-MX" w:eastAsia="es-MX"/>
+        </w:rPr>
+        <w:br/>
+      </w:r>
+      <w:proofErr w:type="spellStart"/>
+      <w:r>
+        <w:rPr>
+          <w:rFonts w:ascii="Arial" w:eastAsia="Times New Roman" w:hAnsi="Arial" w:cs="Arial"/>
+          <w:b/>
+          <w:bCs/>
+          <w:color w:val="4A4A4A"/>
+          <w:sz w:val="20"/>
+          <w:szCs w:val="20"/>
+          <w:lang w:val="es-MX" w:eastAsia="es-MX"/>
+        </w:rPr>
+        <w:t>Url</w:t>
+      </w:r>
+      <w:proofErr w:type="spellEnd"/>
+      <w:r>
+        <w:rPr>
+          <w:rFonts w:ascii="Arial" w:eastAsia="Times New Roman" w:hAnsi="Arial" w:cs="Arial"/>
+          <w:color w:val="4A4A4A"/>
+          <w:sz w:val="20"/>
+          <w:szCs w:val="20"/>
+          <w:lang w:val="es-MX" w:eastAsia="es-MX"/>
+        </w:rPr>
+        <w:t> es la ruta que será añadida a la nueva entrada de nuestro historial</w:t>
+      </w:r>
+    </w:p>
+    <w:p>
+      <w:pPr>
+        <w:shd w:val="clear" w:color="auto" w:fill="333333"/>
+        <w:tabs>
+          <w:tab w:val="left" w:pos="916"/>
+          <w:tab w:val="left" w:pos="1832"/>
+          <w:tab w:val="left" w:pos="2748"/>
+          <w:tab w:val="left" w:pos="3664"/>
+          <w:tab w:val="left" w:pos="4580"/>
+          <w:tab w:val="left" w:pos="5496"/>
+          <w:tab w:val="left" w:pos="6412"/>
+          <w:tab w:val="left" w:pos="7328"/>
+          <w:tab w:val="left" w:pos="8244"/>
+          <w:tab w:val="left" w:pos="9160"/>
+          <w:tab w:val="left" w:pos="10076"/>
+          <w:tab w:val="left" w:pos="10992"/>
+          <w:tab w:val="left" w:pos="11908"/>
+          <w:tab w:val="left" w:pos="12824"/>
+          <w:tab w:val="left" w:pos="13740"/>
+          <w:tab w:val="left" w:pos="14656"/>
+        </w:tabs>
+        <w:spacing w:before="0" w:after="0" w:line="240" w:lineRule="auto"/>
+        <w:rPr>
+          <w:rFonts w:ascii="Courier New" w:eastAsia="Times New Roman" w:hAnsi="Courier New" w:cs="Courier New"/>
+          <w:color w:val="FFFFFF"/>
+          <w:sz w:val="20"/>
+          <w:szCs w:val="20"/>
+          <w:lang w:val="es-MX" w:eastAsia="es-MX"/>
+        </w:rPr>
+      </w:pPr>
+      <w:proofErr w:type="spellStart"/>
+      <w:proofErr w:type="gramStart"/>
+      <w:r>
+        <w:rPr>
+          <w:rFonts w:ascii="Courier New" w:eastAsia="Times New Roman" w:hAnsi="Courier New" w:cs="Courier New"/>
+          <w:b/>
+          <w:bCs/>
+          <w:color w:val="A6E22E"/>
+          <w:sz w:val="20"/>
+          <w:szCs w:val="20"/>
+          <w:lang w:val="es-MX" w:eastAsia="es-MX"/>
+        </w:rPr>
+        <w:t>replaceState</w:t>
+      </w:r>
+      <w:proofErr w:type="spellEnd"/>
+      <w:r>
+        <w:rPr>
+          <w:rFonts w:ascii="Courier New" w:eastAsia="Times New Roman" w:hAnsi="Courier New" w:cs="Courier New"/>
+          <w:color w:val="FFFFFF"/>
+          <w:sz w:val="20"/>
+          <w:szCs w:val="20"/>
+          <w:lang w:val="es-MX" w:eastAsia="es-MX"/>
+        </w:rPr>
+        <w:t>(</w:t>
+      </w:r>
+      <w:proofErr w:type="spellStart"/>
+      <w:proofErr w:type="gramEnd"/>
+      <w:r>
+        <w:rPr>
+          <w:rFonts w:ascii="Courier New" w:eastAsia="Times New Roman" w:hAnsi="Courier New" w:cs="Courier New"/>
+          <w:color w:val="FFFFFF"/>
+          <w:sz w:val="20"/>
+          <w:szCs w:val="20"/>
+          <w:lang w:val="es-MX" w:eastAsia="es-MX"/>
+        </w:rPr>
+        <w:t>estado,titulo,url</w:t>
+      </w:r>
+      <w:proofErr w:type="spellEnd"/>
+      <w:r>
+        <w:rPr>
+          <w:rFonts w:ascii="Courier New" w:eastAsia="Times New Roman" w:hAnsi="Courier New" w:cs="Courier New"/>
+          <w:color w:val="FFFFFF"/>
+          <w:sz w:val="20"/>
+          <w:szCs w:val="20"/>
+          <w:lang w:val="es-MX" w:eastAsia="es-MX"/>
+        </w:rPr>
+        <w:t>)</w:t>
+      </w:r>
+    </w:p>
+    <w:p>
+      <w:pPr>
+        <w:shd w:val="clear" w:color="auto" w:fill="FFFFFF"/>
+        <w:spacing w:before="0" w:after="0" w:line="240" w:lineRule="auto"/>
+        <w:rPr>
+          <w:rFonts w:ascii="Arial" w:eastAsia="Times New Roman" w:hAnsi="Arial" w:cs="Arial"/>
+          <w:color w:val="4A4A4A"/>
+          <w:sz w:val="20"/>
+          <w:szCs w:val="20"/>
+          <w:lang w:val="es-MX" w:eastAsia="es-MX"/>
+        </w:rPr>
+      </w:pPr>
+      <w:r>
+        <w:rPr>
+          <w:rFonts w:ascii="Arial" w:eastAsia="Times New Roman" w:hAnsi="Arial" w:cs="Arial"/>
+          <w:color w:val="4A4A4A"/>
+          <w:sz w:val="20"/>
+          <w:szCs w:val="20"/>
+          <w:lang w:val="es-MX" w:eastAsia="es-MX"/>
+        </w:rPr>
+        <w:t>Trabaja de la misma manera que </w:t>
+      </w:r>
+      <w:proofErr w:type="spellStart"/>
+      <w:proofErr w:type="gramStart"/>
+      <w:r>
+        <w:rPr>
+          <w:rFonts w:ascii="Arial" w:eastAsia="Times New Roman" w:hAnsi="Arial" w:cs="Arial"/>
+          <w:b/>
+          <w:bCs/>
+          <w:color w:val="4A4A4A"/>
+          <w:sz w:val="20"/>
+          <w:szCs w:val="20"/>
+          <w:lang w:val="es-MX" w:eastAsia="es-MX"/>
+        </w:rPr>
+        <w:t>pushState</w:t>
+      </w:r>
+      <w:proofErr w:type="spellEnd"/>
+      <w:r>
+        <w:rPr>
+          <w:rFonts w:ascii="Arial" w:eastAsia="Times New Roman" w:hAnsi="Arial" w:cs="Arial"/>
+          <w:b/>
+          <w:bCs/>
+          <w:color w:val="4A4A4A"/>
+          <w:sz w:val="20"/>
+          <w:szCs w:val="20"/>
+          <w:lang w:val="es-MX" w:eastAsia="es-MX"/>
+        </w:rPr>
+        <w:t>(</w:t>
+      </w:r>
+      <w:proofErr w:type="gramEnd"/>
+      <w:r>
+        <w:rPr>
+          <w:rFonts w:ascii="Arial" w:eastAsia="Times New Roman" w:hAnsi="Arial" w:cs="Arial"/>
+          <w:b/>
+          <w:bCs/>
+          <w:color w:val="4A4A4A"/>
+          <w:sz w:val="20"/>
+          <w:szCs w:val="20"/>
+          <w:lang w:val="es-MX" w:eastAsia="es-MX"/>
+        </w:rPr>
+        <w:t>)</w:t>
+      </w:r>
+      <w:r>
+        <w:rPr>
+          <w:rFonts w:ascii="Arial" w:eastAsia="Times New Roman" w:hAnsi="Arial" w:cs="Arial"/>
+          <w:color w:val="4A4A4A"/>
+          <w:sz w:val="20"/>
+          <w:szCs w:val="20"/>
+          <w:lang w:val="es-MX" w:eastAsia="es-MX"/>
+        </w:rPr>
+        <w:t> Con la diferencia que modifica una entrada, en vez de crear una nueva.</w:t>
+      </w:r>
+    </w:p>
+    <w:p>
+      <w:pPr>
+        <w:shd w:val="clear" w:color="auto" w:fill="333333"/>
+        <w:tabs>
+          <w:tab w:val="left" w:pos="916"/>
+          <w:tab w:val="left" w:pos="1832"/>
+          <w:tab w:val="left" w:pos="2748"/>
+          <w:tab w:val="left" w:pos="3664"/>
+          <w:tab w:val="left" w:pos="4580"/>
+          <w:tab w:val="left" w:pos="5496"/>
+          <w:tab w:val="left" w:pos="6412"/>
+          <w:tab w:val="left" w:pos="7328"/>
+          <w:tab w:val="left" w:pos="8244"/>
+          <w:tab w:val="left" w:pos="9160"/>
+          <w:tab w:val="left" w:pos="10076"/>
+          <w:tab w:val="left" w:pos="10992"/>
+          <w:tab w:val="left" w:pos="11908"/>
+          <w:tab w:val="left" w:pos="12824"/>
+          <w:tab w:val="left" w:pos="13740"/>
+          <w:tab w:val="left" w:pos="14656"/>
+        </w:tabs>
+        <w:spacing w:before="0" w:after="0" w:line="240" w:lineRule="auto"/>
+        <w:rPr>
+          <w:rFonts w:ascii="Courier New" w:eastAsia="Times New Roman" w:hAnsi="Courier New" w:cs="Courier New"/>
+          <w:color w:val="FFFFFF"/>
+          <w:sz w:val="20"/>
+          <w:szCs w:val="20"/>
+          <w:lang w:val="es-MX" w:eastAsia="es-MX"/>
+        </w:rPr>
+      </w:pPr>
+      <w:proofErr w:type="spellStart"/>
+      <w:r>
+        <w:rPr>
+          <w:rFonts w:ascii="Courier New" w:eastAsia="Times New Roman" w:hAnsi="Courier New" w:cs="Courier New"/>
+          <w:color w:val="FFFFFF"/>
+          <w:sz w:val="20"/>
+          <w:szCs w:val="20"/>
+          <w:lang w:val="es-MX" w:eastAsia="es-MX"/>
+        </w:rPr>
+        <w:t>history.</w:t>
+      </w:r>
+      <w:r>
+        <w:rPr>
+          <w:rFonts w:ascii="Courier New" w:eastAsia="Times New Roman" w:hAnsi="Courier New" w:cs="Courier New"/>
+          <w:b/>
+          <w:bCs/>
+          <w:color w:val="F92672"/>
+          <w:sz w:val="20"/>
+          <w:szCs w:val="20"/>
+          <w:lang w:val="es-MX" w:eastAsia="es-MX"/>
+        </w:rPr>
+        <w:t>state</w:t>
+      </w:r>
+      <w:proofErr w:type="spellEnd"/>
+      <w:r>
+        <w:rPr>
+          <w:rFonts w:ascii="Courier New" w:eastAsia="Times New Roman" w:hAnsi="Courier New" w:cs="Courier New"/>
+          <w:color w:val="FFFFFF"/>
+          <w:sz w:val="20"/>
+          <w:szCs w:val="20"/>
+          <w:lang w:val="es-MX" w:eastAsia="es-MX"/>
+        </w:rPr>
+        <w:t>;</w:t>
+      </w:r>
+    </w:p>
+    <w:p>
+      <w:pPr>
+        <w:shd w:val="clear" w:color="auto" w:fill="FFFFFF"/>
+        <w:spacing w:before="0" w:after="0" w:line="240" w:lineRule="auto"/>
+        <w:rPr>
+          <w:rFonts w:ascii="Arial" w:eastAsia="Times New Roman" w:hAnsi="Arial" w:cs="Arial"/>
+          <w:color w:val="4A4A4A"/>
+          <w:sz w:val="20"/>
+          <w:szCs w:val="20"/>
+          <w:lang w:val="es-MX" w:eastAsia="es-MX"/>
+        </w:rPr>
+      </w:pPr>
+      <w:r>
+        <w:rPr>
+          <w:rFonts w:ascii="Arial" w:eastAsia="Times New Roman" w:hAnsi="Arial" w:cs="Arial"/>
+          <w:color w:val="4A4A4A"/>
+          <w:sz w:val="20"/>
+          <w:szCs w:val="20"/>
+          <w:lang w:val="es-MX" w:eastAsia="es-MX"/>
+        </w:rPr>
+        <w:t>Nos da el estado actual de nuestro historial</w:t>
+      </w:r>
+    </w:p>
+    <w:p>
+      <w:pPr>
+        <w:shd w:val="clear" w:color="auto" w:fill="FFFFFF"/>
+        <w:spacing w:before="0" w:after="0" w:line="240" w:lineRule="auto"/>
+        <w:rPr>
+          <w:rFonts w:ascii="Arial" w:eastAsia="Times New Roman" w:hAnsi="Arial" w:cs="Arial"/>
+          <w:color w:val="4A4A4A"/>
+          <w:sz w:val="20"/>
+          <w:szCs w:val="20"/>
+          <w:lang w:val="es-MX" w:eastAsia="es-MX"/>
+        </w:rPr>
+      </w:pPr>
+      <w:r>
+        <w:rPr>
+          <w:rFonts w:ascii="Arial" w:eastAsia="Times New Roman" w:hAnsi="Arial" w:cs="Arial"/>
+          <w:color w:val="4A4A4A"/>
+          <w:sz w:val="20"/>
+          <w:szCs w:val="20"/>
+          <w:lang w:val="es-MX" w:eastAsia="es-MX"/>
+        </w:rPr>
+        <w:t>Fuente: </w:t>
+      </w:r>
+      <w:hyperlink r:id="rId13" w:tgtFrame="_blank" w:history="1">
+        <w:r>
+          <w:rPr>
+            <w:rFonts w:ascii="Arial" w:eastAsia="Times New Roman" w:hAnsi="Arial" w:cs="Arial"/>
+            <w:color w:val="0791E6"/>
+            <w:sz w:val="20"/>
+            <w:szCs w:val="20"/>
+            <w:u w:val="single"/>
+            <w:lang w:val="es-MX" w:eastAsia="es-MX"/>
+          </w:rPr>
+          <w:t>https://developer.mozilla.org/es/docs/DOM/Manipulando_el_historial_del_navegador</w:t>
+        </w:r>
+      </w:hyperlink>
+    </w:p>
+    <w:p>
+      <w:pPr>
+        <w:shd w:val="clear" w:color="auto" w:fill="FFFFFF"/>
+        <w:spacing w:before="0" w:after="0" w:line="240" w:lineRule="auto"/>
+        <w:rPr>
+          <w:rFonts w:ascii="Arial" w:eastAsia="Times New Roman" w:hAnsi="Arial" w:cs="Arial"/>
+          <w:color w:val="4A4A4A"/>
+          <w:sz w:val="20"/>
+          <w:szCs w:val="20"/>
+          <w:lang w:val="es-MX" w:eastAsia="es-MX"/>
+        </w:rPr>
+      </w:pPr>
+    </w:p>
+    <w:p>
+      <w:pPr>
+        <w:shd w:val="clear" w:color="auto" w:fill="FFFFFF"/>
+        <w:spacing w:before="0" w:after="0" w:line="240" w:lineRule="auto"/>
+        <w:rPr>
+          <w:rFonts w:ascii="Arial" w:eastAsia="Times New Roman" w:hAnsi="Arial" w:cs="Arial"/>
+          <w:color w:val="4A4A4A"/>
+          <w:sz w:val="20"/>
+          <w:szCs w:val="20"/>
+          <w:lang w:val="es-MX" w:eastAsia="es-MX"/>
+        </w:rPr>
+      </w:pPr>
+      <w:proofErr w:type="spellStart"/>
+      <w:proofErr w:type="gramStart"/>
+      <w:r>
+        <w:rPr>
+          <w:rStyle w:val="hljs-selector-tag"/>
+          <w:rFonts w:ascii="Courier New" w:hAnsi="Courier New" w:cs="Courier New"/>
+          <w:b/>
+          <w:bCs/>
+          <w:color w:val="F92672"/>
+          <w:sz w:val="21"/>
+          <w:szCs w:val="21"/>
+          <w:shd w:val="clear" w:color="auto" w:fill="333333"/>
+        </w:rPr>
+        <w:lastRenderedPageBreak/>
+        <w:t>window</w:t>
+      </w:r>
+      <w:r>
+        <w:rPr>
+          <w:rStyle w:val="hljs-selector-class"/>
+          <w:rFonts w:ascii="Courier New" w:hAnsi="Courier New" w:cs="Courier New"/>
+          <w:color w:val="FFFFFF"/>
+          <w:sz w:val="21"/>
+          <w:szCs w:val="21"/>
+          <w:shd w:val="clear" w:color="auto" w:fill="333333"/>
+        </w:rPr>
+        <w:t>.history.pushState</w:t>
+      </w:r>
+      <w:proofErr w:type="spellEnd"/>
+      <w:r>
+        <w:rPr>
+          <w:rFonts w:ascii="Courier New" w:hAnsi="Courier New" w:cs="Courier New"/>
+          <w:color w:val="FFFFFF"/>
+          <w:sz w:val="21"/>
+          <w:szCs w:val="21"/>
+          <w:shd w:val="clear" w:color="auto" w:fill="333333"/>
+        </w:rPr>
+        <w:t>(</w:t>
+      </w:r>
+      <w:proofErr w:type="gramEnd"/>
+      <w:r>
+        <w:rPr>
+          <w:rFonts w:ascii="Courier New" w:hAnsi="Courier New" w:cs="Courier New"/>
+          <w:color w:val="FFFFFF"/>
+          <w:sz w:val="21"/>
+          <w:szCs w:val="21"/>
+          <w:shd w:val="clear" w:color="auto" w:fill="333333"/>
+        </w:rPr>
+        <w:t>{</w:t>
+      </w:r>
+      <w:proofErr w:type="spellStart"/>
+      <w:r>
+        <w:rPr>
+          <w:rStyle w:val="hljs-attribute"/>
+          <w:rFonts w:ascii="Courier New" w:hAnsi="Courier New" w:cs="Courier New"/>
+          <w:color w:val="BF79DB"/>
+          <w:sz w:val="21"/>
+          <w:szCs w:val="21"/>
+          <w:shd w:val="clear" w:color="auto" w:fill="333333"/>
+        </w:rPr>
+        <w:t>data</w:t>
+      </w:r>
+      <w:r>
+        <w:rPr>
+          <w:rFonts w:ascii="Courier New" w:hAnsi="Courier New" w:cs="Courier New"/>
+          <w:color w:val="FFFFFF"/>
+          <w:sz w:val="21"/>
+          <w:szCs w:val="21"/>
+          <w:shd w:val="clear" w:color="auto" w:fill="333333"/>
+        </w:rPr>
+        <w:t>:</w:t>
+      </w:r>
+      <w:r>
+        <w:rPr>
+          <w:rStyle w:val="hljs-string"/>
+          <w:rFonts w:ascii="Courier New" w:hAnsi="Courier New" w:cs="Courier New"/>
+          <w:color w:val="A6E22E"/>
+          <w:sz w:val="21"/>
+          <w:szCs w:val="21"/>
+          <w:shd w:val="clear" w:color="auto" w:fill="333333"/>
+        </w:rPr>
+        <w:t>'Movimiento</w:t>
+      </w:r>
+      <w:proofErr w:type="spellEnd"/>
+      <w:r>
+        <w:rPr>
+          <w:rStyle w:val="hljs-string"/>
+          <w:rFonts w:ascii="Courier New" w:hAnsi="Courier New" w:cs="Courier New"/>
+          <w:color w:val="A6E22E"/>
+          <w:sz w:val="21"/>
+          <w:szCs w:val="21"/>
+          <w:shd w:val="clear" w:color="auto" w:fill="333333"/>
+        </w:rPr>
+        <w:t>'</w:t>
+      </w:r>
+      <w:r>
+        <w:rPr>
+          <w:rFonts w:ascii="Courier New" w:hAnsi="Courier New" w:cs="Courier New"/>
+          <w:color w:val="FFFFFF"/>
+          <w:sz w:val="21"/>
+          <w:szCs w:val="21"/>
+          <w:shd w:val="clear" w:color="auto" w:fill="333333"/>
+        </w:rPr>
+        <w:t>},</w:t>
+      </w:r>
+      <w:r>
+        <w:rPr>
+          <w:rStyle w:val="hljs-string"/>
+          <w:rFonts w:ascii="Courier New" w:hAnsi="Courier New" w:cs="Courier New"/>
+          <w:color w:val="A6E22E"/>
+          <w:sz w:val="21"/>
+          <w:szCs w:val="21"/>
+          <w:shd w:val="clear" w:color="auto" w:fill="333333"/>
+        </w:rPr>
+        <w:t>'Titulo'</w:t>
+      </w:r>
+      <w:r>
+        <w:rPr>
+          <w:rFonts w:ascii="Courier New" w:hAnsi="Courier New" w:cs="Courier New"/>
+          <w:color w:val="FFFFFF"/>
+          <w:sz w:val="21"/>
+          <w:szCs w:val="21"/>
+          <w:shd w:val="clear" w:color="auto" w:fill="333333"/>
+        </w:rPr>
+        <w:t>,</w:t>
+      </w:r>
+      <w:r>
+        <w:rPr>
+          <w:rStyle w:val="hljs-string"/>
+          <w:rFonts w:ascii="Courier New" w:hAnsi="Courier New" w:cs="Courier New"/>
+          <w:color w:val="A6E22E"/>
+          <w:sz w:val="21"/>
+          <w:szCs w:val="21"/>
+          <w:shd w:val="clear" w:color="auto" w:fill="333333"/>
+        </w:rPr>
+        <w:t>'/</w:t>
+      </w:r>
+      <w:proofErr w:type="spellStart"/>
+      <w:r>
+        <w:rPr>
+          <w:rStyle w:val="hljs-string"/>
+          <w:rFonts w:ascii="Courier New" w:hAnsi="Courier New" w:cs="Courier New"/>
+          <w:color w:val="A6E22E"/>
+          <w:sz w:val="21"/>
+          <w:szCs w:val="21"/>
+          <w:shd w:val="clear" w:color="auto" w:fill="333333"/>
+        </w:rPr>
+        <w:t>path</w:t>
+      </w:r>
+      <w:proofErr w:type="spellEnd"/>
+      <w:r>
+        <w:rPr>
+          <w:rStyle w:val="hljs-string"/>
+          <w:rFonts w:ascii="Courier New" w:hAnsi="Courier New" w:cs="Courier New"/>
+          <w:color w:val="A6E22E"/>
+          <w:sz w:val="21"/>
+          <w:szCs w:val="21"/>
+          <w:shd w:val="clear" w:color="auto" w:fill="333333"/>
+        </w:rPr>
+        <w:t>'</w:t>
+      </w:r>
+      <w:r>
+        <w:rPr>
+          <w:rFonts w:ascii="Courier New" w:hAnsi="Courier New" w:cs="Courier New"/>
+          <w:color w:val="FFFFFF"/>
+          <w:sz w:val="21"/>
+          <w:szCs w:val="21"/>
+          <w:shd w:val="clear" w:color="auto" w:fill="333333"/>
+        </w:rPr>
+        <w:t>)</w:t>
+      </w:r>
+    </w:p>
+    <w:p>
+      <w:pPr>
+        <w:shd w:val="clear" w:color="auto" w:fill="FFFFFF"/>
+        <w:spacing w:before="0" w:after="0" w:line="240" w:lineRule="auto"/>
+        <w:rPr>
+          <w:rFonts w:ascii="Arial" w:eastAsia="Times New Roman" w:hAnsi="Arial" w:cs="Arial"/>
+          <w:color w:val="4A4A4A"/>
+          <w:sz w:val="20"/>
+          <w:szCs w:val="20"/>
+          <w:lang w:val="es-MX" w:eastAsia="es-MX"/>
+        </w:rPr>
+      </w:pPr>
+    </w:p>
+    <w:p>
+      <w:pPr>
+        <w:shd w:val="clear" w:color="auto" w:fill="FFFFFF"/>
+        <w:spacing w:before="0" w:after="0" w:line="240" w:lineRule="auto"/>
+        <w:rPr>
+          <w:rFonts w:ascii="Arial" w:eastAsia="Times New Roman" w:hAnsi="Arial" w:cs="Arial"/>
+          <w:color w:val="4A4A4A"/>
+          <w:sz w:val="20"/>
+          <w:szCs w:val="20"/>
+          <w:lang w:val="es-MX" w:eastAsia="es-MX"/>
+        </w:rPr>
+      </w:pPr>
+      <w:r>
+        <w:rPr>
+          <w:rFonts w:ascii="Arial" w:eastAsia="Times New Roman" w:hAnsi="Arial" w:cs="Arial"/>
+          <w:b/>
+          <w:bCs/>
+          <w:color w:val="4A4A4A"/>
+          <w:sz w:val="20"/>
+          <w:szCs w:val="20"/>
+          <w:lang w:val="es-MX" w:eastAsia="es-MX"/>
+        </w:rPr>
+        <w:t xml:space="preserve">El método </w:t>
+      </w:r>
+      <w:proofErr w:type="spellStart"/>
+      <w:proofErr w:type="gramStart"/>
+      <w:r>
+        <w:rPr>
+          <w:rFonts w:ascii="Arial" w:eastAsia="Times New Roman" w:hAnsi="Arial" w:cs="Arial"/>
+          <w:b/>
+          <w:bCs/>
+          <w:color w:val="4A4A4A"/>
+          <w:sz w:val="20"/>
+          <w:szCs w:val="20"/>
+          <w:lang w:val="es-MX" w:eastAsia="es-MX"/>
+        </w:rPr>
+        <w:t>pushState</w:t>
+      </w:r>
+      <w:proofErr w:type="spellEnd"/>
+      <w:r>
+        <w:rPr>
+          <w:rFonts w:ascii="Arial" w:eastAsia="Times New Roman" w:hAnsi="Arial" w:cs="Arial"/>
+          <w:b/>
+          <w:bCs/>
+          <w:color w:val="4A4A4A"/>
+          <w:sz w:val="20"/>
+          <w:szCs w:val="20"/>
+          <w:lang w:val="es-MX" w:eastAsia="es-MX"/>
+        </w:rPr>
+        <w:t>(</w:t>
+      </w:r>
+      <w:proofErr w:type="gramEnd"/>
+      <w:r>
+        <w:rPr>
+          <w:rFonts w:ascii="Arial" w:eastAsia="Times New Roman" w:hAnsi="Arial" w:cs="Arial"/>
+          <w:b/>
+          <w:bCs/>
+          <w:color w:val="4A4A4A"/>
+          <w:sz w:val="20"/>
+          <w:szCs w:val="20"/>
+          <w:lang w:val="es-MX" w:eastAsia="es-MX"/>
+        </w:rPr>
+        <w:t>)</w:t>
+      </w:r>
+      <w:r>
+        <w:rPr>
+          <w:rFonts w:ascii="Arial" w:eastAsia="Times New Roman" w:hAnsi="Arial" w:cs="Arial"/>
+          <w:color w:val="4A4A4A"/>
+          <w:sz w:val="20"/>
+          <w:szCs w:val="20"/>
+          <w:lang w:val="es-MX" w:eastAsia="es-MX"/>
+        </w:rPr>
+        <w:br/>
+      </w:r>
+      <w:proofErr w:type="spellStart"/>
+      <w:r>
+        <w:rPr>
+          <w:rFonts w:ascii="Arial" w:eastAsia="Times New Roman" w:hAnsi="Arial" w:cs="Arial"/>
+          <w:color w:val="4A4A4A"/>
+          <w:sz w:val="20"/>
+          <w:szCs w:val="20"/>
+          <w:lang w:val="es-MX" w:eastAsia="es-MX"/>
+        </w:rPr>
+        <w:t>pushState</w:t>
+      </w:r>
+      <w:proofErr w:type="spellEnd"/>
+      <w:r>
+        <w:rPr>
+          <w:rFonts w:ascii="Arial" w:eastAsia="Times New Roman" w:hAnsi="Arial" w:cs="Arial"/>
+          <w:color w:val="4A4A4A"/>
+          <w:sz w:val="20"/>
+          <w:szCs w:val="20"/>
+          <w:lang w:val="es-MX" w:eastAsia="es-MX"/>
+        </w:rPr>
+        <w:t xml:space="preserve">()toma tres parámetros: un objeto estado, un título (el cual es normalmente ignorado) y (opcionalmente) una URL. Vamos a examinar cada uno de estos tres </w:t>
+      </w:r>
+      <w:proofErr w:type="spellStart"/>
+      <w:r>
+        <w:rPr>
+          <w:rFonts w:ascii="Arial" w:eastAsia="Times New Roman" w:hAnsi="Arial" w:cs="Arial"/>
+          <w:color w:val="4A4A4A"/>
+          <w:sz w:val="20"/>
+          <w:szCs w:val="20"/>
+          <w:lang w:val="es-MX" w:eastAsia="es-MX"/>
+        </w:rPr>
+        <w:t>parametros</w:t>
+      </w:r>
+      <w:proofErr w:type="spellEnd"/>
+      <w:r>
+        <w:rPr>
+          <w:rFonts w:ascii="Arial" w:eastAsia="Times New Roman" w:hAnsi="Arial" w:cs="Arial"/>
+          <w:color w:val="4A4A4A"/>
+          <w:sz w:val="20"/>
+          <w:szCs w:val="20"/>
+          <w:lang w:val="es-MX" w:eastAsia="es-MX"/>
+        </w:rPr>
+        <w:t xml:space="preserve"> en más detalle:</w:t>
+      </w:r>
+    </w:p>
+    <w:p>
+      <w:pPr>
+        <w:shd w:val="clear" w:color="auto" w:fill="FFFFFF"/>
+        <w:spacing w:before="0" w:after="0" w:line="240" w:lineRule="auto"/>
+        <w:rPr>
+          <w:rFonts w:ascii="Arial" w:eastAsia="Times New Roman" w:hAnsi="Arial" w:cs="Arial"/>
+          <w:color w:val="4A4A4A"/>
+          <w:sz w:val="20"/>
+          <w:szCs w:val="20"/>
+          <w:lang w:val="es-MX" w:eastAsia="es-MX"/>
+        </w:rPr>
+      </w:pPr>
+      <w:r>
+        <w:rPr>
+          <w:rFonts w:ascii="Arial" w:eastAsia="Times New Roman" w:hAnsi="Arial" w:cs="Arial"/>
+          <w:b/>
+          <w:bCs/>
+          <w:color w:val="4A4A4A"/>
+          <w:sz w:val="20"/>
+          <w:szCs w:val="20"/>
+          <w:lang w:val="es-MX" w:eastAsia="es-MX"/>
+        </w:rPr>
+        <w:t>##</w:t>
+      </w:r>
+      <w:proofErr w:type="spellStart"/>
+      <w:r>
+        <w:rPr>
+          <w:rFonts w:ascii="Arial" w:eastAsia="Times New Roman" w:hAnsi="Arial" w:cs="Arial"/>
+          <w:b/>
+          <w:bCs/>
+          <w:color w:val="4A4A4A"/>
+          <w:sz w:val="20"/>
+          <w:szCs w:val="20"/>
+          <w:lang w:val="es-MX" w:eastAsia="es-MX"/>
+        </w:rPr>
+        <w:t>Object</w:t>
+      </w:r>
+      <w:proofErr w:type="spellEnd"/>
+      <w:r>
+        <w:rPr>
+          <w:rFonts w:ascii="Arial" w:eastAsia="Times New Roman" w:hAnsi="Arial" w:cs="Arial"/>
+          <w:b/>
+          <w:bCs/>
+          <w:color w:val="4A4A4A"/>
+          <w:sz w:val="20"/>
+          <w:szCs w:val="20"/>
+          <w:lang w:val="es-MX" w:eastAsia="es-MX"/>
+        </w:rPr>
+        <w:t xml:space="preserve"> estado</w:t>
+      </w:r>
+      <w:r>
+        <w:rPr>
+          <w:rFonts w:ascii="Arial" w:eastAsia="Times New Roman" w:hAnsi="Arial" w:cs="Arial"/>
+          <w:color w:val="4A4A4A"/>
+          <w:sz w:val="20"/>
+          <w:szCs w:val="20"/>
+          <w:lang w:val="es-MX" w:eastAsia="es-MX"/>
+        </w:rPr>
+        <w:br/>
+        <w:t xml:space="preserve">El objeto estado es un objeto JavaScript el cual </w:t>
+      </w:r>
+      <w:proofErr w:type="spellStart"/>
+      <w:r>
+        <w:rPr>
+          <w:rFonts w:ascii="Arial" w:eastAsia="Times New Roman" w:hAnsi="Arial" w:cs="Arial"/>
+          <w:color w:val="4A4A4A"/>
+          <w:sz w:val="20"/>
+          <w:szCs w:val="20"/>
+          <w:lang w:val="es-MX" w:eastAsia="es-MX"/>
+        </w:rPr>
+        <w:t>esta</w:t>
+      </w:r>
+      <w:proofErr w:type="spellEnd"/>
+      <w:r>
+        <w:rPr>
+          <w:rFonts w:ascii="Arial" w:eastAsia="Times New Roman" w:hAnsi="Arial" w:cs="Arial"/>
+          <w:color w:val="4A4A4A"/>
+          <w:sz w:val="20"/>
+          <w:szCs w:val="20"/>
+          <w:lang w:val="es-MX" w:eastAsia="es-MX"/>
+        </w:rPr>
+        <w:t xml:space="preserve"> asociado con la nueva entrada al historial creada por </w:t>
+      </w:r>
+      <w:proofErr w:type="spellStart"/>
+      <w:proofErr w:type="gramStart"/>
+      <w:r>
+        <w:rPr>
+          <w:rFonts w:ascii="Arial" w:eastAsia="Times New Roman" w:hAnsi="Arial" w:cs="Arial"/>
+          <w:color w:val="4A4A4A"/>
+          <w:sz w:val="20"/>
+          <w:szCs w:val="20"/>
+          <w:lang w:val="es-MX" w:eastAsia="es-MX"/>
+        </w:rPr>
+        <w:t>pushState</w:t>
+      </w:r>
+      <w:proofErr w:type="spellEnd"/>
+      <w:r>
+        <w:rPr>
+          <w:rFonts w:ascii="Arial" w:eastAsia="Times New Roman" w:hAnsi="Arial" w:cs="Arial"/>
+          <w:color w:val="4A4A4A"/>
+          <w:sz w:val="20"/>
+          <w:szCs w:val="20"/>
+          <w:lang w:val="es-MX" w:eastAsia="es-MX"/>
+        </w:rPr>
+        <w:t>(</w:t>
+      </w:r>
+      <w:proofErr w:type="gramEnd"/>
+      <w:r>
+        <w:rPr>
+          <w:rFonts w:ascii="Arial" w:eastAsia="Times New Roman" w:hAnsi="Arial" w:cs="Arial"/>
+          <w:color w:val="4A4A4A"/>
+          <w:sz w:val="20"/>
+          <w:szCs w:val="20"/>
+          <w:lang w:val="es-MX" w:eastAsia="es-MX"/>
+        </w:rPr>
+        <w:t xml:space="preserve">). Cada vez que el usuario navega hacia un nuevo estado, un evento </w:t>
+      </w:r>
+      <w:proofErr w:type="spellStart"/>
+      <w:r>
+        <w:rPr>
+          <w:rFonts w:ascii="Arial" w:eastAsia="Times New Roman" w:hAnsi="Arial" w:cs="Arial"/>
+          <w:color w:val="4A4A4A"/>
+          <w:sz w:val="20"/>
+          <w:szCs w:val="20"/>
+          <w:lang w:val="es-MX" w:eastAsia="es-MX"/>
+        </w:rPr>
+        <w:t>popstate</w:t>
+      </w:r>
+      <w:proofErr w:type="spellEnd"/>
+      <w:r>
+        <w:rPr>
+          <w:rFonts w:ascii="Arial" w:eastAsia="Times New Roman" w:hAnsi="Arial" w:cs="Arial"/>
+          <w:color w:val="4A4A4A"/>
+          <w:sz w:val="20"/>
+          <w:szCs w:val="20"/>
+          <w:lang w:val="es-MX" w:eastAsia="es-MX"/>
+        </w:rPr>
+        <w:t xml:space="preserve"> </w:t>
+      </w:r>
+      <w:proofErr w:type="spellStart"/>
+      <w:r>
+        <w:rPr>
+          <w:rFonts w:ascii="Arial" w:eastAsia="Times New Roman" w:hAnsi="Arial" w:cs="Arial"/>
+          <w:color w:val="4A4A4A"/>
+          <w:sz w:val="20"/>
+          <w:szCs w:val="20"/>
+          <w:lang w:val="es-MX" w:eastAsia="es-MX"/>
+        </w:rPr>
+        <w:t>event</w:t>
+      </w:r>
+      <w:proofErr w:type="spellEnd"/>
+      <w:r>
+        <w:rPr>
+          <w:rFonts w:ascii="Arial" w:eastAsia="Times New Roman" w:hAnsi="Arial" w:cs="Arial"/>
+          <w:color w:val="4A4A4A"/>
+          <w:sz w:val="20"/>
+          <w:szCs w:val="20"/>
+          <w:lang w:val="es-MX" w:eastAsia="es-MX"/>
+        </w:rPr>
+        <w:t xml:space="preserve"> se dispara, y la propiedad </w:t>
+      </w:r>
+      <w:proofErr w:type="spellStart"/>
+      <w:r>
+        <w:rPr>
+          <w:rFonts w:ascii="Arial" w:eastAsia="Times New Roman" w:hAnsi="Arial" w:cs="Arial"/>
+          <w:color w:val="4A4A4A"/>
+          <w:sz w:val="20"/>
+          <w:szCs w:val="20"/>
+          <w:lang w:val="es-MX" w:eastAsia="es-MX"/>
+        </w:rPr>
+        <w:t>state</w:t>
+      </w:r>
+      <w:proofErr w:type="spellEnd"/>
+      <w:r>
+        <w:rPr>
+          <w:rFonts w:ascii="Arial" w:eastAsia="Times New Roman" w:hAnsi="Arial" w:cs="Arial"/>
+          <w:color w:val="4A4A4A"/>
+          <w:sz w:val="20"/>
+          <w:szCs w:val="20"/>
+          <w:lang w:val="es-MX" w:eastAsia="es-MX"/>
+        </w:rPr>
+        <w:t xml:space="preserve"> del evento contiene una copia del historial de entradas del objeto estado.</w:t>
+      </w:r>
+    </w:p>
+    <w:p>
+      <w:pPr>
+        <w:shd w:val="clear" w:color="auto" w:fill="FFFFFF"/>
+        <w:spacing w:before="0" w:after="0" w:line="240" w:lineRule="auto"/>
+        <w:rPr>
+          <w:rFonts w:ascii="Arial" w:eastAsia="Times New Roman" w:hAnsi="Arial" w:cs="Arial"/>
+          <w:color w:val="4A4A4A"/>
+          <w:sz w:val="20"/>
+          <w:szCs w:val="20"/>
+          <w:lang w:val="es-MX" w:eastAsia="es-MX"/>
+        </w:rPr>
+      </w:pPr>
+      <w:r>
+        <w:rPr>
+          <w:rFonts w:ascii="Arial" w:eastAsia="Times New Roman" w:hAnsi="Arial" w:cs="Arial"/>
+          <w:color w:val="4A4A4A"/>
+          <w:sz w:val="20"/>
+          <w:szCs w:val="20"/>
+          <w:lang w:val="es-MX" w:eastAsia="es-MX"/>
+        </w:rPr>
+        <w:t xml:space="preserve">El objeto estado puede ser cualquier cosa que puedas pasar a </w:t>
+      </w:r>
+      <w:proofErr w:type="spellStart"/>
+      <w:r>
+        <w:rPr>
+          <w:rFonts w:ascii="Arial" w:eastAsia="Times New Roman" w:hAnsi="Arial" w:cs="Arial"/>
+          <w:color w:val="4A4A4A"/>
+          <w:sz w:val="20"/>
+          <w:szCs w:val="20"/>
+          <w:lang w:val="es-MX" w:eastAsia="es-MX"/>
+        </w:rPr>
+        <w:t>JSON.stringify</w:t>
+      </w:r>
+      <w:proofErr w:type="spellEnd"/>
+      <w:r>
+        <w:rPr>
+          <w:rFonts w:ascii="Arial" w:eastAsia="Times New Roman" w:hAnsi="Arial" w:cs="Arial"/>
+          <w:color w:val="4A4A4A"/>
+          <w:sz w:val="20"/>
+          <w:szCs w:val="20"/>
+          <w:lang w:val="es-MX" w:eastAsia="es-MX"/>
+        </w:rPr>
+        <w:t xml:space="preserve">. Dado que Firefox guarda los objetos estado en el disco del usuario para que puedan ser restaurados después de que el usuario reinicie su navegador, se ha impuesto un tamaño límite de 640K caracteres en representación JSON de un objeto estado. Si pasas un objeto estado cuya representación es más larga que esto a </w:t>
+      </w:r>
+      <w:proofErr w:type="spellStart"/>
+      <w:proofErr w:type="gramStart"/>
+      <w:r>
+        <w:rPr>
+          <w:rFonts w:ascii="Arial" w:eastAsia="Times New Roman" w:hAnsi="Arial" w:cs="Arial"/>
+          <w:color w:val="4A4A4A"/>
+          <w:sz w:val="20"/>
+          <w:szCs w:val="20"/>
+          <w:lang w:val="es-MX" w:eastAsia="es-MX"/>
+        </w:rPr>
+        <w:t>pushState</w:t>
+      </w:r>
+      <w:proofErr w:type="spellEnd"/>
+      <w:r>
+        <w:rPr>
+          <w:rFonts w:ascii="Arial" w:eastAsia="Times New Roman" w:hAnsi="Arial" w:cs="Arial"/>
+          <w:color w:val="4A4A4A"/>
+          <w:sz w:val="20"/>
+          <w:szCs w:val="20"/>
+          <w:lang w:val="es-MX" w:eastAsia="es-MX"/>
+        </w:rPr>
+        <w:t>(</w:t>
+      </w:r>
+      <w:proofErr w:type="gramEnd"/>
+      <w:r>
+        <w:rPr>
+          <w:rFonts w:ascii="Arial" w:eastAsia="Times New Roman" w:hAnsi="Arial" w:cs="Arial"/>
+          <w:color w:val="4A4A4A"/>
+          <w:sz w:val="20"/>
+          <w:szCs w:val="20"/>
+          <w:lang w:val="es-MX" w:eastAsia="es-MX"/>
+        </w:rPr>
+        <w:t xml:space="preserve">), el método arrojará una excepción. Si necesitas más espacio, se recomienda usar </w:t>
+      </w:r>
+      <w:proofErr w:type="spellStart"/>
+      <w:r>
+        <w:rPr>
+          <w:rFonts w:ascii="Arial" w:eastAsia="Times New Roman" w:hAnsi="Arial" w:cs="Arial"/>
+          <w:color w:val="4A4A4A"/>
+          <w:sz w:val="20"/>
+          <w:szCs w:val="20"/>
+          <w:lang w:val="es-MX" w:eastAsia="es-MX"/>
+        </w:rPr>
+        <w:t>sessionStorage</w:t>
+      </w:r>
+      <w:proofErr w:type="spellEnd"/>
+      <w:r>
+        <w:rPr>
+          <w:rFonts w:ascii="Arial" w:eastAsia="Times New Roman" w:hAnsi="Arial" w:cs="Arial"/>
+          <w:color w:val="4A4A4A"/>
+          <w:sz w:val="20"/>
+          <w:szCs w:val="20"/>
+          <w:lang w:val="es-MX" w:eastAsia="es-MX"/>
+        </w:rPr>
+        <w:t xml:space="preserve"> y/o </w:t>
+      </w:r>
+      <w:proofErr w:type="spellStart"/>
+      <w:r>
+        <w:rPr>
+          <w:rFonts w:ascii="Arial" w:eastAsia="Times New Roman" w:hAnsi="Arial" w:cs="Arial"/>
+          <w:color w:val="4A4A4A"/>
+          <w:sz w:val="20"/>
+          <w:szCs w:val="20"/>
+          <w:lang w:val="es-MX" w:eastAsia="es-MX"/>
+        </w:rPr>
+        <w:t>localStorage</w:t>
+      </w:r>
+      <w:proofErr w:type="spellEnd"/>
+      <w:r>
+        <w:rPr>
+          <w:rFonts w:ascii="Arial" w:eastAsia="Times New Roman" w:hAnsi="Arial" w:cs="Arial"/>
+          <w:color w:val="4A4A4A"/>
+          <w:sz w:val="20"/>
+          <w:szCs w:val="20"/>
+          <w:lang w:val="es-MX" w:eastAsia="es-MX"/>
+        </w:rPr>
+        <w:t>.</w:t>
+      </w:r>
+    </w:p>
+    <w:p>
+      <w:pPr>
+        <w:shd w:val="clear" w:color="auto" w:fill="FFFFFF"/>
+        <w:spacing w:before="0" w:after="0" w:line="240" w:lineRule="auto"/>
+        <w:rPr>
+          <w:rFonts w:ascii="Arial" w:eastAsia="Times New Roman" w:hAnsi="Arial" w:cs="Arial"/>
+          <w:color w:val="4A4A4A"/>
+          <w:sz w:val="20"/>
+          <w:szCs w:val="20"/>
+          <w:lang w:val="es-MX" w:eastAsia="es-MX"/>
+        </w:rPr>
+      </w:pPr>
+      <w:r>
+        <w:rPr>
+          <w:rFonts w:ascii="Arial" w:eastAsia="Times New Roman" w:hAnsi="Arial" w:cs="Arial"/>
+          <w:b/>
+          <w:bCs/>
+          <w:color w:val="4A4A4A"/>
+          <w:sz w:val="20"/>
+          <w:szCs w:val="20"/>
+          <w:lang w:val="es-MX" w:eastAsia="es-MX"/>
+        </w:rPr>
+        <w:t>##Título</w:t>
+      </w:r>
+      <w:r>
+        <w:rPr>
+          <w:rFonts w:ascii="Arial" w:eastAsia="Times New Roman" w:hAnsi="Arial" w:cs="Arial"/>
+          <w:color w:val="4A4A4A"/>
+          <w:sz w:val="20"/>
+          <w:szCs w:val="20"/>
+          <w:lang w:val="es-MX" w:eastAsia="es-MX"/>
+        </w:rPr>
+        <w:br/>
+        <w:t xml:space="preserve">Firefox actualmente ignora este parámetro, aunque podría usarse en el futuro. Pasar una cadena de caracteres </w:t>
+      </w:r>
+      <w:proofErr w:type="spellStart"/>
+      <w:r>
+        <w:rPr>
+          <w:rFonts w:ascii="Arial" w:eastAsia="Times New Roman" w:hAnsi="Arial" w:cs="Arial"/>
+          <w:color w:val="4A4A4A"/>
+          <w:sz w:val="20"/>
+          <w:szCs w:val="20"/>
+          <w:lang w:val="es-MX" w:eastAsia="es-MX"/>
+        </w:rPr>
+        <w:t>vacia</w:t>
+      </w:r>
+      <w:proofErr w:type="spellEnd"/>
+      <w:r>
+        <w:rPr>
+          <w:rFonts w:ascii="Arial" w:eastAsia="Times New Roman" w:hAnsi="Arial" w:cs="Arial"/>
+          <w:color w:val="4A4A4A"/>
+          <w:sz w:val="20"/>
+          <w:szCs w:val="20"/>
+          <w:lang w:val="es-MX" w:eastAsia="es-MX"/>
+        </w:rPr>
+        <w:t xml:space="preserve"> aquí podría asegurar estar a salvo de futuros cambios en este método. Alternativamente podrías pasar un título corto del estado hacia el cual te estás moviendo.</w:t>
+      </w:r>
+    </w:p>
+    <w:p>
+      <w:pPr>
+        <w:shd w:val="clear" w:color="auto" w:fill="FFFFFF"/>
+        <w:spacing w:before="0" w:after="0" w:line="240" w:lineRule="auto"/>
+        <w:rPr>
+          <w:rFonts w:ascii="Arial" w:eastAsia="Times New Roman" w:hAnsi="Arial" w:cs="Arial"/>
+          <w:color w:val="4A4A4A"/>
+          <w:sz w:val="20"/>
+          <w:szCs w:val="20"/>
+          <w:lang w:val="es-MX" w:eastAsia="es-MX"/>
+        </w:rPr>
+      </w:pPr>
+      <w:r>
+        <w:rPr>
+          <w:rFonts w:ascii="Arial" w:eastAsia="Times New Roman" w:hAnsi="Arial" w:cs="Arial"/>
+          <w:b/>
+          <w:bCs/>
+          <w:color w:val="4A4A4A"/>
+          <w:sz w:val="20"/>
+          <w:szCs w:val="20"/>
+          <w:lang w:val="es-MX" w:eastAsia="es-MX"/>
+        </w:rPr>
+        <w:t>##URL</w:t>
+      </w:r>
+      <w:r>
+        <w:rPr>
+          <w:rFonts w:ascii="Arial" w:eastAsia="Times New Roman" w:hAnsi="Arial" w:cs="Arial"/>
+          <w:color w:val="4A4A4A"/>
+          <w:sz w:val="20"/>
+          <w:szCs w:val="20"/>
+          <w:lang w:val="es-MX" w:eastAsia="es-MX"/>
+        </w:rPr>
+        <w:br/>
+        <w:t xml:space="preserve">La URL de la nueva entrada al historial está dada por este parámetro. Recuerda que el browser no intentará cargar esta URL después de llamar a </w:t>
+      </w:r>
+      <w:proofErr w:type="spellStart"/>
+      <w:proofErr w:type="gramStart"/>
+      <w:r>
+        <w:rPr>
+          <w:rFonts w:ascii="Arial" w:eastAsia="Times New Roman" w:hAnsi="Arial" w:cs="Arial"/>
+          <w:color w:val="4A4A4A"/>
+          <w:sz w:val="20"/>
+          <w:szCs w:val="20"/>
+          <w:lang w:val="es-MX" w:eastAsia="es-MX"/>
+        </w:rPr>
+        <w:t>pushState</w:t>
+      </w:r>
+      <w:proofErr w:type="spellEnd"/>
+      <w:r>
+        <w:rPr>
+          <w:rFonts w:ascii="Arial" w:eastAsia="Times New Roman" w:hAnsi="Arial" w:cs="Arial"/>
+          <w:color w:val="4A4A4A"/>
+          <w:sz w:val="20"/>
+          <w:szCs w:val="20"/>
+          <w:lang w:val="es-MX" w:eastAsia="es-MX"/>
+        </w:rPr>
+        <w:t>(</w:t>
+      </w:r>
+      <w:proofErr w:type="gramEnd"/>
+      <w:r>
+        <w:rPr>
+          <w:rFonts w:ascii="Arial" w:eastAsia="Times New Roman" w:hAnsi="Arial" w:cs="Arial"/>
+          <w:color w:val="4A4A4A"/>
+          <w:sz w:val="20"/>
+          <w:szCs w:val="20"/>
+          <w:lang w:val="es-MX" w:eastAsia="es-MX"/>
+        </w:rPr>
+        <w:t xml:space="preserve">), pero podría intentar cargar la URL más tarde, por ejemplo, después de que el usuario reinicie su navegador. La nueva URL no necesita ser absoluta; si es relativa, es resuelta relativamente a la actual URL. La nueva URL debe ser del mismo origen que la actual URL. Si no es así, </w:t>
+      </w:r>
+      <w:proofErr w:type="spellStart"/>
+      <w:proofErr w:type="gramStart"/>
+      <w:r>
+        <w:rPr>
+          <w:rFonts w:ascii="Arial" w:eastAsia="Times New Roman" w:hAnsi="Arial" w:cs="Arial"/>
+          <w:color w:val="4A4A4A"/>
+          <w:sz w:val="20"/>
+          <w:szCs w:val="20"/>
+          <w:lang w:val="es-MX" w:eastAsia="es-MX"/>
+        </w:rPr>
+        <w:t>pushState</w:t>
+      </w:r>
+      <w:proofErr w:type="spellEnd"/>
+      <w:r>
+        <w:rPr>
+          <w:rFonts w:ascii="Arial" w:eastAsia="Times New Roman" w:hAnsi="Arial" w:cs="Arial"/>
+          <w:color w:val="4A4A4A"/>
+          <w:sz w:val="20"/>
+          <w:szCs w:val="20"/>
+          <w:lang w:val="es-MX" w:eastAsia="es-MX"/>
+        </w:rPr>
+        <w:t>(</w:t>
+      </w:r>
+      <w:proofErr w:type="gramEnd"/>
+      <w:r>
+        <w:rPr>
+          <w:rFonts w:ascii="Arial" w:eastAsia="Times New Roman" w:hAnsi="Arial" w:cs="Arial"/>
+          <w:color w:val="4A4A4A"/>
+          <w:sz w:val="20"/>
+          <w:szCs w:val="20"/>
+          <w:lang w:val="es-MX" w:eastAsia="es-MX"/>
+        </w:rPr>
+        <w:t>) arrojará una excepción. Este parámetro es opcional; si no se especifica, se tomará la URL actual del documento.</w:t>
+      </w:r>
+    </w:p>
+    <w:p>
+      <w:pPr>
+        <w:shd w:val="clear" w:color="auto" w:fill="FFFFFF"/>
+        <w:spacing w:before="0" w:after="0" w:line="240" w:lineRule="auto"/>
+        <w:rPr>
+          <w:rFonts w:ascii="Arial" w:eastAsia="Times New Roman" w:hAnsi="Arial" w:cs="Arial"/>
+          <w:color w:val="4A4A4A"/>
+          <w:sz w:val="20"/>
+          <w:szCs w:val="20"/>
+          <w:lang w:val="es-MX" w:eastAsia="es-MX"/>
+        </w:rPr>
+      </w:pPr>
+      <w:r>
+        <w:rPr>
+          <w:rFonts w:ascii="Arial" w:eastAsia="Times New Roman" w:hAnsi="Arial" w:cs="Arial"/>
+          <w:color w:val="4A4A4A"/>
+          <w:sz w:val="20"/>
+          <w:szCs w:val="20"/>
+          <w:lang w:val="es-MX" w:eastAsia="es-MX"/>
+        </w:rPr>
+        <w:t xml:space="preserve">Puedes conseguir la </w:t>
+      </w:r>
+      <w:proofErr w:type="spellStart"/>
+      <w:r>
+        <w:rPr>
+          <w:rFonts w:ascii="Arial" w:eastAsia="Times New Roman" w:hAnsi="Arial" w:cs="Arial"/>
+          <w:color w:val="4A4A4A"/>
+          <w:sz w:val="20"/>
+          <w:szCs w:val="20"/>
+          <w:lang w:val="es-MX" w:eastAsia="es-MX"/>
+        </w:rPr>
+        <w:t>guia</w:t>
+      </w:r>
+      <w:proofErr w:type="spellEnd"/>
+      <w:r>
+        <w:rPr>
+          <w:rFonts w:ascii="Arial" w:eastAsia="Times New Roman" w:hAnsi="Arial" w:cs="Arial"/>
+          <w:color w:val="4A4A4A"/>
+          <w:sz w:val="20"/>
+          <w:szCs w:val="20"/>
+          <w:lang w:val="es-MX" w:eastAsia="es-MX"/>
+        </w:rPr>
+        <w:t xml:space="preserve"> completa </w:t>
+      </w:r>
+      <w:proofErr w:type="spellStart"/>
+      <w:r>
+        <w:rPr>
+          <w:rFonts w:ascii="Arial" w:eastAsia="Times New Roman" w:hAnsi="Arial" w:cs="Arial"/>
+          <w:color w:val="4A4A4A"/>
+          <w:sz w:val="20"/>
+          <w:szCs w:val="20"/>
+          <w:lang w:val="es-MX" w:eastAsia="es-MX"/>
+        </w:rPr>
+        <w:fldChar w:fldCharType="begin"/>
+      </w:r>
+      <w:r>
+        <w:rPr>
+          <w:rFonts w:ascii="Arial" w:eastAsia="Times New Roman" w:hAnsi="Arial" w:cs="Arial"/>
+          <w:color w:val="4A4A4A"/>
+          <w:sz w:val="20"/>
+          <w:szCs w:val="20"/>
+          <w:lang w:val="es-MX" w:eastAsia="es-MX"/>
+        </w:rPr>
+        <w:instrText xml:space="preserve"> HYPERLINK "https://developer.mozilla.org/es/docs/DOM/Manipulando_el_historial_del_navegador" \t "_blank" </w:instrText>
+      </w:r>
+      <w:r>
+        <w:rPr>
+          <w:rFonts w:ascii="Arial" w:eastAsia="Times New Roman" w:hAnsi="Arial" w:cs="Arial"/>
+          <w:color w:val="4A4A4A"/>
+          <w:sz w:val="20"/>
+          <w:szCs w:val="20"/>
+          <w:lang w:val="es-MX" w:eastAsia="es-MX"/>
+        </w:rPr>
+        <w:fldChar w:fldCharType="separate"/>
+      </w:r>
+      <w:r>
+        <w:rPr>
+          <w:rFonts w:ascii="Arial" w:eastAsia="Times New Roman" w:hAnsi="Arial" w:cs="Arial"/>
+          <w:color w:val="0791E6"/>
+          <w:sz w:val="20"/>
+          <w:szCs w:val="20"/>
+          <w:lang w:val="es-MX" w:eastAsia="es-MX"/>
+        </w:rPr>
+        <w:t>Aqui</w:t>
+      </w:r>
+      <w:proofErr w:type="spellEnd"/>
+      <w:r>
+        <w:rPr>
+          <w:rFonts w:ascii="Arial" w:eastAsia="Times New Roman" w:hAnsi="Arial" w:cs="Arial"/>
+          <w:color w:val="0791E6"/>
+          <w:sz w:val="20"/>
+          <w:szCs w:val="20"/>
+          <w:lang w:val="es-MX" w:eastAsia="es-MX"/>
+        </w:rPr>
+        <w:t>!</w:t>
+      </w:r>
+      <w:r>
+        <w:rPr>
+          <w:rFonts w:ascii="Arial" w:eastAsia="Times New Roman" w:hAnsi="Arial" w:cs="Arial"/>
+          <w:color w:val="4A4A4A"/>
+          <w:sz w:val="20"/>
+          <w:szCs w:val="20"/>
+          <w:lang w:val="es-MX" w:eastAsia="es-MX"/>
+        </w:rPr>
+        <w:fldChar w:fldCharType="end"/>
+      </w:r>
+    </w:p>
+    <w:p>
+      <w:pPr>
+        <w:shd w:val="clear" w:color="auto" w:fill="FFFFFF"/>
+        <w:spacing w:before="0" w:after="0" w:line="240" w:lineRule="auto"/>
+        <w:rPr>
+          <w:rFonts w:ascii="Arial" w:eastAsia="Times New Roman" w:hAnsi="Arial" w:cs="Arial"/>
+          <w:color w:val="4A4A4A"/>
+          <w:sz w:val="20"/>
+          <w:szCs w:val="20"/>
+          <w:lang w:val="es-MX" w:eastAsia="es-MX"/>
+        </w:rPr>
+      </w:pPr>
+    </w:p>
+    <w:p>
+      <w:pPr>
+        <w:shd w:val="clear" w:color="auto" w:fill="FFFFFF"/>
+        <w:spacing w:before="0" w:after="0" w:line="240" w:lineRule="auto"/>
+        <w:jc w:val="center"/>
+        <w:rPr>
+          <w:rFonts w:ascii="Arial" w:eastAsia="Times New Roman" w:hAnsi="Arial" w:cs="Arial"/>
+          <w:color w:val="4A4A4A"/>
+          <w:sz w:val="20"/>
+          <w:szCs w:val="24"/>
+          <w:lang w:val="es-MX" w:eastAsia="es-MX"/>
+        </w:rPr>
+      </w:pPr>
+      <w:bookmarkStart w:id="0" w:name="_GoBack"/>
+      <w:bookmarkEnd w:id="0"/>
+    </w:p>
     <w:sectPr>
-      <w:footerReference w:type="default" r:id="rId12"/>
+      <w:footerReference w:type="default" r:id="rId14"/>
       <w:pgSz w:w="11907" w:h="16839" w:code="9"/>
       <w:pgMar w:top="1440" w:right="1440" w:bottom="1440" w:left="1440" w:header="720" w:footer="720" w:gutter="0"/>
       <w:cols w:space="720"/>
@@ -3506,580 +6124,65 @@
       <w:iCs/>
     </w:rPr>
   </w:style>
-</w:styles>
-</file>
-
-<file path=word/glossary/document.xml><?xml version="1.0" encoding="utf-8"?>
-<w:glossaryDocument xmlns:wpc="http://schemas.microsoft.com/office/word/2010/wordprocessingCanvas" xmlns:mc="http://schemas.openxmlformats.org/markup-compatibility/2006" xmlns:o="urn:schemas-microsoft-com:office:office" xmlns:r="http://schemas.openxmlformats.org/officeDocument/2006/relationships" xmlns:m="http://schemas.openxmlformats.org/officeDocument/2006/math" xmlns:v="urn:schemas-microsoft-com:vml" xmlns:wp14="http://schemas.microsoft.com/office/word/2010/wordprocessingDrawing" xmlns:wp="http://schemas.openxmlformats.org/drawingml/2006/wordprocessingDrawing" xmlns:w10="urn:schemas-microsoft-com:office:word" xmlns:w="http://schemas.openxmlformats.org/wordprocessingml/2006/main" xmlns:w14="http://schemas.microsoft.com/office/word/2010/wordml" xmlns:w15="http://schemas.microsoft.com/office/word/2012/wordml" xmlns:wpg="http://schemas.microsoft.com/office/word/2010/wordprocessingGroup" xmlns:wpi="http://schemas.microsoft.com/office/word/2010/wordprocessingInk" xmlns:wne="http://schemas.microsoft.com/office/word/2006/wordml" xmlns:wps="http://schemas.microsoft.com/office/word/2010/wordprocessingShape" mc:Ignorable="w14 w15 wp14"/>
-</file>
-
-<file path=word/glossary/fontTable.xml><?xml version="1.0" encoding="utf-8"?>
-<w:fonts xmlns:mc="http://schemas.openxmlformats.org/markup-compatibility/2006" xmlns:r="http://schemas.openxmlformats.org/officeDocument/2006/relationships" xmlns:w="http://schemas.openxmlformats.org/wordprocessingml/2006/main" xmlns:w14="http://schemas.microsoft.com/office/word/2010/wordml" xmlns:w15="http://schemas.microsoft.com/office/word/2012/wordml" mc:Ignorable="w14 w15">
-  <w:font w:name="Symbol">
-    <w:panose1 w:val="05050102010706020507"/>
-    <w:charset w:val="02"/>
-    <w:family w:val="roman"/>
-    <w:pitch w:val="variable"/>
-    <w:sig w:usb0="00000000" w:usb1="10000000" w:usb2="00000000" w:usb3="00000000" w:csb0="80000000" w:csb1="00000000"/>
-  </w:font>
-  <w:font w:name="Times New Roman">
-    <w:panose1 w:val="02020603050405020304"/>
-    <w:charset w:val="00"/>
-    <w:family w:val="roman"/>
-    <w:pitch w:val="variable"/>
-    <w:sig w:usb0="E0002EFF" w:usb1="C000785B" w:usb2="00000009" w:usb3="00000000" w:csb0="000001FF" w:csb1="00000000"/>
-  </w:font>
-  <w:font w:name="Courier New">
-    <w:panose1 w:val="02070309020205020404"/>
-    <w:charset w:val="00"/>
-    <w:family w:val="modern"/>
-    <w:pitch w:val="fixed"/>
-    <w:sig w:usb0="E0002EFF" w:usb1="C0007843" w:usb2="00000009" w:usb3="00000000" w:csb0="000001FF" w:csb1="00000000"/>
-  </w:font>
-  <w:font w:name="Wingdings">
-    <w:panose1 w:val="05000000000000000000"/>
-    <w:charset w:val="02"/>
-    <w:family w:val="auto"/>
-    <w:pitch w:val="variable"/>
-    <w:sig w:usb0="00000000" w:usb1="10000000" w:usb2="00000000" w:usb3="00000000" w:csb0="80000000" w:csb1="00000000"/>
-  </w:font>
-  <w:font w:name="Corbel">
-    <w:panose1 w:val="020B0503020204020204"/>
-    <w:charset w:val="00"/>
-    <w:family w:val="swiss"/>
-    <w:pitch w:val="variable"/>
-    <w:sig w:usb0="A00002EF" w:usb1="4000A44B" w:usb2="00000000" w:usb3="00000000" w:csb0="0000019F" w:csb1="00000000"/>
-  </w:font>
-  <w:font w:name="SimSun">
-    <w:altName w:val="宋体"/>
-    <w:panose1 w:val="02010600030101010101"/>
-    <w:charset w:val="86"/>
-    <w:family w:val="auto"/>
-    <w:pitch w:val="variable"/>
-    <w:sig w:usb0="00000003" w:usb1="288F0000" w:usb2="00000016" w:usb3="00000000" w:csb0="00040001" w:csb1="00000000"/>
-  </w:font>
-  <w:font w:name="Tahoma">
-    <w:panose1 w:val="020B0604030504040204"/>
-    <w:charset w:val="00"/>
-    <w:family w:val="swiss"/>
-    <w:pitch w:val="variable"/>
-    <w:sig w:usb0="E1002EFF" w:usb1="C000605B" w:usb2="00000029" w:usb3="00000000" w:csb0="000101FF" w:csb1="00000000"/>
-  </w:font>
-  <w:font w:name="Segoe UI">
-    <w:panose1 w:val="020B0502040204020203"/>
-    <w:charset w:val="00"/>
-    <w:family w:val="swiss"/>
-    <w:pitch w:val="variable"/>
-    <w:sig w:usb0="E4002EFF" w:usb1="C000E47F" w:usb2="00000009" w:usb3="00000000" w:csb0="000001FF" w:csb1="00000000"/>
-  </w:font>
-  <w:font w:name="Consolas">
-    <w:panose1 w:val="020B0609020204030204"/>
-    <w:charset w:val="00"/>
-    <w:family w:val="modern"/>
-    <w:pitch w:val="fixed"/>
-    <w:sig w:usb0="E00006FF" w:usb1="0000FCFF" w:usb2="00000001" w:usb3="00000000" w:csb0="0000019F" w:csb1="00000000"/>
-  </w:font>
-  <w:font w:name="Arial">
-    <w:panose1 w:val="020B0604020202020204"/>
-    <w:charset w:val="00"/>
-    <w:family w:val="swiss"/>
-    <w:pitch w:val="variable"/>
-    <w:sig w:usb0="E0002EFF" w:usb1="C000785B" w:usb2="00000009" w:usb3="00000000" w:csb0="000001FF" w:csb1="00000000"/>
-  </w:font>
-  <w:font w:name="Calibri">
-    <w:panose1 w:val="020F0502020204030204"/>
-    <w:charset w:val="00"/>
-    <w:family w:val="swiss"/>
-    <w:pitch w:val="variable"/>
-    <w:sig w:usb0="E4002EFF" w:usb1="C000247B" w:usb2="00000009" w:usb3="00000000" w:csb0="000001FF" w:csb1="00000000"/>
-  </w:font>
-  <w:font w:name="Calibri Light">
-    <w:panose1 w:val="020F0302020204030204"/>
-    <w:charset w:val="00"/>
-    <w:family w:val="swiss"/>
-    <w:pitch w:val="variable"/>
-    <w:sig w:usb0="E4002EFF" w:usb1="C000247B" w:usb2="00000009" w:usb3="00000000" w:csb0="000001FF" w:csb1="00000000"/>
-  </w:font>
-</w:fonts>
-</file>
-
-<file path=word/glossary/settings.xml><?xml version="1.0" encoding="utf-8"?>
-<w:settings xmlns:mc="http://schemas.openxmlformats.org/markup-compatibility/2006" xmlns:o="urn:schemas-microsoft-com:office:office" xmlns:r="http://schemas.openxmlformats.org/officeDocument/2006/relationships" xmlns:m="http://schemas.openxmlformats.org/officeDocument/2006/math" xmlns:v="urn:schemas-microsoft-com:vml" xmlns:w10="urn:schemas-microsoft-com:office:word" xmlns:w="http://schemas.openxmlformats.org/wordprocessingml/2006/main" xmlns:w14="http://schemas.microsoft.com/office/word/2010/wordml" xmlns:w15="http://schemas.microsoft.com/office/word/2012/wordml" xmlns:sl="http://schemas.openxmlformats.org/schemaLibrary/2006/main" mc:Ignorable="w14 w15">
-  <w:view w:val="normal"/>
-  <w:defaultTabStop w:val="708"/>
-  <w:hyphenationZone w:val="425"/>
-  <w:characterSpacingControl w:val="doNotCompress"/>
-  <w:compat>
-    <w:useFELayout/>
-    <w:compatSetting w:name="compatibilityMode" w:uri="http://schemas.microsoft.com/office/word" w:val="15"/>
-    <w:compatSetting w:name="overrideTableStyleFontSizeAndJustification" w:uri="http://schemas.microsoft.com/office/word" w:val="1"/>
-    <w:compatSetting w:name="enableOpenTypeFeatures" w:uri="http://schemas.microsoft.com/office/word" w:val="1"/>
-    <w:compatSetting w:name="doNotFlipMirrorIndents" w:uri="http://schemas.microsoft.com/office/word" w:val="1"/>
-    <w:compatSetting w:name="differentiateMultirowTableHeaders" w:uri="http://schemas.microsoft.com/office/word" w:val="1"/>
-  </w:compat>
-  <w:rsids>
-    <w:rsidRoot w:val="00873B96"/>
-    <w:rsid w:val="00873B96"/>
-  </w:rsids>
-  <m:mathPr>
-    <m:mathFont m:val="Cambria Math"/>
-    <m:brkBin m:val="before"/>
-    <m:brkBinSub m:val="--"/>
-    <m:smallFrac m:val="0"/>
-    <m:dispDef/>
-    <m:lMargin m:val="0"/>
-    <m:rMargin m:val="0"/>
-    <m:defJc m:val="centerGroup"/>
-    <m:wrapIndent m:val="1440"/>
-    <m:intLim m:val="subSup"/>
-    <m:naryLim m:val="undOvr"/>
-  </m:mathPr>
-  <w:themeFontLang w:val="es-MX"/>
-  <w:clrSchemeMapping w:bg1="light1" w:t1="dark1" w:bg2="light2" w:t2="dark2" w:accent1="accent1" w:accent2="accent2" w:accent3="accent3" w:accent4="accent4" w:accent5="accent5" w:accent6="accent6" w:hyperlink="hyperlink" w:followedHyperlink="followedHyperlink"/>
-  <w:decimalSymbol w:val="."/>
-  <w:listSeparator w:val=","/>
-  <w15:chartTrackingRefBased/>
-</w:settings>
-</file>
-
-<file path=word/glossary/styles.xml><?xml version="1.0" encoding="utf-8"?>
-<w:styles xmlns:mc="http://schemas.openxmlformats.org/markup-compatibility/2006" xmlns:r="http://schemas.openxmlformats.org/officeDocument/2006/relationships" xmlns:w="http://schemas.openxmlformats.org/wordprocessingml/2006/main" xmlns:w14="http://schemas.microsoft.com/office/word/2010/wordml" xmlns:w15="http://schemas.microsoft.com/office/word/2012/wordml" mc:Ignorable="w14 w15">
-  <w:docDefaults>
-    <w:rPrDefault>
-      <w:rPr>
-        <w:rFonts w:asciiTheme="minorHAnsi" w:eastAsiaTheme="minorEastAsia" w:hAnsiTheme="minorHAnsi" w:cstheme="minorBidi"/>
-        <w:sz w:val="22"/>
-        <w:szCs w:val="22"/>
-        <w:lang w:val="es-MX" w:eastAsia="es-MX" w:bidi="ar-SA"/>
-      </w:rPr>
-    </w:rPrDefault>
-    <w:pPrDefault>
-      <w:pPr>
-        <w:spacing w:after="160" w:line="259" w:lineRule="auto"/>
-      </w:pPr>
-    </w:pPrDefault>
-  </w:docDefaults>
-  <w:latentStyles w:defLockedState="0" w:defUIPriority="99" w:defSemiHidden="0" w:defUnhideWhenUsed="0" w:defQFormat="0" w:count="371">
-    <w:lsdException w:name="Normal" w:uiPriority="0" w:qFormat="1"/>
-    <w:lsdException w:name="heading 1" w:uiPriority="9" w:qFormat="1"/>
-    <w:lsdException w:name="heading 2" w:semiHidden="1" w:uiPriority="9" w:unhideWhenUsed="1" w:qFormat="1"/>
-    <w:lsdException w:name="heading 3" w:semiHidden="1" w:uiPriority="9" w:unhideWhenUsed="1" w:qFormat="1"/>
-    <w:lsdException w:name="heading 4" w:semiHidden="1" w:uiPriority="9" w:unhideWhenUsed="1" w:qFormat="1"/>
-    <w:lsdException w:name="heading 5" w:semiHidden="1" w:uiPriority="9" w:unhideWhenUsed="1" w:qFormat="1"/>
-    <w:lsdException w:name="heading 6" w:semiHidden="1" w:uiPriority="9" w:unhideWhenUsed="1" w:qFormat="1"/>
-    <w:lsdException w:name="heading 7" w:semiHidden="1" w:uiPriority="9" w:unhideWhenUsed="1" w:qFormat="1"/>
-    <w:lsdException w:name="heading 8" w:semiHidden="1" w:uiPriority="9" w:unhideWhenUsed="1" w:qFormat="1"/>
-    <w:lsdException w:name="heading 9" w:semiHidden="1" w:uiPriority="9" w:unhideWhenUsed="1" w:qFormat="1"/>
-    <w:lsdException w:name="index 1" w:semiHidden="1" w:unhideWhenUsed="1"/>
-    <w:lsdException w:name="index 2" w:semiHidden="1" w:unhideWhenUsed="1"/>
-    <w:lsdException w:name="index 3" w:semiHidden="1" w:unhideWhenUsed="1"/>
-    <w:lsdException w:name="index 4" w:semiHidden="1" w:unhideWhenUsed="1"/>
-    <w:lsdException w:name="index 5" w:semiHidden="1" w:unhideWhenUsed="1"/>
-    <w:lsdException w:name="index 6" w:semiHidden="1" w:unhideWhenUsed="1"/>
-    <w:lsdException w:name="index 7" w:semiHidden="1" w:unhideWhenUsed="1"/>
-    <w:lsdException w:name="index 8" w:semiHidden="1" w:unhideWhenUsed="1"/>
-    <w:lsdException w:name="index 9" w:semiHidden="1" w:unhideWhenUsed="1"/>
-    <w:lsdException w:name="toc 1" w:semiHidden="1" w:uiPriority="39" w:unhideWhenUsed="1"/>
-    <w:lsdException w:name="toc 2" w:semiHidden="1" w:uiPriority="39" w:unhideWhenUsed="1"/>
-    <w:lsdException w:name="toc 3" w:semiHidden="1" w:uiPriority="39" w:unhideWhenUsed="1"/>
-    <w:lsdException w:name="toc 4" w:semiHidden="1" w:uiPriority="39" w:unhideWhenUsed="1"/>
-    <w:lsdException w:name="toc 5" w:semiHidden="1" w:uiPriority="39" w:unhideWhenUsed="1"/>
-    <w:lsdException w:name="toc 6" w:semiHidden="1" w:uiPriority="39" w:unhideWhenUsed="1"/>
-    <w:lsdException w:name="toc 7" w:semiHidden="1" w:uiPriority="39" w:unhideWhenUsed="1"/>
-    <w:lsdException w:name="toc 8" w:semiHidden="1" w:uiPriority="39" w:unhideWhenUsed="1"/>
-    <w:lsdException w:name="toc 9" w:semiHidden="1" w:uiPriority="39" w:unhideWhenUsed="1"/>
-    <w:lsdException w:name="Normal Indent" w:semiHidden="1" w:unhideWhenUsed="1"/>
-    <w:lsdException w:name="footnote text" w:semiHidden="1" w:unhideWhenUsed="1"/>
-    <w:lsdException w:name="annotation text" w:semiHidden="1" w:unhideWhenUsed="1"/>
-    <w:lsdException w:name="header" w:semiHidden="1" w:unhideWhenUsed="1"/>
-    <w:lsdException w:name="footer" w:semiHidden="1" w:unhideWhenUsed="1"/>
-    <w:lsdException w:name="index heading" w:semiHidden="1" w:unhideWhenUsed="1"/>
-    <w:lsdException w:name="caption" w:semiHidden="1" w:uiPriority="35" w:unhideWhenUsed="1" w:qFormat="1"/>
-    <w:lsdException w:name="table of figures" w:semiHidden="1" w:unhideWhenUsed="1"/>
-    <w:lsdException w:name="envelope address" w:semiHidden="1" w:unhideWhenUsed="1"/>
-    <w:lsdException w:name="envelope return" w:semiHidden="1" w:unhideWhenUsed="1"/>
-    <w:lsdException w:name="footnote reference" w:semiHidden="1" w:unhideWhenUsed="1"/>
-    <w:lsdException w:name="annotation reference" w:semiHidden="1" w:unhideWhenUsed="1"/>
-    <w:lsdException w:name="line number" w:semiHidden="1" w:unhideWhenUsed="1"/>
-    <w:lsdException w:name="page number" w:semiHidden="1" w:unhideWhenUsed="1"/>
-    <w:lsdException w:name="endnote reference" w:semiHidden="1" w:unhideWhenUsed="1"/>
-    <w:lsdException w:name="endnote text" w:semiHidden="1" w:unhideWhenUsed="1"/>
-    <w:lsdException w:name="table of authorities" w:semiHidden="1" w:unhideWhenUsed="1"/>
-    <w:lsdException w:name="macro" w:semiHidden="1" w:unhideWhenUsed="1"/>
-    <w:lsdException w:name="toa heading" w:semiHidden="1" w:unhideWhenUsed="1"/>
-    <w:lsdException w:name="List" w:semiHidden="1" w:unhideWhenUsed="1"/>
-    <w:lsdException w:name="List Bullet" w:semiHidden="1" w:unhideWhenUsed="1"/>
-    <w:lsdException w:name="List Number" w:semiHidden="1" w:unhideWhenUsed="1"/>
-    <w:lsdException w:name="List 2" w:semiHidden="1" w:unhideWhenUsed="1"/>
-    <w:lsdException w:name="List 3" w:semiHidden="1" w:unhideWhenUsed="1"/>
-    <w:lsdException w:name="List 4" w:semiHidden="1" w:unhideWhenUsed="1"/>
-    <w:lsdException w:name="List 5" w:semiHidden="1" w:unhideWhenUsed="1"/>
-    <w:lsdException w:name="List Bullet 2" w:semiHidden="1" w:unhideWhenUsed="1"/>
-    <w:lsdException w:name="List Bullet 3" w:semiHidden="1" w:unhideWhenUsed="1"/>
-    <w:lsdException w:name="List Bullet 4" w:semiHidden="1" w:unhideWhenUsed="1"/>
-    <w:lsdException w:name="List Bullet 5" w:semiHidden="1" w:unhideWhenUsed="1"/>
-    <w:lsdException w:name="List Number 2" w:semiHidden="1" w:unhideWhenUsed="1"/>
-    <w:lsdException w:name="List Number 3" w:semiHidden="1" w:unhideWhenUsed="1"/>
-    <w:lsdException w:name="List Number 4" w:semiHidden="1" w:unhideWhenUsed="1"/>
-    <w:lsdException w:name="List Number 5" w:semiHidden="1" w:unhideWhenUsed="1"/>
-    <w:lsdException w:name="Title" w:uiPriority="10" w:qFormat="1"/>
-    <w:lsdException w:name="Closing" w:semiHidden="1" w:unhideWhenUsed="1"/>
-    <w:lsdException w:name="Signature" w:semiHidden="1" w:unhideWhenUsed="1"/>
-    <w:lsdException w:name="Default Paragraph Font" w:semiHidden="1" w:uiPriority="1" w:unhideWhenUsed="1"/>
-    <w:lsdException w:name="Body Text" w:semiHidden="1" w:unhideWhenUsed="1"/>
-    <w:lsdException w:name="Body Text Indent" w:semiHidden="1" w:unhideWhenUsed="1"/>
-    <w:lsdException w:name="List Continue" w:semiHidden="1" w:unhideWhenUsed="1"/>
-    <w:lsdException w:name="List Continue 2" w:semiHidden="1" w:unhideWhenUsed="1"/>
-    <w:lsdException w:name="List Continue 3" w:semiHidden="1" w:unhideWhenUsed="1"/>
-    <w:lsdException w:name="List Continue 4" w:semiHidden="1" w:unhideWhenUsed="1"/>
-    <w:lsdException w:name="List Continue 5" w:semiHidden="1" w:unhideWhenUsed="1"/>
-    <w:lsdException w:name="Message Header" w:semiHidden="1" w:unhideWhenUsed="1"/>
-    <w:lsdException w:name="Subtitle" w:uiPriority="11" w:qFormat="1"/>
-    <w:lsdException w:name="Salutation" w:semiHidden="1" w:unhideWhenUsed="1"/>
-    <w:lsdException w:name="Date" w:semiHidden="1" w:unhideWhenUsed="1"/>
-    <w:lsdException w:name="Body Text First Indent" w:semiHidden="1" w:unhideWhenUsed="1"/>
-    <w:lsdException w:name="Body Text First Indent 2" w:semiHidden="1" w:unhideWhenUsed="1"/>
-    <w:lsdException w:name="Note Heading" w:semiHidden="1" w:unhideWhenUsed="1"/>
-    <w:lsdException w:name="Body Text 2" w:semiHidden="1" w:unhideWhenUsed="1"/>
-    <w:lsdException w:name="Body Text 3" w:semiHidden="1" w:unhideWhenUsed="1"/>
-    <w:lsdException w:name="Body Text Indent 2" w:semiHidden="1" w:unhideWhenUsed="1"/>
-    <w:lsdException w:name="Body Text Indent 3" w:semiHidden="1" w:unhideWhenUsed="1"/>
-    <w:lsdException w:name="Block Text" w:semiHidden="1" w:unhideWhenUsed="1"/>
-    <w:lsdException w:name="Hyperlink" w:semiHidden="1" w:unhideWhenUsed="1"/>
-    <w:lsdException w:name="FollowedHyperlink" w:semiHidden="1" w:unhideWhenUsed="1"/>
-    <w:lsdException w:name="Strong" w:uiPriority="22" w:qFormat="1"/>
-    <w:lsdException w:name="Emphasis" w:uiPriority="20" w:qFormat="1"/>
-    <w:lsdException w:name="Document Map" w:semiHidden="1" w:unhideWhenUsed="1"/>
-    <w:lsdException w:name="Plain Text" w:semiHidden="1" w:unhideWhenUsed="1"/>
-    <w:lsdException w:name="E-mail Signature" w:semiHidden="1" w:unhideWhenUsed="1"/>
-    <w:lsdException w:name="HTML Top of Form" w:semiHidden="1" w:unhideWhenUsed="1"/>
-    <w:lsdException w:name="HTML Bottom of Form" w:semiHidden="1" w:unhideWhenUsed="1"/>
-    <w:lsdException w:name="Normal (Web)" w:semiHidden="1" w:unhideWhenUsed="1"/>
-    <w:lsdException w:name="HTML Acronym" w:semiHidden="1" w:unhideWhenUsed="1"/>
-    <w:lsdException w:name="HTML Address" w:semiHidden="1" w:unhideWhenUsed="1"/>
-    <w:lsdException w:name="HTML Cite" w:semiHidden="1" w:unhideWhenUsed="1"/>
-    <w:lsdException w:name="HTML Code" w:semiHidden="1" w:unhideWhenUsed="1"/>
-    <w:lsdException w:name="HTML Definition" w:semiHidden="1" w:unhideWhenUsed="1"/>
-    <w:lsdException w:name="HTML Keyboard" w:semiHidden="1" w:unhideWhenUsed="1"/>
-    <w:lsdException w:name="HTML Preformatted" w:semiHidden="1" w:unhideWhenUsed="1"/>
-    <w:lsdException w:name="HTML Sample" w:semiHidden="1" w:unhideWhenUsed="1"/>
-    <w:lsdException w:name="HTML Typewriter" w:semiHidden="1" w:unhideWhenUsed="1"/>
-    <w:lsdException w:name="HTML Variable" w:semiHidden="1" w:unhideWhenUsed="1"/>
-    <w:lsdException w:name="Normal Table" w:semiHidden="1" w:unhideWhenUsed="1"/>
-    <w:lsdException w:name="annotation subject" w:semiHidden="1" w:unhideWhenUsed="1"/>
-    <w:lsdException w:name="No List" w:semiHidden="1" w:unhideWhenUsed="1"/>
-    <w:lsdException w:name="Outline List 1" w:semiHidden="1" w:unhideWhenUsed="1"/>
-    <w:lsdException w:name="Outline List 2" w:semiHidden="1" w:unhideWhenUsed="1"/>
-    <w:lsdException w:name="Outline List 3" w:semiHidden="1" w:unhideWhenUsed="1"/>
-    <w:lsdException w:name="Table Simple 1" w:semiHidden="1" w:unhideWhenUsed="1"/>
-    <w:lsdException w:name="Table Simple 2" w:semiHidden="1" w:unhideWhenUsed="1"/>
-    <w:lsdException w:name="Table Simple 3" w:semiHidden="1" w:unhideWhenUsed="1"/>
-    <w:lsdException w:name="Table Classic 1" w:semiHidden="1" w:unhideWhenUsed="1"/>
-    <w:lsdException w:name="Table Classic 2" w:semiHidden="1" w:unhideWhenUsed="1"/>
-    <w:lsdException w:name="Table Classic 3" w:semiHidden="1" w:unhideWhenUsed="1"/>
-    <w:lsdException w:name="Table Classic 4" w:semiHidden="1" w:unhideWhenUsed="1"/>
-    <w:lsdException w:name="Table Colorful 1" w:semiHidden="1" w:unhideWhenUsed="1"/>
-    <w:lsdException w:name="Table Colorful 2" w:semiHidden="1" w:unhideWhenUsed="1"/>
-    <w:lsdException w:name="Table Colorful 3" w:semiHidden="1" w:unhideWhenUsed="1"/>
-    <w:lsdException w:name="Table Columns 1" w:semiHidden="1" w:unhideWhenUsed="1"/>
-    <w:lsdException w:name="Table Columns 2" w:semiHidden="1" w:unhideWhenUsed="1"/>
-    <w:lsdException w:name="Table Columns 3" w:semiHidden="1" w:unhideWhenUsed="1"/>
-    <w:lsdException w:name="Table Columns 4" w:semiHidden="1" w:unhideWhenUsed="1"/>
-    <w:lsdException w:name="Table Columns 5" w:semiHidden="1" w:unhideWhenUsed="1"/>
-    <w:lsdException w:name="Table Grid 1" w:semiHidden="1" w:unhideWhenUsed="1"/>
-    <w:lsdException w:name="Table Grid 2" w:semiHidden="1" w:unhideWhenUsed="1"/>
-    <w:lsdException w:name="Table Grid 3" w:semiHidden="1" w:unhideWhenUsed="1"/>
-    <w:lsdException w:name="Table Grid 4" w:semiHidden="1" w:unhideWhenUsed="1"/>
-    <w:lsdException w:name="Table Grid 5" w:semiHidden="1" w:unhideWhenUsed="1"/>
-    <w:lsdException w:name="Table Grid 6" w:semiHidden="1" w:unhideWhenUsed="1"/>
-    <w:lsdException w:name="Table Grid 7" w:semiHidden="1" w:unhideWhenUsed="1"/>
-    <w:lsdException w:name="Table Grid 8" w:semiHidden="1" w:unhideWhenUsed="1"/>
-    <w:lsdException w:name="Table List 1" w:semiHidden="1" w:unhideWhenUsed="1"/>
-    <w:lsdException w:name="Table List 2" w:semiHidden="1" w:unhideWhenUsed="1"/>
-    <w:lsdException w:name="Table List 3" w:semiHidden="1" w:unhideWhenUsed="1"/>
-    <w:lsdException w:name="Table List 4" w:semiHidden="1" w:unhideWhenUsed="1"/>
-    <w:lsdException w:name="Table List 5" w:semiHidden="1" w:unhideWhenUsed="1"/>
-    <w:lsdException w:name="Table List 6" w:semiHidden="1" w:unhideWhenUsed="1"/>
-    <w:lsdException w:name="Table List 7" w:semiHidden="1" w:unhideWhenUsed="1"/>
-    <w:lsdException w:name="Table List 8" w:semiHidden="1" w:unhideWhenUsed="1"/>
-    <w:lsdException w:name="Table 3D effects 1" w:semiHidden="1" w:unhideWhenUsed="1"/>
-    <w:lsdException w:name="Table 3D effects 2" w:semiHidden="1" w:unhideWhenUsed="1"/>
-    <w:lsdException w:name="Table 3D effects 3" w:semiHidden="1" w:unhideWhenUsed="1"/>
-    <w:lsdException w:name="Table Contemporary" w:semiHidden="1" w:unhideWhenUsed="1"/>
-    <w:lsdException w:name="Table Elegant" w:semiHidden="1" w:unhideWhenUsed="1"/>
-    <w:lsdException w:name="Table Professional" w:semiHidden="1" w:unhideWhenUsed="1"/>
-    <w:lsdException w:name="Table Subtle 1" w:semiHidden="1" w:unhideWhenUsed="1"/>
-    <w:lsdException w:name="Table Subtle 2" w:semiHidden="1" w:unhideWhenUsed="1"/>
-    <w:lsdException w:name="Table Web 1" w:semiHidden="1" w:unhideWhenUsed="1"/>
-    <w:lsdException w:name="Table Web 2" w:semiHidden="1" w:unhideWhenUsed="1"/>
-    <w:lsdException w:name="Table Web 3" w:semiHidden="1" w:unhideWhenUsed="1"/>
-    <w:lsdException w:name="Balloon Text" w:semiHidden="1" w:unhideWhenUsed="1"/>
-    <w:lsdException w:name="Table Grid" w:uiPriority="39"/>
-    <w:lsdException w:name="Table Theme" w:semiHidden="1" w:unhideWhenUsed="1"/>
-    <w:lsdException w:name="Placeholder Text" w:semiHidden="1"/>
-    <w:lsdException w:name="No Spacing" w:uiPriority="1" w:qFormat="1"/>
-    <w:lsdException w:name="Light Shading" w:uiPriority="60"/>
-    <w:lsdException w:name="Light List" w:uiPriority="61"/>
-    <w:lsdException w:name="Light Grid" w:uiPriority="62"/>
-    <w:lsdException w:name="Medium Shading 1" w:uiPriority="63"/>
-    <w:lsdException w:name="Medium Shading 2" w:uiPriority="64"/>
-    <w:lsdException w:name="Medium List 1" w:uiPriority="65"/>
-    <w:lsdException w:name="Medium List 2" w:uiPriority="66"/>
-    <w:lsdException w:name="Medium Grid 1" w:uiPriority="67"/>
-    <w:lsdException w:name="Medium Grid 2" w:uiPriority="68"/>
-    <w:lsdException w:name="Medium Grid 3" w:uiPriority="69"/>
-    <w:lsdException w:name="Dark List" w:uiPriority="70"/>
-    <w:lsdException w:name="Colorful Shading" w:uiPriority="71"/>
-    <w:lsdException w:name="Colorful List" w:uiPriority="72"/>
-    <w:lsdException w:name="Colorful Grid" w:uiPriority="73"/>
-    <w:lsdException w:name="Light Shading Accent 1" w:uiPriority="60"/>
-    <w:lsdException w:name="Light List Accent 1" w:uiPriority="61"/>
-    <w:lsdException w:name="Light Grid Accent 1" w:uiPriority="62"/>
-    <w:lsdException w:name="Medium Shading 1 Accent 1" w:uiPriority="63"/>
-    <w:lsdException w:name="Medium Shading 2 Accent 1" w:uiPriority="64"/>
-    <w:lsdException w:name="Medium List 1 Accent 1" w:uiPriority="65"/>
-    <w:lsdException w:name="Revision" w:semiHidden="1"/>
-    <w:lsdException w:name="List Paragraph" w:uiPriority="34" w:qFormat="1"/>
-    <w:lsdException w:name="Quote" w:uiPriority="29" w:qFormat="1"/>
-    <w:lsdException w:name="Intense Quote" w:uiPriority="30" w:qFormat="1"/>
-    <w:lsdException w:name="Medium List 2 Accent 1" w:uiPriority="66"/>
-    <w:lsdException w:name="Medium Grid 1 Accent 1" w:uiPriority="67"/>
-    <w:lsdException w:name="Medium Grid 2 Accent 1" w:uiPriority="68"/>
-    <w:lsdException w:name="Medium Grid 3 Accent 1" w:uiPriority="69"/>
-    <w:lsdException w:name="Dark List Accent 1" w:uiPriority="70"/>
-    <w:lsdException w:name="Colorful Shading Accent 1" w:uiPriority="71"/>
-    <w:lsdException w:name="Colorful List Accent 1" w:uiPriority="72"/>
-    <w:lsdException w:name="Colorful Grid Accent 1" w:uiPriority="73"/>
-    <w:lsdException w:name="Light Shading Accent 2" w:uiPriority="60"/>
-    <w:lsdException w:name="Light List Accent 2" w:uiPriority="61"/>
-    <w:lsdException w:name="Light Grid Accent 2" w:uiPriority="62"/>
-    <w:lsdException w:name="Medium Shading 1 Accent 2" w:uiPriority="63"/>
-    <w:lsdException w:name="Medium Shading 2 Accent 2" w:uiPriority="64"/>
-    <w:lsdException w:name="Medium List 1 Accent 2" w:uiPriority="65"/>
-    <w:lsdException w:name="Medium List 2 Accent 2" w:uiPriority="66"/>
-    <w:lsdException w:name="Medium Grid 1 Accent 2" w:uiPriority="67"/>
-    <w:lsdException w:name="Medium Grid 2 Accent 2" w:uiPriority="68"/>
-    <w:lsdException w:name="Medium Grid 3 Accent 2" w:uiPriority="69"/>
-    <w:lsdException w:name="Dark List Accent 2" w:uiPriority="70"/>
-    <w:lsdException w:name="Colorful Shading Accent 2" w:uiPriority="71"/>
-    <w:lsdException w:name="Colorful List Accent 2" w:uiPriority="72"/>
-    <w:lsdException w:name="Colorful Grid Accent 2" w:uiPriority="73"/>
-    <w:lsdException w:name="Light Shading Accent 3" w:uiPriority="60"/>
-    <w:lsdException w:name="Light List Accent 3" w:uiPriority="61"/>
-    <w:lsdException w:name="Light Grid Accent 3" w:uiPriority="62"/>
-    <w:lsdException w:name="Medium Shading 1 Accent 3" w:uiPriority="63"/>
-    <w:lsdException w:name="Medium Shading 2 Accent 3" w:uiPriority="64"/>
-    <w:lsdException w:name="Medium List 1 Accent 3" w:uiPriority="65"/>
-    <w:lsdException w:name="Medium List 2 Accent 3" w:uiPriority="66"/>
-    <w:lsdException w:name="Medium Grid 1 Accent 3" w:uiPriority="67"/>
-    <w:lsdException w:name="Medium Grid 2 Accent 3" w:uiPriority="68"/>
-    <w:lsdException w:name="Medium Grid 3 Accent 3" w:uiPriority="69"/>
-    <w:lsdException w:name="Dark List Accent 3" w:uiPriority="70"/>
-    <w:lsdException w:name="Colorful Shading Accent 3" w:uiPriority="71"/>
-    <w:lsdException w:name="Colorful List Accent 3" w:uiPriority="72"/>
-    <w:lsdException w:name="Colorful Grid Accent 3" w:uiPriority="73"/>
-    <w:lsdException w:name="Light Shading Accent 4" w:uiPriority="60"/>
-    <w:lsdException w:name="Light List Accent 4" w:uiPriority="61"/>
-    <w:lsdException w:name="Light Grid Accent 4" w:uiPriority="62"/>
-    <w:lsdException w:name="Medium Shading 1 Accent 4" w:uiPriority="63"/>
-    <w:lsdException w:name="Medium Shading 2 Accent 4" w:uiPriority="64"/>
-    <w:lsdException w:name="Medium List 1 Accent 4" w:uiPriority="65"/>
-    <w:lsdException w:name="Medium List 2 Accent 4" w:uiPriority="66"/>
-    <w:lsdException w:name="Medium Grid 1 Accent 4" w:uiPriority="67"/>
-    <w:lsdException w:name="Medium Grid 2 Accent 4" w:uiPriority="68"/>
-    <w:lsdException w:name="Medium Grid 3 Accent 4" w:uiPriority="69"/>
-    <w:lsdException w:name="Dark List Accent 4" w:uiPriority="70"/>
-    <w:lsdException w:name="Colorful Shading Accent 4" w:uiPriority="71"/>
-    <w:lsdException w:name="Colorful List Accent 4" w:uiPriority="72"/>
-    <w:lsdException w:name="Colorful Grid Accent 4" w:uiPriority="73"/>
-    <w:lsdException w:name="Light Shading Accent 5" w:uiPriority="60"/>
-    <w:lsdException w:name="Light List Accent 5" w:uiPriority="61"/>
-    <w:lsdException w:name="Light Grid Accent 5" w:uiPriority="62"/>
-    <w:lsdException w:name="Medium Shading 1 Accent 5" w:uiPriority="63"/>
-    <w:lsdException w:name="Medium Shading 2 Accent 5" w:uiPriority="64"/>
-    <w:lsdException w:name="Medium List 1 Accent 5" w:uiPriority="65"/>
-    <w:lsdException w:name="Medium List 2 Accent 5" w:uiPriority="66"/>
-    <w:lsdException w:name="Medium Grid 1 Accent 5" w:uiPriority="67"/>
-    <w:lsdException w:name="Medium Grid 2 Accent 5" w:uiPriority="68"/>
-    <w:lsdException w:name="Medium Grid 3 Accent 5" w:uiPriority="69"/>
-    <w:lsdException w:name="Dark List Accent 5" w:uiPriority="70"/>
-    <w:lsdException w:name="Colorful Shading Accent 5" w:uiPriority="71"/>
-    <w:lsdException w:name="Colorful List Accent 5" w:uiPriority="72"/>
-    <w:lsdException w:name="Colorful Grid Accent 5" w:uiPriority="73"/>
-    <w:lsdException w:name="Light Shading Accent 6" w:uiPriority="60"/>
-    <w:lsdException w:name="Light List Accent 6" w:uiPriority="61"/>
-    <w:lsdException w:name="Light Grid Accent 6" w:uiPriority="62"/>
-    <w:lsdException w:name="Medium Shading 1 Accent 6" w:uiPriority="63"/>
-    <w:lsdException w:name="Medium Shading 2 Accent 6" w:uiPriority="64"/>
-    <w:lsdException w:name="Medium List 1 Accent 6" w:uiPriority="65"/>
-    <w:lsdException w:name="Medium List 2 Accent 6" w:uiPriority="66"/>
-    <w:lsdException w:name="Medium Grid 1 Accent 6" w:uiPriority="67"/>
-    <w:lsdException w:name="Medium Grid 2 Accent 6" w:uiPriority="68"/>
-    <w:lsdException w:name="Medium Grid 3 Accent 6" w:uiPriority="69"/>
-    <w:lsdException w:name="Dark List Accent 6" w:uiPriority="70"/>
-    <w:lsdException w:name="Colorful Shading Accent 6" w:uiPriority="71"/>
-    <w:lsdException w:name="Colorful List Accent 6" w:uiPriority="72"/>
-    <w:lsdException w:name="Colorful Grid Accent 6" w:uiPriority="73"/>
-    <w:lsdException w:name="Subtle Emphasis" w:uiPriority="19" w:qFormat="1"/>
-    <w:lsdException w:name="Intense Emphasis" w:uiPriority="21" w:qFormat="1"/>
-    <w:lsdException w:name="Subtle Reference" w:uiPriority="31" w:qFormat="1"/>
-    <w:lsdException w:name="Intense Reference" w:uiPriority="32" w:qFormat="1"/>
-    <w:lsdException w:name="Book Title" w:uiPriority="33" w:qFormat="1"/>
-    <w:lsdException w:name="Bibliography" w:semiHidden="1" w:uiPriority="37" w:unhideWhenUsed="1"/>
-    <w:lsdException w:name="TOC Heading" w:semiHidden="1" w:uiPriority="39" w:unhideWhenUsed="1" w:qFormat="1"/>
-    <w:lsdException w:name="Plain Table 1" w:uiPriority="41"/>
-    <w:lsdException w:name="Plain Table 2" w:uiPriority="42"/>
-    <w:lsdException w:name="Plain Table 3" w:uiPriority="43"/>
-    <w:lsdException w:name="Plain Table 4" w:uiPriority="44"/>
-    <w:lsdException w:name="Plain Table 5" w:uiPriority="45"/>
-    <w:lsdException w:name="Grid Table Light" w:uiPriority="40"/>
-    <w:lsdException w:name="Grid Table 1 Light" w:uiPriority="46"/>
-    <w:lsdException w:name="Grid Table 2" w:uiPriority="47"/>
-    <w:lsdException w:name="Grid Table 3" w:uiPriority="48"/>
-    <w:lsdException w:name="Grid Table 4" w:uiPriority="49"/>
-    <w:lsdException w:name="Grid Table 5 Dark" w:uiPriority="50"/>
-    <w:lsdException w:name="Grid Table 6 Colorful" w:uiPriority="51"/>
-    <w:lsdException w:name="Grid Table 7 Colorful" w:uiPriority="52"/>
-    <w:lsdException w:name="Grid Table 1 Light Accent 1" w:uiPriority="46"/>
-    <w:lsdException w:name="Grid Table 2 Accent 1" w:uiPriority="47"/>
-    <w:lsdException w:name="Grid Table 3 Accent 1" w:uiPriority="48"/>
-    <w:lsdException w:name="Grid Table 4 Accent 1" w:uiPriority="49"/>
-    <w:lsdException w:name="Grid Table 5 Dark Accent 1" w:uiPriority="50"/>
-    <w:lsdException w:name="Grid Table 6 Colorful Accent 1" w:uiPriority="51"/>
-    <w:lsdException w:name="Grid Table 7 Colorful Accent 1" w:uiPriority="52"/>
-    <w:lsdException w:name="Grid Table 1 Light Accent 2" w:uiPriority="46"/>
-    <w:lsdException w:name="Grid Table 2 Accent 2" w:uiPriority="47"/>
-    <w:lsdException w:name="Grid Table 3 Accent 2" w:uiPriority="48"/>
-    <w:lsdException w:name="Grid Table 4 Accent 2" w:uiPriority="49"/>
-    <w:lsdException w:name="Grid Table 5 Dark Accent 2" w:uiPriority="50"/>
-    <w:lsdException w:name="Grid Table 6 Colorful Accent 2" w:uiPriority="51"/>
-    <w:lsdException w:name="Grid Table 7 Colorful Accent 2" w:uiPriority="52"/>
-    <w:lsdException w:name="Grid Table 1 Light Accent 3" w:uiPriority="46"/>
-    <w:lsdException w:name="Grid Table 2 Accent 3" w:uiPriority="47"/>
-    <w:lsdException w:name="Grid Table 3 Accent 3" w:uiPriority="48"/>
-    <w:lsdException w:name="Grid Table 4 Accent 3" w:uiPriority="49"/>
-    <w:lsdException w:name="Grid Table 5 Dark Accent 3" w:uiPriority="50"/>
-    <w:lsdException w:name="Grid Table 6 Colorful Accent 3" w:uiPriority="51"/>
-    <w:lsdException w:name="Grid Table 7 Colorful Accent 3" w:uiPriority="52"/>
-    <w:lsdException w:name="Grid Table 1 Light Accent 4" w:uiPriority="46"/>
-    <w:lsdException w:name="Grid Table 2 Accent 4" w:uiPriority="47"/>
-    <w:lsdException w:name="Grid Table 3 Accent 4" w:uiPriority="48"/>
-    <w:lsdException w:name="Grid Table 4 Accent 4" w:uiPriority="49"/>
-    <w:lsdException w:name="Grid Table 5 Dark Accent 4" w:uiPriority="50"/>
-    <w:lsdException w:name="Grid Table 6 Colorful Accent 4" w:uiPriority="51"/>
-    <w:lsdException w:name="Grid Table 7 Colorful Accent 4" w:uiPriority="52"/>
-    <w:lsdException w:name="Grid Table 1 Light Accent 5" w:uiPriority="46"/>
-    <w:lsdException w:name="Grid Table 2 Accent 5" w:uiPriority="47"/>
-    <w:lsdException w:name="Grid Table 3 Accent 5" w:uiPriority="48"/>
-    <w:lsdException w:name="Grid Table 4 Accent 5" w:uiPriority="49"/>
-    <w:lsdException w:name="Grid Table 5 Dark Accent 5" w:uiPriority="50"/>
-    <w:lsdException w:name="Grid Table 6 Colorful Accent 5" w:uiPriority="51"/>
-    <w:lsdException w:name="Grid Table 7 Colorful Accent 5" w:uiPriority="52"/>
-    <w:lsdException w:name="Grid Table 1 Light Accent 6" w:uiPriority="46"/>
-    <w:lsdException w:name="Grid Table 2 Accent 6" w:uiPriority="47"/>
-    <w:lsdException w:name="Grid Table 3 Accent 6" w:uiPriority="48"/>
-    <w:lsdException w:name="Grid Table 4 Accent 6" w:uiPriority="49"/>
-    <w:lsdException w:name="Grid Table 5 Dark Accent 6" w:uiPriority="50"/>
-    <w:lsdException w:name="Grid Table 6 Colorful Accent 6" w:uiPriority="51"/>
-    <w:lsdException w:name="Grid Table 7 Colorful Accent 6" w:uiPriority="52"/>
-    <w:lsdException w:name="List Table 1 Light" w:uiPriority="46"/>
-    <w:lsdException w:name="List Table 2" w:uiPriority="47"/>
-    <w:lsdException w:name="List Table 3" w:uiPriority="48"/>
-    <w:lsdException w:name="List Table 4" w:uiPriority="49"/>
-    <w:lsdException w:name="List Table 5 Dark" w:uiPriority="50"/>
-    <w:lsdException w:name="List Table 6 Colorful" w:uiPriority="51"/>
-    <w:lsdException w:name="List Table 7 Colorful" w:uiPriority="52"/>
-    <w:lsdException w:name="List Table 1 Light Accent 1" w:uiPriority="46"/>
-    <w:lsdException w:name="List Table 2 Accent 1" w:uiPriority="47"/>
-    <w:lsdException w:name="List Table 3 Accent 1" w:uiPriority="48"/>
-    <w:lsdException w:name="List Table 4 Accent 1" w:uiPriority="49"/>
-    <w:lsdException w:name="List Table 5 Dark Accent 1" w:uiPriority="50"/>
-    <w:lsdException w:name="List Table 6 Colorful Accent 1" w:uiPriority="51"/>
-    <w:lsdException w:name="List Table 7 Colorful Accent 1" w:uiPriority="52"/>
-    <w:lsdException w:name="List Table 1 Light Accent 2" w:uiPriority="46"/>
-    <w:lsdException w:name="List Table 2 Accent 2" w:uiPriority="47"/>
-    <w:lsdException w:name="List Table 3 Accent 2" w:uiPriority="48"/>
-    <w:lsdException w:name="List Table 4 Accent 2" w:uiPriority="49"/>
-    <w:lsdException w:name="List Table 5 Dark Accent 2" w:uiPriority="50"/>
-    <w:lsdException w:name="List Table 6 Colorful Accent 2" w:uiPriority="51"/>
-    <w:lsdException w:name="List Table 7 Colorful Accent 2" w:uiPriority="52"/>
-    <w:lsdException w:name="List Table 1 Light Accent 3" w:uiPriority="46"/>
-    <w:lsdException w:name="List Table 2 Accent 3" w:uiPriority="47"/>
-    <w:lsdException w:name="List Table 3 Accent 3" w:uiPriority="48"/>
-    <w:lsdException w:name="List Table 4 Accent 3" w:uiPriority="49"/>
-    <w:lsdException w:name="List Table 5 Dark Accent 3" w:uiPriority="50"/>
-    <w:lsdException w:name="List Table 6 Colorful Accent 3" w:uiPriority="51"/>
-    <w:lsdException w:name="List Table 7 Colorful Accent 3" w:uiPriority="52"/>
-    <w:lsdException w:name="List Table 1 Light Accent 4" w:uiPriority="46"/>
-    <w:lsdException w:name="List Table 2 Accent 4" w:uiPriority="47"/>
-    <w:lsdException w:name="List Table 3 Accent 4" w:uiPriority="48"/>
-    <w:lsdException w:name="List Table 4 Accent 4" w:uiPriority="49"/>
-    <w:lsdException w:name="List Table 5 Dark Accent 4" w:uiPriority="50"/>
-    <w:lsdException w:name="List Table 6 Colorful Accent 4" w:uiPriority="51"/>
-    <w:lsdException w:name="List Table 7 Colorful Accent 4" w:uiPriority="52"/>
-    <w:lsdException w:name="List Table 1 Light Accent 5" w:uiPriority="46"/>
-    <w:lsdException w:name="List Table 2 Accent 5" w:uiPriority="47"/>
-    <w:lsdException w:name="List Table 3 Accent 5" w:uiPriority="48"/>
-    <w:lsdException w:name="List Table 4 Accent 5" w:uiPriority="49"/>
-    <w:lsdException w:name="List Table 5 Dark Accent 5" w:uiPriority="50"/>
-    <w:lsdException w:name="List Table 6 Colorful Accent 5" w:uiPriority="51"/>
-    <w:lsdException w:name="List Table 7 Colorful Accent 5" w:uiPriority="52"/>
-    <w:lsdException w:name="List Table 1 Light Accent 6" w:uiPriority="46"/>
-    <w:lsdException w:name="List Table 2 Accent 6" w:uiPriority="47"/>
-    <w:lsdException w:name="List Table 3 Accent 6" w:uiPriority="48"/>
-    <w:lsdException w:name="List Table 4 Accent 6" w:uiPriority="49"/>
-    <w:lsdException w:name="List Table 5 Dark Accent 6" w:uiPriority="50"/>
-    <w:lsdException w:name="List Table 6 Colorful Accent 6" w:uiPriority="51"/>
-    <w:lsdException w:name="List Table 7 Colorful Accent 6" w:uiPriority="52"/>
-  </w:latentStyles>
-  <w:style w:type="paragraph" w:default="1" w:styleId="Normal">
-    <w:name w:val="Normal"/>
+  <w:style w:type="character" w:styleId="Textoennegrita">
+    <w:name w:val="Strong"/>
+    <w:basedOn w:val="Fuentedeprrafopredeter"/>
+    <w:uiPriority w:val="22"/>
     <w:qFormat/>
+    <w:rsid w:val="0053594A"/>
+    <w:rPr>
+      <w:b/>
+      <w:bCs/>
+    </w:rPr>
   </w:style>
-  <w:style w:type="character" w:default="1" w:styleId="Fuentedeprrafopredeter">
-    <w:name w:val="Default Paragraph Font"/>
-    <w:uiPriority w:val="1"/>
-    <w:semiHidden/>
-    <w:unhideWhenUsed/>
+  <w:style w:type="character" w:customStyle="1" w:styleId="hljs-selector-tag">
+    <w:name w:val="hljs-selector-tag"/>
+    <w:basedOn w:val="Fuentedeprrafopredeter"/>
+    <w:rsid w:val="0053594A"/>
   </w:style>
-  <w:style w:type="table" w:default="1" w:styleId="Tablanormal">
-    <w:name w:val="Normal Table"/>
+  <w:style w:type="character" w:customStyle="1" w:styleId="hljs-selector-class">
+    <w:name w:val="hljs-selector-class"/>
+    <w:basedOn w:val="Fuentedeprrafopredeter"/>
+    <w:rsid w:val="0053594A"/>
+  </w:style>
+  <w:style w:type="character" w:customStyle="1" w:styleId="hljs-title">
+    <w:name w:val="hljs-title"/>
+    <w:basedOn w:val="Fuentedeprrafopredeter"/>
+    <w:rsid w:val="0053594A"/>
+  </w:style>
+  <w:style w:type="character" w:customStyle="1" w:styleId="hljs-params">
+    <w:name w:val="hljs-params"/>
+    <w:basedOn w:val="Fuentedeprrafopredeter"/>
+    <w:rsid w:val="0053594A"/>
+  </w:style>
+  <w:style w:type="character" w:customStyle="1" w:styleId="hljs-keyword">
+    <w:name w:val="hljs-keyword"/>
+    <w:basedOn w:val="Fuentedeprrafopredeter"/>
+    <w:rsid w:val="0053594A"/>
+  </w:style>
+  <w:style w:type="character" w:styleId="Hipervnculo">
+    <w:name w:val="Hyperlink"/>
+    <w:basedOn w:val="Fuentedeprrafopredeter"/>
     <w:uiPriority w:val="99"/>
     <w:semiHidden/>
     <w:unhideWhenUsed/>
-    <w:tblPr>
-      <w:tblInd w:w="0" w:type="dxa"/>
-      <w:tblCellMar>
-        <w:top w:w="0" w:type="dxa"/>
-        <w:left w:w="108" w:type="dxa"/>
-        <w:bottom w:w="0" w:type="dxa"/>
-        <w:right w:w="108" w:type="dxa"/>
-      </w:tblCellMar>
-    </w:tblPr>
+    <w:rsid w:val="0053594A"/>
+    <w:rPr>
+      <w:color w:val="0000FF"/>
+      <w:u w:val="single"/>
+    </w:rPr>
   </w:style>
-  <w:style w:type="numbering" w:default="1" w:styleId="Sinlista">
-    <w:name w:val="No List"/>
-    <w:uiPriority w:val="99"/>
-    <w:semiHidden/>
-    <w:unhideWhenUsed/>
+  <w:style w:type="character" w:customStyle="1" w:styleId="hljs-attribute">
+    <w:name w:val="hljs-attribute"/>
+    <w:basedOn w:val="Fuentedeprrafopredeter"/>
+    <w:rsid w:val="005C6592"/>
   </w:style>
-  <w:style w:type="paragraph" w:customStyle="1" w:styleId="EB990EAC67574A27AC5F63C1B249CEA9">
-    <w:name w:val="EB990EAC67574A27AC5F63C1B249CEA9"/>
-  </w:style>
-  <w:style w:type="paragraph" w:customStyle="1" w:styleId="19F6D5BEDDD749CEA794F34A6219B5C5">
-    <w:name w:val="19F6D5BEDDD749CEA794F34A6219B5C5"/>
-  </w:style>
-  <w:style w:type="paragraph" w:customStyle="1" w:styleId="021FD05DC0574E16BD4E2E5BD9CA4728">
-    <w:name w:val="021FD05DC0574E16BD4E2E5BD9CA4728"/>
+  <w:style w:type="character" w:customStyle="1" w:styleId="hljs-string">
+    <w:name w:val="hljs-string"/>
+    <w:basedOn w:val="Fuentedeprrafopredeter"/>
+    <w:rsid w:val="005C6592"/>
   </w:style>
 </w:styles>
-</file>
-
-<file path=word/glossary/webSettings.xml><?xml version="1.0" encoding="utf-8"?>
-<w:webSettings xmlns:mc="http://schemas.openxmlformats.org/markup-compatibility/2006" xmlns:r="http://schemas.openxmlformats.org/officeDocument/2006/relationships" xmlns:w="http://schemas.openxmlformats.org/wordprocessingml/2006/main" xmlns:w14="http://schemas.microsoft.com/office/word/2010/wordml" xmlns:w15="http://schemas.microsoft.com/office/word/2012/wordml" mc:Ignorable="w14 w15">
-  <w:optimizeForBrowser/>
-  <w:allowPNG/>
-</w:webSettings>
 </file>
 
 <file path=word/theme/theme1.xml><?xml version="1.0" encoding="utf-8"?>
@@ -4345,141 +6448,6 @@
 </file>
 
 <file path=customXml/item1.xml><?xml version="1.0" encoding="utf-8"?>
-<p:properties xmlns:p="http://schemas.microsoft.com/office/2006/metadata/properties" xmlns:xsi="http://www.w3.org/2001/XMLSchema-instance" xmlns:pc="http://schemas.microsoft.com/office/infopath/2007/PartnerControls">
-  <documentManagement>
-    <APDescription xmlns="4873beb7-5857-4685-be1f-d57550cc96cc" xsi:nil="true"/>
-    <AssetExpire xmlns="4873beb7-5857-4685-be1f-d57550cc96cc">2029-01-01T08:00:00+00:00</AssetExpire>
-    <CampaignTagsTaxHTField0 xmlns="4873beb7-5857-4685-be1f-d57550cc96cc">
-      <Terms xmlns="http://schemas.microsoft.com/office/infopath/2007/PartnerControls"/>
-    </CampaignTagsTaxHTField0>
-    <IntlLangReviewDate xmlns="4873beb7-5857-4685-be1f-d57550cc96cc" xsi:nil="true"/>
-    <TPFriendlyName xmlns="4873beb7-5857-4685-be1f-d57550cc96cc" xsi:nil="true"/>
-    <IntlLangReview xmlns="4873beb7-5857-4685-be1f-d57550cc96cc">false</IntlLangReview>
-    <LocLastLocAttemptVersionLookup xmlns="4873beb7-5857-4685-be1f-d57550cc96cc">864570</LocLastLocAttemptVersionLookup>
-    <PolicheckWords xmlns="4873beb7-5857-4685-be1f-d57550cc96cc" xsi:nil="true"/>
-    <SubmitterId xmlns="4873beb7-5857-4685-be1f-d57550cc96cc" xsi:nil="true"/>
-    <AcquiredFrom xmlns="4873beb7-5857-4685-be1f-d57550cc96cc">Internal MS</AcquiredFrom>
-    <EditorialStatus xmlns="4873beb7-5857-4685-be1f-d57550cc96cc">Complete</EditorialStatus>
-    <Markets xmlns="4873beb7-5857-4685-be1f-d57550cc96cc"/>
-    <OriginAsset xmlns="4873beb7-5857-4685-be1f-d57550cc96cc" xsi:nil="true"/>
-    <AssetStart xmlns="4873beb7-5857-4685-be1f-d57550cc96cc">2012-11-01T04:53:00+00:00</AssetStart>
-    <FriendlyTitle xmlns="4873beb7-5857-4685-be1f-d57550cc96cc" xsi:nil="true"/>
-    <MarketSpecific xmlns="4873beb7-5857-4685-be1f-d57550cc96cc">false</MarketSpecific>
-    <TPNamespace xmlns="4873beb7-5857-4685-be1f-d57550cc96cc" xsi:nil="true"/>
-    <PublishStatusLookup xmlns="4873beb7-5857-4685-be1f-d57550cc96cc">
-      <Value>1655138</Value>
-    </PublishStatusLookup>
-    <APAuthor xmlns="4873beb7-5857-4685-be1f-d57550cc96cc">
-      <UserInfo>
-        <DisplayName>MIDDLEEAST\v-keerth</DisplayName>
-        <AccountId>2799</AccountId>
-        <AccountType/>
-      </UserInfo>
-    </APAuthor>
-    <TPCommandLine xmlns="4873beb7-5857-4685-be1f-d57550cc96cc" xsi:nil="true"/>
-    <IntlLangReviewer xmlns="4873beb7-5857-4685-be1f-d57550cc96cc" xsi:nil="true"/>
-    <OpenTemplate xmlns="4873beb7-5857-4685-be1f-d57550cc96cc">true</OpenTemplate>
-    <CSXSubmissionDate xmlns="4873beb7-5857-4685-be1f-d57550cc96cc" xsi:nil="true"/>
-    <TaxCatchAll xmlns="4873beb7-5857-4685-be1f-d57550cc96cc"/>
-    <Manager xmlns="4873beb7-5857-4685-be1f-d57550cc96cc" xsi:nil="true"/>
-    <NumericId xmlns="4873beb7-5857-4685-be1f-d57550cc96cc" xsi:nil="true"/>
-    <ParentAssetId xmlns="4873beb7-5857-4685-be1f-d57550cc96cc" xsi:nil="true"/>
-    <OriginalSourceMarket xmlns="4873beb7-5857-4685-be1f-d57550cc96cc" xsi:nil="true"/>
-    <ApprovalStatus xmlns="4873beb7-5857-4685-be1f-d57550cc96cc">InProgress</ApprovalStatus>
-    <TPComponent xmlns="4873beb7-5857-4685-be1f-d57550cc96cc" xsi:nil="true"/>
-    <EditorialTags xmlns="4873beb7-5857-4685-be1f-d57550cc96cc" xsi:nil="true"/>
-    <TPExecutable xmlns="4873beb7-5857-4685-be1f-d57550cc96cc" xsi:nil="true"/>
-    <TPLaunchHelpLink xmlns="4873beb7-5857-4685-be1f-d57550cc96cc" xsi:nil="true"/>
-    <LocComments xmlns="4873beb7-5857-4685-be1f-d57550cc96cc" xsi:nil="true"/>
-    <LocRecommendedHandoff xmlns="4873beb7-5857-4685-be1f-d57550cc96cc" xsi:nil="true"/>
-    <SourceTitle xmlns="4873beb7-5857-4685-be1f-d57550cc96cc" xsi:nil="true"/>
-    <CSXUpdate xmlns="4873beb7-5857-4685-be1f-d57550cc96cc">false</CSXUpdate>
-    <IntlLocPriority xmlns="4873beb7-5857-4685-be1f-d57550cc96cc" xsi:nil="true"/>
-    <UAProjectedTotalWords xmlns="4873beb7-5857-4685-be1f-d57550cc96cc" xsi:nil="true"/>
-    <AssetType xmlns="4873beb7-5857-4685-be1f-d57550cc96cc">TP</AssetType>
-    <MachineTranslated xmlns="4873beb7-5857-4685-be1f-d57550cc96cc">false</MachineTranslated>
-    <OutputCachingOn xmlns="4873beb7-5857-4685-be1f-d57550cc96cc">false</OutputCachingOn>
-    <TemplateStatus xmlns="4873beb7-5857-4685-be1f-d57550cc96cc">Complete</TemplateStatus>
-    <IsSearchable xmlns="4873beb7-5857-4685-be1f-d57550cc96cc">true</IsSearchable>
-    <ContentItem xmlns="4873beb7-5857-4685-be1f-d57550cc96cc" xsi:nil="true"/>
-    <HandoffToMSDN xmlns="4873beb7-5857-4685-be1f-d57550cc96cc" xsi:nil="true"/>
-    <ShowIn xmlns="4873beb7-5857-4685-be1f-d57550cc96cc">Show everywhere</ShowIn>
-    <ThumbnailAssetId xmlns="4873beb7-5857-4685-be1f-d57550cc96cc" xsi:nil="true"/>
-    <UALocComments xmlns="4873beb7-5857-4685-be1f-d57550cc96cc" xsi:nil="true"/>
-    <UALocRecommendation xmlns="4873beb7-5857-4685-be1f-d57550cc96cc">Localize</UALocRecommendation>
-    <LastModifiedDateTime xmlns="4873beb7-5857-4685-be1f-d57550cc96cc" xsi:nil="true"/>
-    <LegacyData xmlns="4873beb7-5857-4685-be1f-d57550cc96cc" xsi:nil="true"/>
-    <LocManualTestRequired xmlns="4873beb7-5857-4685-be1f-d57550cc96cc">false</LocManualTestRequired>
-    <LocMarketGroupTiers2 xmlns="4873beb7-5857-4685-be1f-d57550cc96cc" xsi:nil="true"/>
-    <ClipArtFilename xmlns="4873beb7-5857-4685-be1f-d57550cc96cc" xsi:nil="true"/>
-    <TPApplication xmlns="4873beb7-5857-4685-be1f-d57550cc96cc" xsi:nil="true"/>
-    <CSXHash xmlns="4873beb7-5857-4685-be1f-d57550cc96cc" xsi:nil="true"/>
-    <DirectSourceMarket xmlns="4873beb7-5857-4685-be1f-d57550cc96cc" xsi:nil="true"/>
-    <PrimaryImageGen xmlns="4873beb7-5857-4685-be1f-d57550cc96cc">true</PrimaryImageGen>
-    <PlannedPubDate xmlns="4873beb7-5857-4685-be1f-d57550cc96cc" xsi:nil="true"/>
-    <CSXSubmissionMarket xmlns="4873beb7-5857-4685-be1f-d57550cc96cc" xsi:nil="true"/>
-    <Downloads xmlns="4873beb7-5857-4685-be1f-d57550cc96cc">0</Downloads>
-    <ArtSampleDocs xmlns="4873beb7-5857-4685-be1f-d57550cc96cc" xsi:nil="true"/>
-    <TrustLevel xmlns="4873beb7-5857-4685-be1f-d57550cc96cc">1 Microsoft Managed Content</TrustLevel>
-    <BlockPublish xmlns="4873beb7-5857-4685-be1f-d57550cc96cc">false</BlockPublish>
-    <TPLaunchHelpLinkType xmlns="4873beb7-5857-4685-be1f-d57550cc96cc">Template</TPLaunchHelpLinkType>
-    <LocalizationTagsTaxHTField0 xmlns="4873beb7-5857-4685-be1f-d57550cc96cc">
-      <Terms xmlns="http://schemas.microsoft.com/office/infopath/2007/PartnerControls"/>
-    </LocalizationTagsTaxHTField0>
-    <BusinessGroup xmlns="4873beb7-5857-4685-be1f-d57550cc96cc" xsi:nil="true"/>
-    <Providers xmlns="4873beb7-5857-4685-be1f-d57550cc96cc" xsi:nil="true"/>
-    <TemplateTemplateType xmlns="4873beb7-5857-4685-be1f-d57550cc96cc">Word Document Template</TemplateTemplateType>
-    <TimesCloned xmlns="4873beb7-5857-4685-be1f-d57550cc96cc" xsi:nil="true"/>
-    <TPAppVersion xmlns="4873beb7-5857-4685-be1f-d57550cc96cc" xsi:nil="true"/>
-    <VoteCount xmlns="4873beb7-5857-4685-be1f-d57550cc96cc" xsi:nil="true"/>
-    <AverageRating xmlns="4873beb7-5857-4685-be1f-d57550cc96cc" xsi:nil="true"/>
-    <FeatureTagsTaxHTField0 xmlns="4873beb7-5857-4685-be1f-d57550cc96cc">
-      <Terms xmlns="http://schemas.microsoft.com/office/infopath/2007/PartnerControls"/>
-    </FeatureTagsTaxHTField0>
-    <Provider xmlns="4873beb7-5857-4685-be1f-d57550cc96cc" xsi:nil="true"/>
-    <UACurrentWords xmlns="4873beb7-5857-4685-be1f-d57550cc96cc" xsi:nil="true"/>
-    <AssetId xmlns="4873beb7-5857-4685-be1f-d57550cc96cc">TP103749966</AssetId>
-    <TPClientViewer xmlns="4873beb7-5857-4685-be1f-d57550cc96cc" xsi:nil="true"/>
-    <DSATActionTaken xmlns="4873beb7-5857-4685-be1f-d57550cc96cc" xsi:nil="true"/>
-    <APEditor xmlns="4873beb7-5857-4685-be1f-d57550cc96cc">
-      <UserInfo>
-        <DisplayName/>
-        <AccountId xsi:nil="true"/>
-        <AccountType/>
-      </UserInfo>
-    </APEditor>
-    <TPInstallLocation xmlns="4873beb7-5857-4685-be1f-d57550cc96cc" xsi:nil="true"/>
-    <OOCacheId xmlns="4873beb7-5857-4685-be1f-d57550cc96cc" xsi:nil="true"/>
-    <IsDeleted xmlns="4873beb7-5857-4685-be1f-d57550cc96cc">false</IsDeleted>
-    <PublishTargets xmlns="4873beb7-5857-4685-be1f-d57550cc96cc">OfficeOnlineVNext</PublishTargets>
-    <ApprovalLog xmlns="4873beb7-5857-4685-be1f-d57550cc96cc" xsi:nil="true"/>
-    <BugNumber xmlns="4873beb7-5857-4685-be1f-d57550cc96cc" xsi:nil="true"/>
-    <CrawlForDependencies xmlns="4873beb7-5857-4685-be1f-d57550cc96cc">false</CrawlForDependencies>
-    <InternalTagsTaxHTField0 xmlns="4873beb7-5857-4685-be1f-d57550cc96cc">
-      <Terms xmlns="http://schemas.microsoft.com/office/infopath/2007/PartnerControls"/>
-    </InternalTagsTaxHTField0>
-    <LastHandOff xmlns="4873beb7-5857-4685-be1f-d57550cc96cc" xsi:nil="true"/>
-    <Milestone xmlns="4873beb7-5857-4685-be1f-d57550cc96cc" xsi:nil="true"/>
-    <OriginalRelease xmlns="4873beb7-5857-4685-be1f-d57550cc96cc">15</OriginalRelease>
-    <RecommendationsModifier xmlns="4873beb7-5857-4685-be1f-d57550cc96cc" xsi:nil="true"/>
-    <ScenarioTagsTaxHTField0 xmlns="4873beb7-5857-4685-be1f-d57550cc96cc">
-      <Terms xmlns="http://schemas.microsoft.com/office/infopath/2007/PartnerControls"/>
-    </ScenarioTagsTaxHTField0>
-    <UANotes xmlns="4873beb7-5857-4685-be1f-d57550cc96cc" xsi:nil="true"/>
-  </documentManagement>
-</p:properties>
-</file>
-
-<file path=customXml/item2.xml><?xml version="1.0" encoding="utf-8"?>
-<?mso-contentType ?>
-<FormTemplates xmlns="http://schemas.microsoft.com/sharepoint/v3/contenttype/forms">
-  <Display>DocumentLibraryForm</Display>
-  <Edit>AssetEditForm</Edit>
-  <New>DocumentLibraryForm</New>
-</FormTemplates>
-</file>
-
-<file path=customXml/item3.xml><?xml version="1.0" encoding="utf-8"?>
 <ct:contentTypeSchema xmlns:ct="http://schemas.microsoft.com/office/2006/metadata/contentType" xmlns:ma="http://schemas.microsoft.com/office/2006/metadata/properties/metaAttributes" ct:_="" ma:_="" ma:contentTypeName="TemplateFile" ma:contentTypeID="0x0101006EDDDB5EE6D98C44930B742096920B300400F5B6D36B3EF94B4E9A635CDF2A18F5B8" ma:contentTypeVersion="72" ma:contentTypeDescription="Create a new document." ma:contentTypeScope="" ma:versionID="a23e56308344d904b51738559c3d67c9">
   <xsd:schema xmlns:xsd="http://www.w3.org/2001/XMLSchema" xmlns:xs="http://www.w3.org/2001/XMLSchema" xmlns:p="http://schemas.microsoft.com/office/2006/metadata/properties" xmlns:ns2="4873beb7-5857-4685-be1f-d57550cc96cc" targetNamespace="http://schemas.microsoft.com/office/2006/metadata/properties" ma:root="true" ma:fieldsID="cd0908cc4600e77bf5da051303e00c8d" ns2:_="">
     <xsd:import namespace="4873beb7-5857-4685-be1f-d57550cc96cc"/>
@@ -5519,6 +7487,141 @@
 </ct:contentTypeSchema>
 </file>
 
+<file path=customXml/item2.xml><?xml version="1.0" encoding="utf-8"?>
+<?mso-contentType ?>
+<FormTemplates xmlns="http://schemas.microsoft.com/sharepoint/v3/contenttype/forms">
+  <Display>DocumentLibraryForm</Display>
+  <Edit>AssetEditForm</Edit>
+  <New>DocumentLibraryForm</New>
+</FormTemplates>
+</file>
+
+<file path=customXml/item3.xml><?xml version="1.0" encoding="utf-8"?>
+<p:properties xmlns:p="http://schemas.microsoft.com/office/2006/metadata/properties" xmlns:xsi="http://www.w3.org/2001/XMLSchema-instance" xmlns:pc="http://schemas.microsoft.com/office/infopath/2007/PartnerControls">
+  <documentManagement>
+    <APDescription xmlns="4873beb7-5857-4685-be1f-d57550cc96cc" xsi:nil="true"/>
+    <AssetExpire xmlns="4873beb7-5857-4685-be1f-d57550cc96cc">2029-01-01T08:00:00+00:00</AssetExpire>
+    <CampaignTagsTaxHTField0 xmlns="4873beb7-5857-4685-be1f-d57550cc96cc">
+      <Terms xmlns="http://schemas.microsoft.com/office/infopath/2007/PartnerControls"/>
+    </CampaignTagsTaxHTField0>
+    <IntlLangReviewDate xmlns="4873beb7-5857-4685-be1f-d57550cc96cc" xsi:nil="true"/>
+    <TPFriendlyName xmlns="4873beb7-5857-4685-be1f-d57550cc96cc" xsi:nil="true"/>
+    <IntlLangReview xmlns="4873beb7-5857-4685-be1f-d57550cc96cc">false</IntlLangReview>
+    <LocLastLocAttemptVersionLookup xmlns="4873beb7-5857-4685-be1f-d57550cc96cc">864570</LocLastLocAttemptVersionLookup>
+    <PolicheckWords xmlns="4873beb7-5857-4685-be1f-d57550cc96cc" xsi:nil="true"/>
+    <SubmitterId xmlns="4873beb7-5857-4685-be1f-d57550cc96cc" xsi:nil="true"/>
+    <AcquiredFrom xmlns="4873beb7-5857-4685-be1f-d57550cc96cc">Internal MS</AcquiredFrom>
+    <EditorialStatus xmlns="4873beb7-5857-4685-be1f-d57550cc96cc">Complete</EditorialStatus>
+    <Markets xmlns="4873beb7-5857-4685-be1f-d57550cc96cc"/>
+    <OriginAsset xmlns="4873beb7-5857-4685-be1f-d57550cc96cc" xsi:nil="true"/>
+    <AssetStart xmlns="4873beb7-5857-4685-be1f-d57550cc96cc">2012-11-01T04:53:00+00:00</AssetStart>
+    <FriendlyTitle xmlns="4873beb7-5857-4685-be1f-d57550cc96cc" xsi:nil="true"/>
+    <MarketSpecific xmlns="4873beb7-5857-4685-be1f-d57550cc96cc">false</MarketSpecific>
+    <TPNamespace xmlns="4873beb7-5857-4685-be1f-d57550cc96cc" xsi:nil="true"/>
+    <PublishStatusLookup xmlns="4873beb7-5857-4685-be1f-d57550cc96cc">
+      <Value>1655138</Value>
+    </PublishStatusLookup>
+    <APAuthor xmlns="4873beb7-5857-4685-be1f-d57550cc96cc">
+      <UserInfo>
+        <DisplayName>MIDDLEEAST\v-keerth</DisplayName>
+        <AccountId>2799</AccountId>
+        <AccountType/>
+      </UserInfo>
+    </APAuthor>
+    <TPCommandLine xmlns="4873beb7-5857-4685-be1f-d57550cc96cc" xsi:nil="true"/>
+    <IntlLangReviewer xmlns="4873beb7-5857-4685-be1f-d57550cc96cc" xsi:nil="true"/>
+    <OpenTemplate xmlns="4873beb7-5857-4685-be1f-d57550cc96cc">true</OpenTemplate>
+    <CSXSubmissionDate xmlns="4873beb7-5857-4685-be1f-d57550cc96cc" xsi:nil="true"/>
+    <TaxCatchAll xmlns="4873beb7-5857-4685-be1f-d57550cc96cc"/>
+    <Manager xmlns="4873beb7-5857-4685-be1f-d57550cc96cc" xsi:nil="true"/>
+    <NumericId xmlns="4873beb7-5857-4685-be1f-d57550cc96cc" xsi:nil="true"/>
+    <ParentAssetId xmlns="4873beb7-5857-4685-be1f-d57550cc96cc" xsi:nil="true"/>
+    <OriginalSourceMarket xmlns="4873beb7-5857-4685-be1f-d57550cc96cc" xsi:nil="true"/>
+    <ApprovalStatus xmlns="4873beb7-5857-4685-be1f-d57550cc96cc">InProgress</ApprovalStatus>
+    <TPComponent xmlns="4873beb7-5857-4685-be1f-d57550cc96cc" xsi:nil="true"/>
+    <EditorialTags xmlns="4873beb7-5857-4685-be1f-d57550cc96cc" xsi:nil="true"/>
+    <TPExecutable xmlns="4873beb7-5857-4685-be1f-d57550cc96cc" xsi:nil="true"/>
+    <TPLaunchHelpLink xmlns="4873beb7-5857-4685-be1f-d57550cc96cc" xsi:nil="true"/>
+    <LocComments xmlns="4873beb7-5857-4685-be1f-d57550cc96cc" xsi:nil="true"/>
+    <LocRecommendedHandoff xmlns="4873beb7-5857-4685-be1f-d57550cc96cc" xsi:nil="true"/>
+    <SourceTitle xmlns="4873beb7-5857-4685-be1f-d57550cc96cc" xsi:nil="true"/>
+    <CSXUpdate xmlns="4873beb7-5857-4685-be1f-d57550cc96cc">false</CSXUpdate>
+    <IntlLocPriority xmlns="4873beb7-5857-4685-be1f-d57550cc96cc" xsi:nil="true"/>
+    <UAProjectedTotalWords xmlns="4873beb7-5857-4685-be1f-d57550cc96cc" xsi:nil="true"/>
+    <AssetType xmlns="4873beb7-5857-4685-be1f-d57550cc96cc">TP</AssetType>
+    <MachineTranslated xmlns="4873beb7-5857-4685-be1f-d57550cc96cc">false</MachineTranslated>
+    <OutputCachingOn xmlns="4873beb7-5857-4685-be1f-d57550cc96cc">false</OutputCachingOn>
+    <TemplateStatus xmlns="4873beb7-5857-4685-be1f-d57550cc96cc">Complete</TemplateStatus>
+    <IsSearchable xmlns="4873beb7-5857-4685-be1f-d57550cc96cc">true</IsSearchable>
+    <ContentItem xmlns="4873beb7-5857-4685-be1f-d57550cc96cc" xsi:nil="true"/>
+    <HandoffToMSDN xmlns="4873beb7-5857-4685-be1f-d57550cc96cc" xsi:nil="true"/>
+    <ShowIn xmlns="4873beb7-5857-4685-be1f-d57550cc96cc">Show everywhere</ShowIn>
+    <ThumbnailAssetId xmlns="4873beb7-5857-4685-be1f-d57550cc96cc" xsi:nil="true"/>
+    <UALocComments xmlns="4873beb7-5857-4685-be1f-d57550cc96cc" xsi:nil="true"/>
+    <UALocRecommendation xmlns="4873beb7-5857-4685-be1f-d57550cc96cc">Localize</UALocRecommendation>
+    <LastModifiedDateTime xmlns="4873beb7-5857-4685-be1f-d57550cc96cc" xsi:nil="true"/>
+    <LegacyData xmlns="4873beb7-5857-4685-be1f-d57550cc96cc" xsi:nil="true"/>
+    <LocManualTestRequired xmlns="4873beb7-5857-4685-be1f-d57550cc96cc">false</LocManualTestRequired>
+    <LocMarketGroupTiers2 xmlns="4873beb7-5857-4685-be1f-d57550cc96cc" xsi:nil="true"/>
+    <ClipArtFilename xmlns="4873beb7-5857-4685-be1f-d57550cc96cc" xsi:nil="true"/>
+    <TPApplication xmlns="4873beb7-5857-4685-be1f-d57550cc96cc" xsi:nil="true"/>
+    <CSXHash xmlns="4873beb7-5857-4685-be1f-d57550cc96cc" xsi:nil="true"/>
+    <DirectSourceMarket xmlns="4873beb7-5857-4685-be1f-d57550cc96cc" xsi:nil="true"/>
+    <PrimaryImageGen xmlns="4873beb7-5857-4685-be1f-d57550cc96cc">true</PrimaryImageGen>
+    <PlannedPubDate xmlns="4873beb7-5857-4685-be1f-d57550cc96cc" xsi:nil="true"/>
+    <CSXSubmissionMarket xmlns="4873beb7-5857-4685-be1f-d57550cc96cc" xsi:nil="true"/>
+    <Downloads xmlns="4873beb7-5857-4685-be1f-d57550cc96cc">0</Downloads>
+    <ArtSampleDocs xmlns="4873beb7-5857-4685-be1f-d57550cc96cc" xsi:nil="true"/>
+    <TrustLevel xmlns="4873beb7-5857-4685-be1f-d57550cc96cc">1 Microsoft Managed Content</TrustLevel>
+    <BlockPublish xmlns="4873beb7-5857-4685-be1f-d57550cc96cc">false</BlockPublish>
+    <TPLaunchHelpLinkType xmlns="4873beb7-5857-4685-be1f-d57550cc96cc">Template</TPLaunchHelpLinkType>
+    <LocalizationTagsTaxHTField0 xmlns="4873beb7-5857-4685-be1f-d57550cc96cc">
+      <Terms xmlns="http://schemas.microsoft.com/office/infopath/2007/PartnerControls"/>
+    </LocalizationTagsTaxHTField0>
+    <BusinessGroup xmlns="4873beb7-5857-4685-be1f-d57550cc96cc" xsi:nil="true"/>
+    <Providers xmlns="4873beb7-5857-4685-be1f-d57550cc96cc" xsi:nil="true"/>
+    <TemplateTemplateType xmlns="4873beb7-5857-4685-be1f-d57550cc96cc">Word Document Template</TemplateTemplateType>
+    <TimesCloned xmlns="4873beb7-5857-4685-be1f-d57550cc96cc" xsi:nil="true"/>
+    <TPAppVersion xmlns="4873beb7-5857-4685-be1f-d57550cc96cc" xsi:nil="true"/>
+    <VoteCount xmlns="4873beb7-5857-4685-be1f-d57550cc96cc" xsi:nil="true"/>
+    <AverageRating xmlns="4873beb7-5857-4685-be1f-d57550cc96cc" xsi:nil="true"/>
+    <FeatureTagsTaxHTField0 xmlns="4873beb7-5857-4685-be1f-d57550cc96cc">
+      <Terms xmlns="http://schemas.microsoft.com/office/infopath/2007/PartnerControls"/>
+    </FeatureTagsTaxHTField0>
+    <Provider xmlns="4873beb7-5857-4685-be1f-d57550cc96cc" xsi:nil="true"/>
+    <UACurrentWords xmlns="4873beb7-5857-4685-be1f-d57550cc96cc" xsi:nil="true"/>
+    <AssetId xmlns="4873beb7-5857-4685-be1f-d57550cc96cc">TP103749966</AssetId>
+    <TPClientViewer xmlns="4873beb7-5857-4685-be1f-d57550cc96cc" xsi:nil="true"/>
+    <DSATActionTaken xmlns="4873beb7-5857-4685-be1f-d57550cc96cc" xsi:nil="true"/>
+    <APEditor xmlns="4873beb7-5857-4685-be1f-d57550cc96cc">
+      <UserInfo>
+        <DisplayName/>
+        <AccountId xsi:nil="true"/>
+        <AccountType/>
+      </UserInfo>
+    </APEditor>
+    <TPInstallLocation xmlns="4873beb7-5857-4685-be1f-d57550cc96cc" xsi:nil="true"/>
+    <OOCacheId xmlns="4873beb7-5857-4685-be1f-d57550cc96cc" xsi:nil="true"/>
+    <IsDeleted xmlns="4873beb7-5857-4685-be1f-d57550cc96cc">false</IsDeleted>
+    <PublishTargets xmlns="4873beb7-5857-4685-be1f-d57550cc96cc">OfficeOnlineVNext</PublishTargets>
+    <ApprovalLog xmlns="4873beb7-5857-4685-be1f-d57550cc96cc" xsi:nil="true"/>
+    <BugNumber xmlns="4873beb7-5857-4685-be1f-d57550cc96cc" xsi:nil="true"/>
+    <CrawlForDependencies xmlns="4873beb7-5857-4685-be1f-d57550cc96cc">false</CrawlForDependencies>
+    <InternalTagsTaxHTField0 xmlns="4873beb7-5857-4685-be1f-d57550cc96cc">
+      <Terms xmlns="http://schemas.microsoft.com/office/infopath/2007/PartnerControls"/>
+    </InternalTagsTaxHTField0>
+    <LastHandOff xmlns="4873beb7-5857-4685-be1f-d57550cc96cc" xsi:nil="true"/>
+    <Milestone xmlns="4873beb7-5857-4685-be1f-d57550cc96cc" xsi:nil="true"/>
+    <OriginalRelease xmlns="4873beb7-5857-4685-be1f-d57550cc96cc">15</OriginalRelease>
+    <RecommendationsModifier xmlns="4873beb7-5857-4685-be1f-d57550cc96cc" xsi:nil="true"/>
+    <ScenarioTagsTaxHTField0 xmlns="4873beb7-5857-4685-be1f-d57550cc96cc">
+      <Terms xmlns="http://schemas.microsoft.com/office/infopath/2007/PartnerControls"/>
+    </ScenarioTagsTaxHTField0>
+    <UANotes xmlns="4873beb7-5857-4685-be1f-d57550cc96cc" xsi:nil="true"/>
+  </documentManagement>
+</p:properties>
+</file>
+
 <file path=customXml/item4.xml><?xml version="1.0" encoding="utf-8"?>
 <b:Sources xmlns:b="http://schemas.openxmlformats.org/officeDocument/2006/bibliography" SelectedStyle="\APA.XSL" StyleName="APA">
   <b:Source>
@@ -5573,24 +7676,6 @@
 </file>
 
 <file path=customXml/itemProps1.xml><?xml version="1.0" encoding="utf-8"?>
-<ds:datastoreItem xmlns:ds="http://schemas.openxmlformats.org/officeDocument/2006/customXml" ds:itemID="{83AE4ADC-D632-40A7-A0C1-0481BB069C4F}">
-  <ds:schemaRefs>
-    <ds:schemaRef ds:uri="http://schemas.microsoft.com/office/2006/metadata/properties"/>
-    <ds:schemaRef ds:uri="http://schemas.microsoft.com/office/infopath/2007/PartnerControls"/>
-    <ds:schemaRef ds:uri="4873beb7-5857-4685-be1f-d57550cc96cc"/>
-  </ds:schemaRefs>
-</ds:datastoreItem>
-</file>
-
-<file path=customXml/itemProps2.xml><?xml version="1.0" encoding="utf-8"?>
-<ds:datastoreItem xmlns:ds="http://schemas.openxmlformats.org/officeDocument/2006/customXml" ds:itemID="{FF740C13-C6A2-43D3-86C5-4CBB969C2CB1}">
-  <ds:schemaRefs>
-    <ds:schemaRef ds:uri="http://schemas.microsoft.com/sharepoint/v3/contenttype/forms"/>
-  </ds:schemaRefs>
-</ds:datastoreItem>
-</file>
-
-<file path=customXml/itemProps3.xml><?xml version="1.0" encoding="utf-8"?>
 <ds:datastoreItem xmlns:ds="http://schemas.openxmlformats.org/officeDocument/2006/customXml" ds:itemID="{88FF2527-3592-4DBF-9FD9-FEA06E5BF9A7}">
   <ds:schemaRefs>
     <ds:schemaRef ds:uri="http://schemas.microsoft.com/office/2006/metadata/contentType"/>
@@ -5608,8 +7693,26 @@
 </ds:datastoreItem>
 </file>
 
+<file path=customXml/itemProps2.xml><?xml version="1.0" encoding="utf-8"?>
+<ds:datastoreItem xmlns:ds="http://schemas.openxmlformats.org/officeDocument/2006/customXml" ds:itemID="{FF740C13-C6A2-43D3-86C5-4CBB969C2CB1}">
+  <ds:schemaRefs>
+    <ds:schemaRef ds:uri="http://schemas.microsoft.com/sharepoint/v3/contenttype/forms"/>
+  </ds:schemaRefs>
+</ds:datastoreItem>
+</file>
+
+<file path=customXml/itemProps3.xml><?xml version="1.0" encoding="utf-8"?>
+<ds:datastoreItem xmlns:ds="http://schemas.openxmlformats.org/officeDocument/2006/customXml" ds:itemID="{83AE4ADC-D632-40A7-A0C1-0481BB069C4F}">
+  <ds:schemaRefs>
+    <ds:schemaRef ds:uri="http://schemas.microsoft.com/office/2006/metadata/properties"/>
+    <ds:schemaRef ds:uri="http://schemas.microsoft.com/office/infopath/2007/PartnerControls"/>
+    <ds:schemaRef ds:uri="4873beb7-5857-4685-be1f-d57550cc96cc"/>
+  </ds:schemaRefs>
+</ds:datastoreItem>
+</file>
+
 <file path=customXml/itemProps4.xml><?xml version="1.0" encoding="utf-8"?>
-<ds:datastoreItem xmlns:ds="http://schemas.openxmlformats.org/officeDocument/2006/customXml" ds:itemID="{EFB3AF19-9519-4764-948D-ED1117B08FA8}">
+<ds:datastoreItem xmlns:ds="http://schemas.openxmlformats.org/officeDocument/2006/customXml" ds:itemID="{6DACEF2B-A670-43B2-8F3B-2A97285364F0}">
   <ds:schemaRefs>
     <ds:schemaRef ds:uri="http://schemas.openxmlformats.org/officeDocument/2006/bibliography"/>
   </ds:schemaRefs>

</xml_diff>

<commit_message>
Conceptos de SPA Routing y nuestro primer servidor: Creando una aplicación sencilla en html, Creando nuestro archivo de rutas
</commit_message>
<xml_diff>
--- a/CursoCreacionDeRouterSPA/CreaciónDeRouterSinglePageApp.docx
+++ b/CursoCreacionDeRouterSPA/CreaciónDeRouterSinglePageApp.docx
@@ -3025,11 +3025,12 @@
       <w:pPr>
         <w:shd w:val="clear" w:color="auto" w:fill="FFFFFF"/>
         <w:spacing w:before="0" w:after="0" w:line="240" w:lineRule="auto"/>
-        <w:rPr>
-          <w:rFonts w:ascii="Arial" w:eastAsia="Times New Roman" w:hAnsi="Arial" w:cs="Arial"/>
-          <w:color w:val="4A4A4A"/>
-          <w:sz w:val="20"/>
-          <w:szCs w:val="20"/>
+        <w:jc w:val="center"/>
+        <w:rPr>
+          <w:rFonts w:ascii="Arial" w:eastAsia="Times New Roman" w:hAnsi="Arial" w:cs="Arial"/>
+          <w:color w:val="4A4A4A"/>
+          <w:sz w:val="20"/>
+          <w:szCs w:val="24"/>
           <w:lang w:val="es-MX" w:eastAsia="es-MX"/>
         </w:rPr>
       </w:pPr>
@@ -3047,11 +3048,172 @@
           <w:lang w:val="es-MX" w:eastAsia="es-MX"/>
         </w:rPr>
       </w:pPr>
+    </w:p>
+    <w:p>
+      <w:pPr>
+        <w:pStyle w:val="Ttulo1"/>
+      </w:pPr>
+      <w:r>
+        <w:t>Implementando routing del lado del cliente</w:t>
+      </w:r>
+    </w:p>
+    <w:p>
+      <w:pPr>
+        <w:shd w:val="clear" w:color="auto" w:fill="FFFFFF"/>
+        <w:spacing w:before="0" w:after="0" w:line="240" w:lineRule="auto"/>
+        <w:jc w:val="center"/>
+        <w:rPr>
+          <w:rFonts w:ascii="Arial" w:eastAsia="Times New Roman" w:hAnsi="Arial" w:cs="Arial"/>
+          <w:color w:val="4A4A4A"/>
+          <w:sz w:val="20"/>
+          <w:szCs w:val="24"/>
+          <w:lang w:eastAsia="es-MX"/>
+        </w:rPr>
+      </w:pPr>
+    </w:p>
+    <w:p>
+      <w:pPr>
+        <w:shd w:val="clear" w:color="auto" w:fill="FFFFFF"/>
+        <w:spacing w:before="0" w:after="0" w:line="240" w:lineRule="auto"/>
+        <w:jc w:val="center"/>
+        <w:rPr>
+          <w:rFonts w:ascii="Arial" w:eastAsia="Times New Roman" w:hAnsi="Arial" w:cs="Arial"/>
+          <w:color w:val="4A4A4A"/>
+          <w:sz w:val="20"/>
+          <w:szCs w:val="24"/>
+          <w:lang w:val="es-MX" w:eastAsia="es-MX"/>
+        </w:rPr>
+      </w:pPr>
+      <w:r>
+        <w:rPr>
+          <w:rFonts w:ascii="Arial" w:eastAsia="Times New Roman" w:hAnsi="Arial" w:cs="Arial"/>
+          <w:color w:val="4A4A4A"/>
+          <w:sz w:val="20"/>
+          <w:szCs w:val="24"/>
+          <w:lang w:val="es-MX" w:eastAsia="es-MX"/>
+        </w:rPr>
+        <w:drawing>
+          <wp:inline distT="0" distB="0" distL="0" distR="0" wp14:anchorId="739E96D5" wp14:editId="464C2753">
+            <wp:extent cx="5732145" cy="3989070"/>
+            <wp:effectExtent l="0" t="0" r="1905" b="0"/>
+            <wp:docPr id="3" name="Imagen 3"/>
+            <wp:cNvGraphicFramePr>
+              <a:graphicFrameLocks xmlns:a="http://schemas.openxmlformats.org/drawingml/2006/main" noChangeAspect="1"/>
+            </wp:cNvGraphicFramePr>
+            <a:graphic xmlns:a="http://schemas.openxmlformats.org/drawingml/2006/main">
+              <a:graphicData uri="http://schemas.openxmlformats.org/drawingml/2006/picture">
+                <pic:pic xmlns:pic="http://schemas.openxmlformats.org/drawingml/2006/picture">
+                  <pic:nvPicPr>
+                    <pic:cNvPr id="1" name=""/>
+                    <pic:cNvPicPr/>
+                  </pic:nvPicPr>
+                  <pic:blipFill>
+                    <a:blip r:embed="rId14"/>
+                    <a:stretch>
+                      <a:fillRect/>
+                    </a:stretch>
+                  </pic:blipFill>
+                  <pic:spPr>
+                    <a:xfrm>
+                      <a:off x="0" y="0"/>
+                      <a:ext cx="5732145" cy="3989070"/>
+                    </a:xfrm>
+                    <a:prstGeom prst="rect">
+                      <a:avLst/>
+                    </a:prstGeom>
+                  </pic:spPr>
+                </pic:pic>
+              </a:graphicData>
+            </a:graphic>
+          </wp:inline>
+        </w:drawing>
+      </w:r>
+    </w:p>
+    <w:p>
+      <w:pPr>
+        <w:pStyle w:val="Ttulo1"/>
+      </w:pPr>
+      <w:r>
+        <w:lastRenderedPageBreak/>
+        <w:t>Creando nuestro archivo de rutas</w:t>
+      </w:r>
       <w:bookmarkStart w:id="0" w:name="_GoBack"/>
       <w:bookmarkEnd w:id="0"/>
     </w:p>
+    <w:p>
+      <w:pPr>
+        <w:shd w:val="clear" w:color="auto" w:fill="FFFFFF"/>
+        <w:spacing w:before="0" w:after="0" w:line="240" w:lineRule="auto"/>
+        <w:jc w:val="center"/>
+        <w:rPr>
+          <w:rFonts w:ascii="Arial" w:eastAsia="Times New Roman" w:hAnsi="Arial" w:cs="Arial"/>
+          <w:color w:val="4A4A4A"/>
+          <w:sz w:val="20"/>
+          <w:szCs w:val="24"/>
+          <w:lang w:eastAsia="es-MX"/>
+        </w:rPr>
+      </w:pPr>
+    </w:p>
+    <w:p>
+      <w:pPr>
+        <w:shd w:val="clear" w:color="auto" w:fill="FFFFFF"/>
+        <w:spacing w:before="0" w:after="0" w:line="240" w:lineRule="auto"/>
+        <w:jc w:val="center"/>
+        <w:rPr>
+          <w:rFonts w:ascii="Arial" w:eastAsia="Times New Roman" w:hAnsi="Arial" w:cs="Arial"/>
+          <w:color w:val="4A4A4A"/>
+          <w:sz w:val="20"/>
+          <w:szCs w:val="24"/>
+          <w:lang w:val="es-MX" w:eastAsia="es-MX"/>
+        </w:rPr>
+      </w:pPr>
+      <w:r>
+        <w:rPr>
+          <w:rFonts w:ascii="Arial" w:eastAsia="Times New Roman" w:hAnsi="Arial" w:cs="Arial"/>
+          <w:color w:val="4A4A4A"/>
+          <w:sz w:val="20"/>
+          <w:szCs w:val="24"/>
+          <w:lang w:val="es-MX" w:eastAsia="es-MX"/>
+        </w:rPr>
+        <w:drawing>
+          <wp:inline distT="0" distB="0" distL="0" distR="0" wp14:anchorId="29C8E192" wp14:editId="046D1D67">
+            <wp:extent cx="3711262" cy="3581710"/>
+            <wp:effectExtent l="0" t="0" r="3810" b="0"/>
+            <wp:docPr id="4" name="Imagen 4"/>
+            <wp:cNvGraphicFramePr>
+              <a:graphicFrameLocks xmlns:a="http://schemas.openxmlformats.org/drawingml/2006/main" noChangeAspect="1"/>
+            </wp:cNvGraphicFramePr>
+            <a:graphic xmlns:a="http://schemas.openxmlformats.org/drawingml/2006/main">
+              <a:graphicData uri="http://schemas.openxmlformats.org/drawingml/2006/picture">
+                <pic:pic xmlns:pic="http://schemas.openxmlformats.org/drawingml/2006/picture">
+                  <pic:nvPicPr>
+                    <pic:cNvPr id="1" name=""/>
+                    <pic:cNvPicPr/>
+                  </pic:nvPicPr>
+                  <pic:blipFill>
+                    <a:blip r:embed="rId15"/>
+                    <a:stretch>
+                      <a:fillRect/>
+                    </a:stretch>
+                  </pic:blipFill>
+                  <pic:spPr>
+                    <a:xfrm>
+                      <a:off x="0" y="0"/>
+                      <a:ext cx="3711262" cy="3581710"/>
+                    </a:xfrm>
+                    <a:prstGeom prst="rect">
+                      <a:avLst/>
+                    </a:prstGeom>
+                  </pic:spPr>
+                </pic:pic>
+              </a:graphicData>
+            </a:graphic>
+          </wp:inline>
+        </w:drawing>
+      </w:r>
+    </w:p>
     <w:sectPr>
-      <w:footerReference w:type="default" r:id="rId14"/>
+      <w:footerReference w:type="default" r:id="rId16"/>
       <w:pgSz w:w="11907" w:h="16839" w:code="9"/>
       <w:pgMar w:top="1440" w:right="1440" w:bottom="1440" w:left="1440" w:header="720" w:footer="720" w:gutter="0"/>
       <w:cols w:space="720"/>
@@ -3130,7 +3292,7 @@
             <w:noProof/>
             <w:lang w:bidi="es-ES"/>
           </w:rPr>
-          <w:t>2</w:t>
+          <w:t>4</w:t>
         </w:r>
         <w:r>
           <w:rPr>
@@ -7712,7 +7874,7 @@
 </file>
 
 <file path=customXml/itemProps4.xml><?xml version="1.0" encoding="utf-8"?>
-<ds:datastoreItem xmlns:ds="http://schemas.openxmlformats.org/officeDocument/2006/customXml" ds:itemID="{6DACEF2B-A670-43B2-8F3B-2A97285364F0}">
+<ds:datastoreItem xmlns:ds="http://schemas.openxmlformats.org/officeDocument/2006/customXml" ds:itemID="{BD436393-4E18-43E7-9CA0-5A97763D9E3B}">
   <ds:schemaRefs>
     <ds:schemaRef ds:uri="http://schemas.openxmlformats.org/officeDocument/2006/bibliography"/>
   </ds:schemaRefs>

</xml_diff>

<commit_message>
Lógica de nuestro ruteador: Creación de la función loadInitialRoute, Haciendo match entre la URL y una ruta.
</commit_message>
<xml_diff>
--- a/CursoCreacionDeRouterSPA/CreaciónDeRouterSinglePageApp.docx
+++ b/CursoCreacionDeRouterSPA/CreaciónDeRouterSinglePageApp.docx
@@ -3137,8 +3137,6 @@
         <w:lastRenderedPageBreak/>
         <w:t>Creando nuestro archivo de rutas</w:t>
       </w:r>
-      <w:bookmarkStart w:id="0" w:name="_GoBack"/>
-      <w:bookmarkEnd w:id="0"/>
     </w:p>
     <w:p>
       <w:pPr>
@@ -3212,8 +3210,355 @@
         </w:drawing>
       </w:r>
     </w:p>
+    <w:p>
+      <w:pPr>
+        <w:shd w:val="clear" w:color="auto" w:fill="FFFFFF"/>
+        <w:spacing w:before="0" w:after="0" w:line="240" w:lineRule="auto"/>
+        <w:jc w:val="center"/>
+        <w:rPr>
+          <w:rFonts w:ascii="Arial" w:eastAsia="Times New Roman" w:hAnsi="Arial" w:cs="Arial"/>
+          <w:color w:val="4A4A4A"/>
+          <w:sz w:val="20"/>
+          <w:szCs w:val="24"/>
+          <w:lang w:val="es-MX" w:eastAsia="es-MX"/>
+        </w:rPr>
+      </w:pPr>
+    </w:p>
+    <w:p>
+      <w:pPr>
+        <w:shd w:val="clear" w:color="auto" w:fill="FFFFFF"/>
+        <w:spacing w:before="0" w:after="0" w:line="240" w:lineRule="auto"/>
+        <w:jc w:val="center"/>
+        <w:rPr>
+          <w:rFonts w:ascii="Arial" w:eastAsia="Times New Roman" w:hAnsi="Arial" w:cs="Arial"/>
+          <w:color w:val="4A4A4A"/>
+          <w:sz w:val="20"/>
+          <w:szCs w:val="24"/>
+          <w:lang w:val="es-MX" w:eastAsia="es-MX"/>
+        </w:rPr>
+      </w:pPr>
+    </w:p>
+    <w:p>
+      <w:pPr>
+        <w:shd w:val="clear" w:color="auto" w:fill="FFFFFF"/>
+        <w:spacing w:before="0" w:after="0" w:line="240" w:lineRule="auto"/>
+        <w:jc w:val="center"/>
+        <w:rPr>
+          <w:rFonts w:ascii="Arial" w:eastAsia="Times New Roman" w:hAnsi="Arial" w:cs="Arial"/>
+          <w:color w:val="4A4A4A"/>
+          <w:sz w:val="20"/>
+          <w:szCs w:val="24"/>
+          <w:lang w:val="es-MX" w:eastAsia="es-MX"/>
+        </w:rPr>
+      </w:pPr>
+    </w:p>
+    <w:p>
+      <w:pPr>
+        <w:shd w:val="clear" w:color="auto" w:fill="FFFFFF"/>
+        <w:spacing w:before="0" w:after="0" w:line="240" w:lineRule="auto"/>
+        <w:jc w:val="center"/>
+        <w:rPr>
+          <w:rFonts w:ascii="Arial" w:eastAsia="Times New Roman" w:hAnsi="Arial" w:cs="Arial"/>
+          <w:color w:val="4A4A4A"/>
+          <w:sz w:val="20"/>
+          <w:szCs w:val="24"/>
+          <w:lang w:val="es-MX" w:eastAsia="es-MX"/>
+        </w:rPr>
+      </w:pPr>
+    </w:p>
+    <w:p>
+      <w:pPr>
+        <w:shd w:val="clear" w:color="auto" w:fill="FFFFFF"/>
+        <w:spacing w:before="0" w:after="0" w:line="240" w:lineRule="auto"/>
+        <w:jc w:val="center"/>
+        <w:rPr>
+          <w:rFonts w:ascii="Arial" w:eastAsia="Times New Roman" w:hAnsi="Arial" w:cs="Arial"/>
+          <w:color w:val="4A4A4A"/>
+          <w:sz w:val="20"/>
+          <w:szCs w:val="24"/>
+          <w:lang w:val="es-MX" w:eastAsia="es-MX"/>
+        </w:rPr>
+      </w:pPr>
+    </w:p>
+    <w:p>
+      <w:pPr>
+        <w:shd w:val="clear" w:color="auto" w:fill="FFFFFF"/>
+        <w:spacing w:before="0" w:after="0" w:line="240" w:lineRule="auto"/>
+        <w:jc w:val="center"/>
+        <w:rPr>
+          <w:rFonts w:ascii="Arial" w:eastAsia="Times New Roman" w:hAnsi="Arial" w:cs="Arial"/>
+          <w:color w:val="4A4A4A"/>
+          <w:sz w:val="20"/>
+          <w:szCs w:val="24"/>
+          <w:lang w:val="es-MX" w:eastAsia="es-MX"/>
+        </w:rPr>
+      </w:pPr>
+    </w:p>
+    <w:p>
+      <w:pPr>
+        <w:shd w:val="clear" w:color="auto" w:fill="FFFFFF"/>
+        <w:spacing w:before="0" w:after="0" w:line="240" w:lineRule="auto"/>
+        <w:jc w:val="center"/>
+        <w:rPr>
+          <w:rFonts w:ascii="Arial" w:eastAsia="Times New Roman" w:hAnsi="Arial" w:cs="Arial"/>
+          <w:color w:val="4A4A4A"/>
+          <w:sz w:val="20"/>
+          <w:szCs w:val="24"/>
+          <w:lang w:val="es-MX" w:eastAsia="es-MX"/>
+        </w:rPr>
+      </w:pPr>
+    </w:p>
+    <w:p>
+      <w:pPr>
+        <w:shd w:val="clear" w:color="auto" w:fill="FFFFFF"/>
+        <w:spacing w:before="0" w:after="0" w:line="240" w:lineRule="auto"/>
+        <w:jc w:val="center"/>
+        <w:rPr>
+          <w:rFonts w:ascii="Arial" w:eastAsia="Times New Roman" w:hAnsi="Arial" w:cs="Arial"/>
+          <w:color w:val="4A4A4A"/>
+          <w:sz w:val="20"/>
+          <w:szCs w:val="24"/>
+          <w:lang w:val="es-MX" w:eastAsia="es-MX"/>
+        </w:rPr>
+      </w:pPr>
+    </w:p>
+    <w:p>
+      <w:pPr>
+        <w:shd w:val="clear" w:color="auto" w:fill="FFFFFF"/>
+        <w:spacing w:before="0" w:after="0" w:line="240" w:lineRule="auto"/>
+        <w:jc w:val="center"/>
+        <w:rPr>
+          <w:rFonts w:ascii="Arial" w:eastAsia="Times New Roman" w:hAnsi="Arial" w:cs="Arial"/>
+          <w:color w:val="4A4A4A"/>
+          <w:sz w:val="20"/>
+          <w:szCs w:val="24"/>
+          <w:lang w:val="es-MX" w:eastAsia="es-MX"/>
+        </w:rPr>
+      </w:pPr>
+    </w:p>
+    <w:p>
+      <w:pPr>
+        <w:shd w:val="clear" w:color="auto" w:fill="FFFFFF"/>
+        <w:spacing w:before="0" w:after="0" w:line="240" w:lineRule="auto"/>
+        <w:jc w:val="center"/>
+        <w:rPr>
+          <w:rFonts w:ascii="Arial" w:eastAsia="Times New Roman" w:hAnsi="Arial" w:cs="Arial"/>
+          <w:color w:val="4A4A4A"/>
+          <w:sz w:val="20"/>
+          <w:szCs w:val="24"/>
+          <w:lang w:val="es-MX" w:eastAsia="es-MX"/>
+        </w:rPr>
+      </w:pPr>
+      <w:bookmarkStart w:id="0" w:name="_GoBack"/>
+      <w:bookmarkEnd w:id="0"/>
+    </w:p>
+    <w:p>
+      <w:pPr>
+        <w:pStyle w:val="Puesto"/>
+        <w:rPr>
+          <w:sz w:val="44"/>
+          <w:lang w:val="es-MX"/>
+        </w:rPr>
+      </w:pPr>
+      <w:r>
+        <w:rPr>
+          <w:sz w:val="44"/>
+          <w:lang w:val="es-MX"/>
+        </w:rPr>
+        <w:t>Lógica de nuestro ruteador</w:t>
+      </w:r>
+    </w:p>
+    <w:p>
+      <w:pPr>
+        <w:shd w:val="clear" w:color="auto" w:fill="FFFFFF"/>
+        <w:spacing w:before="0" w:after="0" w:line="240" w:lineRule="auto"/>
+        <w:jc w:val="center"/>
+        <w:rPr>
+          <w:rFonts w:ascii="Arial" w:eastAsia="Times New Roman" w:hAnsi="Arial" w:cs="Arial"/>
+          <w:color w:val="4A4A4A"/>
+          <w:sz w:val="20"/>
+          <w:szCs w:val="24"/>
+          <w:lang w:val="es-MX" w:eastAsia="es-MX"/>
+        </w:rPr>
+      </w:pPr>
+    </w:p>
+    <w:p>
+      <w:pPr>
+        <w:pStyle w:val="Ttulo1"/>
+      </w:pPr>
+      <w:r>
+        <w:t>Creación de la función loadInitialRoute</w:t>
+      </w:r>
+    </w:p>
+    <w:p>
+      <w:pPr>
+        <w:shd w:val="clear" w:color="auto" w:fill="FFFFFF"/>
+        <w:spacing w:before="0" w:after="0" w:line="240" w:lineRule="auto"/>
+        <w:jc w:val="center"/>
+        <w:rPr>
+          <w:rFonts w:ascii="Arial" w:eastAsia="Times New Roman" w:hAnsi="Arial" w:cs="Arial"/>
+          <w:color w:val="4A4A4A"/>
+          <w:sz w:val="20"/>
+          <w:szCs w:val="24"/>
+          <w:lang w:val="es-MX" w:eastAsia="es-MX"/>
+        </w:rPr>
+      </w:pPr>
+    </w:p>
+    <w:p>
+      <w:pPr>
+        <w:shd w:val="clear" w:color="auto" w:fill="FFFFFF"/>
+        <w:spacing w:before="0" w:after="0" w:line="240" w:lineRule="auto"/>
+        <w:jc w:val="center"/>
+        <w:rPr>
+          <w:rFonts w:ascii="Arial" w:eastAsia="Times New Roman" w:hAnsi="Arial" w:cs="Arial"/>
+          <w:color w:val="4A4A4A"/>
+          <w:sz w:val="20"/>
+          <w:szCs w:val="24"/>
+          <w:lang w:val="es-MX" w:eastAsia="es-MX"/>
+        </w:rPr>
+      </w:pPr>
+    </w:p>
+    <w:p>
+      <w:pPr>
+        <w:shd w:val="clear" w:color="auto" w:fill="FFFFFF"/>
+        <w:spacing w:before="0" w:after="0" w:line="240" w:lineRule="auto"/>
+        <w:jc w:val="center"/>
+        <w:rPr>
+          <w:rFonts w:ascii="Arial" w:eastAsia="Times New Roman" w:hAnsi="Arial" w:cs="Arial"/>
+          <w:color w:val="4A4A4A"/>
+          <w:sz w:val="20"/>
+          <w:szCs w:val="24"/>
+          <w:lang w:val="es-MX" w:eastAsia="es-MX"/>
+        </w:rPr>
+      </w:pPr>
+      <w:r>
+        <w:rPr>
+          <w:rFonts w:ascii="Arial" w:eastAsia="Times New Roman" w:hAnsi="Arial" w:cs="Arial"/>
+          <w:color w:val="4A4A4A"/>
+          <w:sz w:val="20"/>
+          <w:szCs w:val="24"/>
+          <w:lang w:val="es-MX" w:eastAsia="es-MX"/>
+        </w:rPr>
+        <w:drawing>
+          <wp:inline distT="0" distB="0" distL="0" distR="0" wp14:anchorId="3477A180" wp14:editId="14B5E9C4">
+            <wp:extent cx="5732145" cy="2042795"/>
+            <wp:effectExtent l="0" t="0" r="1905" b="0"/>
+            <wp:docPr id="5" name="Imagen 5"/>
+            <wp:cNvGraphicFramePr>
+              <a:graphicFrameLocks xmlns:a="http://schemas.openxmlformats.org/drawingml/2006/main" noChangeAspect="1"/>
+            </wp:cNvGraphicFramePr>
+            <a:graphic xmlns:a="http://schemas.openxmlformats.org/drawingml/2006/main">
+              <a:graphicData uri="http://schemas.openxmlformats.org/drawingml/2006/picture">
+                <pic:pic xmlns:pic="http://schemas.openxmlformats.org/drawingml/2006/picture">
+                  <pic:nvPicPr>
+                    <pic:cNvPr id="1" name=""/>
+                    <pic:cNvPicPr/>
+                  </pic:nvPicPr>
+                  <pic:blipFill>
+                    <a:blip r:embed="rId16"/>
+                    <a:stretch>
+                      <a:fillRect/>
+                    </a:stretch>
+                  </pic:blipFill>
+                  <pic:spPr>
+                    <a:xfrm>
+                      <a:off x="0" y="0"/>
+                      <a:ext cx="5732145" cy="2042795"/>
+                    </a:xfrm>
+                    <a:prstGeom prst="rect">
+                      <a:avLst/>
+                    </a:prstGeom>
+                  </pic:spPr>
+                </pic:pic>
+              </a:graphicData>
+            </a:graphic>
+          </wp:inline>
+        </w:drawing>
+      </w:r>
+    </w:p>
+    <w:p>
+      <w:pPr>
+        <w:pStyle w:val="Ttulo1"/>
+      </w:pPr>
+      <w:r>
+        <w:lastRenderedPageBreak/>
+        <w:t>Haciendo match entre la URL y una ruta</w:t>
+      </w:r>
+    </w:p>
+    <w:p>
+      <w:pPr>
+        <w:shd w:val="clear" w:color="auto" w:fill="FFFFFF"/>
+        <w:spacing w:before="0" w:after="0" w:line="240" w:lineRule="auto"/>
+        <w:jc w:val="center"/>
+        <w:rPr>
+          <w:rFonts w:ascii="Arial" w:eastAsia="Times New Roman" w:hAnsi="Arial" w:cs="Arial"/>
+          <w:color w:val="4A4A4A"/>
+          <w:sz w:val="20"/>
+          <w:szCs w:val="24"/>
+          <w:lang w:val="es-MX" w:eastAsia="es-MX"/>
+        </w:rPr>
+      </w:pPr>
+    </w:p>
+    <w:p>
+      <w:pPr>
+        <w:shd w:val="clear" w:color="auto" w:fill="FFFFFF"/>
+        <w:spacing w:before="0" w:after="0" w:line="240" w:lineRule="auto"/>
+        <w:jc w:val="center"/>
+        <w:rPr>
+          <w:rFonts w:ascii="Arial" w:eastAsia="Times New Roman" w:hAnsi="Arial" w:cs="Arial"/>
+          <w:color w:val="4A4A4A"/>
+          <w:sz w:val="20"/>
+          <w:szCs w:val="24"/>
+          <w:lang w:val="es-MX" w:eastAsia="es-MX"/>
+        </w:rPr>
+      </w:pPr>
+      <w:r>
+        <w:rPr>
+          <w:rFonts w:ascii="Arial" w:eastAsia="Times New Roman" w:hAnsi="Arial" w:cs="Arial"/>
+          <w:color w:val="4A4A4A"/>
+          <w:sz w:val="20"/>
+          <w:szCs w:val="24"/>
+          <w:lang w:val="es-MX" w:eastAsia="es-MX"/>
+        </w:rPr>
+        <w:drawing>
+          <wp:inline distT="0" distB="0" distL="0" distR="0" wp14:anchorId="790B0125" wp14:editId="28CB6342">
+            <wp:extent cx="5732145" cy="3855720"/>
+            <wp:effectExtent l="0" t="0" r="1905" b="0"/>
+            <wp:docPr id="6" name="Imagen 6"/>
+            <wp:cNvGraphicFramePr>
+              <a:graphicFrameLocks xmlns:a="http://schemas.openxmlformats.org/drawingml/2006/main" noChangeAspect="1"/>
+            </wp:cNvGraphicFramePr>
+            <a:graphic xmlns:a="http://schemas.openxmlformats.org/drawingml/2006/main">
+              <a:graphicData uri="http://schemas.openxmlformats.org/drawingml/2006/picture">
+                <pic:pic xmlns:pic="http://schemas.openxmlformats.org/drawingml/2006/picture">
+                  <pic:nvPicPr>
+                    <pic:cNvPr id="1" name=""/>
+                    <pic:cNvPicPr/>
+                  </pic:nvPicPr>
+                  <pic:blipFill>
+                    <a:blip r:embed="rId17"/>
+                    <a:stretch>
+                      <a:fillRect/>
+                    </a:stretch>
+                  </pic:blipFill>
+                  <pic:spPr>
+                    <a:xfrm>
+                      <a:off x="0" y="0"/>
+                      <a:ext cx="5732145" cy="3855720"/>
+                    </a:xfrm>
+                    <a:prstGeom prst="rect">
+                      <a:avLst/>
+                    </a:prstGeom>
+                  </pic:spPr>
+                </pic:pic>
+              </a:graphicData>
+            </a:graphic>
+          </wp:inline>
+        </w:drawing>
+      </w:r>
+    </w:p>
     <w:sectPr>
-      <w:footerReference w:type="default" r:id="rId16"/>
+      <w:footerReference w:type="default" r:id="rId18"/>
       <w:pgSz w:w="11907" w:h="16839" w:code="9"/>
       <w:pgMar w:top="1440" w:right="1440" w:bottom="1440" w:left="1440" w:header="720" w:footer="720" w:gutter="0"/>
       <w:cols w:space="720"/>
@@ -3292,7 +3637,7 @@
             <w:noProof/>
             <w:lang w:bidi="es-ES"/>
           </w:rPr>
-          <w:t>4</w:t>
+          <w:t>5</w:t>
         </w:r>
         <w:r>
           <w:rPr>
@@ -7874,7 +8219,7 @@
 </file>
 
 <file path=customXml/itemProps4.xml><?xml version="1.0" encoding="utf-8"?>
-<ds:datastoreItem xmlns:ds="http://schemas.openxmlformats.org/officeDocument/2006/customXml" ds:itemID="{BD436393-4E18-43E7-9CA0-5A97763D9E3B}">
+<ds:datastoreItem xmlns:ds="http://schemas.openxmlformats.org/officeDocument/2006/customXml" ds:itemID="{B3422434-EEE6-4571-A355-1601B0CFF49E}">
   <ds:schemaRefs>
     <ds:schemaRef ds:uri="http://schemas.openxmlformats.org/officeDocument/2006/bibliography"/>
   </ds:schemaRefs>

</xml_diff>

<commit_message>
Lógica de nuestro ruteador: Creando la función load routes, Actualizando nuestro index.html para agregar la nueva funcionalidad.
</commit_message>
<xml_diff>
--- a/CursoCreacionDeRouterSPA/CreaciónDeRouterSinglePageApp.docx
+++ b/CursoCreacionDeRouterSPA/CreaciónDeRouterSinglePageApp.docx
@@ -3349,8 +3349,6 @@
           <w:lang w:val="es-MX" w:eastAsia="es-MX"/>
         </w:rPr>
       </w:pPr>
-      <w:bookmarkStart w:id="0" w:name="_GoBack"/>
-      <w:bookmarkEnd w:id="0"/>
     </w:p>
     <w:p>
       <w:pPr>
@@ -3557,8 +3555,490 @@
         </w:drawing>
       </w:r>
     </w:p>
+    <w:p>
+      <w:pPr>
+        <w:shd w:val="clear" w:color="auto" w:fill="FFFFFF"/>
+        <w:spacing w:before="0" w:after="0" w:line="240" w:lineRule="auto"/>
+        <w:jc w:val="center"/>
+        <w:rPr>
+          <w:rFonts w:ascii="Arial" w:eastAsia="Times New Roman" w:hAnsi="Arial" w:cs="Arial"/>
+          <w:color w:val="4A4A4A"/>
+          <w:sz w:val="20"/>
+          <w:szCs w:val="24"/>
+          <w:lang w:val="es-MX" w:eastAsia="es-MX"/>
+        </w:rPr>
+      </w:pPr>
+    </w:p>
+    <w:p>
+      <w:pPr>
+        <w:shd w:val="clear" w:color="auto" w:fill="FFFFFF"/>
+        <w:spacing w:before="0" w:after="0" w:line="240" w:lineRule="auto"/>
+        <w:jc w:val="center"/>
+        <w:rPr>
+          <w:rFonts w:ascii="Arial" w:eastAsia="Times New Roman" w:hAnsi="Arial" w:cs="Arial"/>
+          <w:color w:val="4A4A4A"/>
+          <w:sz w:val="20"/>
+          <w:szCs w:val="24"/>
+          <w:lang w:val="es-MX" w:eastAsia="es-MX"/>
+        </w:rPr>
+      </w:pPr>
+    </w:p>
+    <w:p>
+      <w:pPr>
+        <w:shd w:val="clear" w:color="auto" w:fill="FFFFFF"/>
+        <w:spacing w:before="0" w:after="0" w:line="240" w:lineRule="auto"/>
+        <w:jc w:val="center"/>
+        <w:rPr>
+          <w:rFonts w:ascii="Arial" w:eastAsia="Times New Roman" w:hAnsi="Arial" w:cs="Arial"/>
+          <w:color w:val="4A4A4A"/>
+          <w:sz w:val="20"/>
+          <w:szCs w:val="24"/>
+          <w:lang w:val="es-MX" w:eastAsia="es-MX"/>
+        </w:rPr>
+      </w:pPr>
+    </w:p>
+    <w:p>
+      <w:pPr>
+        <w:shd w:val="clear" w:color="auto" w:fill="FFFFFF"/>
+        <w:spacing w:before="0" w:after="0" w:line="240" w:lineRule="auto"/>
+        <w:jc w:val="center"/>
+        <w:rPr>
+          <w:rFonts w:ascii="Arial" w:eastAsia="Times New Roman" w:hAnsi="Arial" w:cs="Arial"/>
+          <w:color w:val="4A4A4A"/>
+          <w:sz w:val="20"/>
+          <w:szCs w:val="24"/>
+          <w:lang w:val="es-MX" w:eastAsia="es-MX"/>
+        </w:rPr>
+      </w:pPr>
+    </w:p>
+    <w:p>
+      <w:pPr>
+        <w:pStyle w:val="Ttulo1"/>
+      </w:pPr>
+      <w:r>
+        <w:t>Creando la función load routes</w:t>
+      </w:r>
+    </w:p>
+    <w:p>
+      <w:pPr>
+        <w:shd w:val="clear" w:color="auto" w:fill="FFFFFF"/>
+        <w:spacing w:before="0" w:after="0" w:line="240" w:lineRule="auto"/>
+        <w:jc w:val="center"/>
+        <w:rPr>
+          <w:rFonts w:ascii="Arial" w:eastAsia="Times New Roman" w:hAnsi="Arial" w:cs="Arial"/>
+          <w:color w:val="4A4A4A"/>
+          <w:sz w:val="20"/>
+          <w:szCs w:val="24"/>
+          <w:lang w:val="es-MX" w:eastAsia="es-MX"/>
+        </w:rPr>
+      </w:pPr>
+    </w:p>
+    <w:p>
+      <w:pPr>
+        <w:shd w:val="clear" w:color="auto" w:fill="FFFFFF"/>
+        <w:spacing w:before="0" w:after="0" w:line="240" w:lineRule="auto"/>
+        <w:rPr>
+          <w:rFonts w:ascii="Arial" w:eastAsia="Times New Roman" w:hAnsi="Arial" w:cs="Arial"/>
+          <w:color w:val="4A4A4A"/>
+          <w:sz w:val="20"/>
+          <w:szCs w:val="20"/>
+          <w:lang w:val="es-MX" w:eastAsia="es-MX"/>
+        </w:rPr>
+      </w:pPr>
+      <w:r>
+        <w:rPr>
+          <w:rFonts w:ascii="Arial" w:eastAsia="Times New Roman" w:hAnsi="Arial" w:cs="Arial"/>
+          <w:color w:val="4A4A4A"/>
+          <w:sz w:val="20"/>
+          <w:szCs w:val="20"/>
+          <w:lang w:val="es-MX" w:eastAsia="es-MX"/>
+        </w:rPr>
+        <w:t>Hola, personalmente me cuesta seguir este curso no porque no entienda lo que se está haciendo, sino por la metodología de enseñanza. Creo que sería más fácil explicar:</w:t>
+      </w:r>
+    </w:p>
+    <w:p>
+      <w:pPr>
+        <w:shd w:val="clear" w:color="auto" w:fill="FFFFFF"/>
+        <w:spacing w:before="0" w:after="0" w:line="240" w:lineRule="auto"/>
+        <w:rPr>
+          <w:rFonts w:ascii="Arial" w:eastAsia="Times New Roman" w:hAnsi="Arial" w:cs="Arial"/>
+          <w:color w:val="4A4A4A"/>
+          <w:sz w:val="20"/>
+          <w:szCs w:val="20"/>
+          <w:lang w:val="es-MX" w:eastAsia="es-MX"/>
+        </w:rPr>
+      </w:pPr>
+      <w:proofErr w:type="gramStart"/>
+      <w:r>
+        <w:rPr>
+          <w:rFonts w:ascii="Courier New" w:eastAsia="Times New Roman" w:hAnsi="Courier New" w:cs="Courier New"/>
+          <w:color w:val="4A4A4A"/>
+          <w:sz w:val="20"/>
+          <w:szCs w:val="20"/>
+          <w:lang w:val="es-MX" w:eastAsia="es-MX"/>
+        </w:rPr>
+        <w:t>1)Colocamos</w:t>
+      </w:r>
+      <w:proofErr w:type="gramEnd"/>
+      <w:r>
+        <w:rPr>
+          <w:rFonts w:ascii="Courier New" w:eastAsia="Times New Roman" w:hAnsi="Courier New" w:cs="Courier New"/>
+          <w:color w:val="4A4A4A"/>
+          <w:sz w:val="20"/>
+          <w:szCs w:val="20"/>
+          <w:lang w:val="es-MX" w:eastAsia="es-MX"/>
+        </w:rPr>
+        <w:t xml:space="preserve"> [data-</w:t>
+      </w:r>
+      <w:proofErr w:type="spellStart"/>
+      <w:r>
+        <w:rPr>
+          <w:rFonts w:ascii="Courier New" w:eastAsia="Times New Roman" w:hAnsi="Courier New" w:cs="Courier New"/>
+          <w:color w:val="4A4A4A"/>
+          <w:sz w:val="20"/>
+          <w:szCs w:val="20"/>
+          <w:lang w:val="es-MX" w:eastAsia="es-MX"/>
+        </w:rPr>
+        <w:t>router</w:t>
+      </w:r>
+      <w:proofErr w:type="spellEnd"/>
+      <w:r>
+        <w:rPr>
+          <w:rFonts w:ascii="Courier New" w:eastAsia="Times New Roman" w:hAnsi="Courier New" w:cs="Courier New"/>
+          <w:color w:val="4A4A4A"/>
+          <w:sz w:val="20"/>
+          <w:szCs w:val="20"/>
+          <w:lang w:val="es-MX" w:eastAsia="es-MX"/>
+        </w:rPr>
+        <w:t>] en el elemento &lt;div data-</w:t>
+      </w:r>
+      <w:proofErr w:type="spellStart"/>
+      <w:r>
+        <w:rPr>
+          <w:rFonts w:ascii="Courier New" w:eastAsia="Times New Roman" w:hAnsi="Courier New" w:cs="Courier New"/>
+          <w:color w:val="4A4A4A"/>
+          <w:sz w:val="20"/>
+          <w:szCs w:val="20"/>
+          <w:lang w:val="es-MX" w:eastAsia="es-MX"/>
+        </w:rPr>
+        <w:t>router</w:t>
+      </w:r>
+      <w:proofErr w:type="spellEnd"/>
+      <w:r>
+        <w:rPr>
+          <w:rFonts w:ascii="Courier New" w:eastAsia="Times New Roman" w:hAnsi="Courier New" w:cs="Courier New"/>
+          <w:color w:val="4A4A4A"/>
+          <w:sz w:val="20"/>
+          <w:szCs w:val="20"/>
+          <w:lang w:val="es-MX" w:eastAsia="es-MX"/>
+        </w:rPr>
+        <w:t xml:space="preserve">&gt;. </w:t>
+      </w:r>
+      <w:proofErr w:type="gramStart"/>
+      <w:r>
+        <w:rPr>
+          <w:rFonts w:ascii="Courier New" w:eastAsia="Times New Roman" w:hAnsi="Courier New" w:cs="Courier New"/>
+          <w:color w:val="4A4A4A"/>
+          <w:sz w:val="20"/>
+          <w:szCs w:val="20"/>
+          <w:lang w:val="es-MX" w:eastAsia="es-MX"/>
+        </w:rPr>
+        <w:t>2)Creamos</w:t>
+      </w:r>
+      <w:proofErr w:type="gramEnd"/>
+      <w:r>
+        <w:rPr>
+          <w:rFonts w:ascii="Courier New" w:eastAsia="Times New Roman" w:hAnsi="Courier New" w:cs="Courier New"/>
+          <w:color w:val="4A4A4A"/>
+          <w:sz w:val="20"/>
+          <w:szCs w:val="20"/>
+          <w:lang w:val="es-MX" w:eastAsia="es-MX"/>
+        </w:rPr>
+        <w:t xml:space="preserve"> la constante “</w:t>
+      </w:r>
+      <w:proofErr w:type="spellStart"/>
+      <w:r>
+        <w:rPr>
+          <w:rFonts w:ascii="Courier New" w:eastAsia="Times New Roman" w:hAnsi="Courier New" w:cs="Courier New"/>
+          <w:color w:val="4A4A4A"/>
+          <w:sz w:val="20"/>
+          <w:szCs w:val="20"/>
+          <w:lang w:val="es-MX" w:eastAsia="es-MX"/>
+        </w:rPr>
+        <w:t>routerOutElm</w:t>
+      </w:r>
+      <w:proofErr w:type="spellEnd"/>
+      <w:r>
+        <w:rPr>
+          <w:rFonts w:ascii="Courier New" w:eastAsia="Times New Roman" w:hAnsi="Courier New" w:cs="Courier New"/>
+          <w:color w:val="4A4A4A"/>
+          <w:sz w:val="20"/>
+          <w:szCs w:val="20"/>
+          <w:lang w:val="es-MX" w:eastAsia="es-MX"/>
+        </w:rPr>
+        <w:t>” […]. etc. Y no viceversa.</w:t>
+      </w:r>
+    </w:p>
+    <w:p>
+      <w:pPr>
+        <w:shd w:val="clear" w:color="auto" w:fill="FFFFFF"/>
+        <w:spacing w:before="0" w:after="0" w:line="240" w:lineRule="auto"/>
+        <w:jc w:val="center"/>
+        <w:rPr>
+          <w:rFonts w:ascii="Arial" w:eastAsia="Times New Roman" w:hAnsi="Arial" w:cs="Arial"/>
+          <w:color w:val="4A4A4A"/>
+          <w:sz w:val="20"/>
+          <w:szCs w:val="24"/>
+          <w:lang w:val="es-MX" w:eastAsia="es-MX"/>
+        </w:rPr>
+      </w:pPr>
+    </w:p>
+    <w:p>
+      <w:pPr>
+        <w:shd w:val="clear" w:color="auto" w:fill="FFFFFF"/>
+        <w:spacing w:before="0" w:after="0" w:line="240" w:lineRule="auto"/>
+        <w:jc w:val="center"/>
+        <w:rPr>
+          <w:rFonts w:ascii="Arial" w:eastAsia="Times New Roman" w:hAnsi="Arial" w:cs="Arial"/>
+          <w:color w:val="4A4A4A"/>
+          <w:sz w:val="20"/>
+          <w:szCs w:val="24"/>
+          <w:lang w:val="es-MX" w:eastAsia="es-MX"/>
+        </w:rPr>
+      </w:pPr>
+    </w:p>
+    <w:p>
+      <w:pPr>
+        <w:shd w:val="clear" w:color="auto" w:fill="FFFFFF"/>
+        <w:spacing w:before="0" w:after="0" w:line="240" w:lineRule="auto"/>
+        <w:jc w:val="center"/>
+        <w:rPr>
+          <w:rFonts w:ascii="Arial" w:eastAsia="Times New Roman" w:hAnsi="Arial" w:cs="Arial"/>
+          <w:color w:val="4A4A4A"/>
+          <w:sz w:val="20"/>
+          <w:szCs w:val="24"/>
+          <w:lang w:val="es-MX" w:eastAsia="es-MX"/>
+        </w:rPr>
+      </w:pPr>
+      <w:r>
+        <w:rPr>
+          <w:rFonts w:ascii="Arial" w:eastAsia="Times New Roman" w:hAnsi="Arial" w:cs="Arial"/>
+          <w:color w:val="4A4A4A"/>
+          <w:sz w:val="20"/>
+          <w:szCs w:val="24"/>
+          <w:lang w:val="es-MX" w:eastAsia="es-MX"/>
+        </w:rPr>
+        <w:drawing>
+          <wp:inline distT="0" distB="0" distL="0" distR="0" wp14:anchorId="34A70380" wp14:editId="60F2D920">
+            <wp:extent cx="4947557" cy="2371013"/>
+            <wp:effectExtent l="0" t="0" r="5715" b="0"/>
+            <wp:docPr id="7" name="Imagen 7"/>
+            <wp:cNvGraphicFramePr>
+              <a:graphicFrameLocks xmlns:a="http://schemas.openxmlformats.org/drawingml/2006/main" noChangeAspect="1"/>
+            </wp:cNvGraphicFramePr>
+            <a:graphic xmlns:a="http://schemas.openxmlformats.org/drawingml/2006/main">
+              <a:graphicData uri="http://schemas.openxmlformats.org/drawingml/2006/picture">
+                <pic:pic xmlns:pic="http://schemas.openxmlformats.org/drawingml/2006/picture">
+                  <pic:nvPicPr>
+                    <pic:cNvPr id="1" name=""/>
+                    <pic:cNvPicPr/>
+                  </pic:nvPicPr>
+                  <pic:blipFill>
+                    <a:blip r:embed="rId18"/>
+                    <a:stretch>
+                      <a:fillRect/>
+                    </a:stretch>
+                  </pic:blipFill>
+                  <pic:spPr>
+                    <a:xfrm>
+                      <a:off x="0" y="0"/>
+                      <a:ext cx="4947979" cy="2371215"/>
+                    </a:xfrm>
+                    <a:prstGeom prst="rect">
+                      <a:avLst/>
+                    </a:prstGeom>
+                  </pic:spPr>
+                </pic:pic>
+              </a:graphicData>
+            </a:graphic>
+          </wp:inline>
+        </w:drawing>
+      </w:r>
+    </w:p>
+    <w:p>
+      <w:pPr>
+        <w:shd w:val="clear" w:color="auto" w:fill="FFFFFF"/>
+        <w:spacing w:before="0" w:after="0" w:line="240" w:lineRule="auto"/>
+        <w:jc w:val="center"/>
+        <w:rPr>
+          <w:rFonts w:ascii="Arial" w:eastAsia="Times New Roman" w:hAnsi="Arial" w:cs="Arial"/>
+          <w:color w:val="4A4A4A"/>
+          <w:sz w:val="20"/>
+          <w:szCs w:val="24"/>
+          <w:lang w:val="es-MX" w:eastAsia="es-MX"/>
+        </w:rPr>
+      </w:pPr>
+    </w:p>
+    <w:p>
+      <w:pPr>
+        <w:pStyle w:val="Ttulo1"/>
+      </w:pPr>
+      <w:r>
+        <w:lastRenderedPageBreak/>
+        <w:t>Actualizando nuestro index.html para agregar la nueva funcionalidad de routing</w:t>
+      </w:r>
+    </w:p>
+    <w:p>
+      <w:pPr>
+        <w:jc w:val="center"/>
+        <w:rPr>
+          <w:rFonts w:ascii="Arial" w:hAnsi="Arial" w:cs="Arial"/>
+        </w:rPr>
+      </w:pPr>
+      <w:r>
+        <w:rPr>
+          <w:rFonts w:ascii="Arial" w:hAnsi="Arial" w:cs="Arial"/>
+        </w:rPr>
+        <w:t>Detalle importante: Eliminar /index.html del navegador (127.0.0.1:5500</w:t>
+      </w:r>
+      <w:r>
+        <w:rPr>
+          <w:rFonts w:ascii="Arial" w:hAnsi="Arial" w:cs="Arial"/>
+        </w:rPr>
+        <w:t>/index.html</w:t>
+      </w:r>
+      <w:r>
+        <w:rPr>
+          <w:rFonts w:ascii="Arial" w:hAnsi="Arial" w:cs="Arial"/>
+        </w:rPr>
+        <w:t>)</w:t>
+      </w:r>
+    </w:p>
+    <w:p>
+      <w:pPr>
+        <w:jc w:val="center"/>
+      </w:pPr>
+      <w:r>
+        <w:drawing>
+          <wp:inline distT="0" distB="0" distL="0" distR="0" wp14:anchorId="20E1CF88" wp14:editId="587E1E4D">
+            <wp:extent cx="3703320" cy="2084614"/>
+            <wp:effectExtent l="0" t="0" r="0" b="0"/>
+            <wp:docPr id="9" name="Imagen 9"/>
+            <wp:cNvGraphicFramePr>
+              <a:graphicFrameLocks xmlns:a="http://schemas.openxmlformats.org/drawingml/2006/main" noChangeAspect="1"/>
+            </wp:cNvGraphicFramePr>
+            <a:graphic xmlns:a="http://schemas.openxmlformats.org/drawingml/2006/main">
+              <a:graphicData uri="http://schemas.openxmlformats.org/drawingml/2006/picture">
+                <pic:pic xmlns:pic="http://schemas.openxmlformats.org/drawingml/2006/picture">
+                  <pic:nvPicPr>
+                    <pic:cNvPr id="1" name=""/>
+                    <pic:cNvPicPr/>
+                  </pic:nvPicPr>
+                  <pic:blipFill rotWithShape="1">
+                    <a:blip r:embed="rId19"/>
+                    <a:srcRect b="13700"/>
+                    <a:stretch/>
+                  </pic:blipFill>
+                  <pic:spPr bwMode="auto">
+                    <a:xfrm>
+                      <a:off x="0" y="0"/>
+                      <a:ext cx="3703641" cy="2084795"/>
+                    </a:xfrm>
+                    <a:prstGeom prst="rect">
+                      <a:avLst/>
+                    </a:prstGeom>
+                    <a:ln>
+                      <a:noFill/>
+                    </a:ln>
+                    <a:extLst>
+                      <a:ext uri="{53640926-AAD7-44D8-BBD7-CCE9431645EC}">
+                        <a14:shadowObscured xmlns:a14="http://schemas.microsoft.com/office/drawing/2010/main"/>
+                      </a:ext>
+                    </a:extLst>
+                  </pic:spPr>
+                </pic:pic>
+              </a:graphicData>
+            </a:graphic>
+          </wp:inline>
+        </w:drawing>
+      </w:r>
+    </w:p>
+    <w:p>
+      <w:pPr>
+        <w:shd w:val="clear" w:color="auto" w:fill="FFFFFF"/>
+        <w:spacing w:before="0" w:after="0" w:line="240" w:lineRule="auto"/>
+        <w:jc w:val="center"/>
+        <w:rPr>
+          <w:rFonts w:ascii="Arial" w:eastAsia="Times New Roman" w:hAnsi="Arial" w:cs="Arial"/>
+          <w:color w:val="4A4A4A"/>
+          <w:sz w:val="20"/>
+          <w:szCs w:val="24"/>
+          <w:lang w:val="es-MX" w:eastAsia="es-MX"/>
+        </w:rPr>
+      </w:pPr>
+      <w:bookmarkStart w:id="0" w:name="_GoBack"/>
+      <w:bookmarkEnd w:id="0"/>
+    </w:p>
+    <w:p>
+      <w:pPr>
+        <w:shd w:val="clear" w:color="auto" w:fill="FFFFFF"/>
+        <w:spacing w:before="0" w:after="0" w:line="240" w:lineRule="auto"/>
+        <w:jc w:val="center"/>
+        <w:rPr>
+          <w:rFonts w:ascii="Arial" w:eastAsia="Times New Roman" w:hAnsi="Arial" w:cs="Arial"/>
+          <w:color w:val="4A4A4A"/>
+          <w:sz w:val="20"/>
+          <w:szCs w:val="24"/>
+          <w:lang w:val="es-MX" w:eastAsia="es-MX"/>
+        </w:rPr>
+      </w:pPr>
+      <w:r>
+        <w:rPr>
+          <w:rFonts w:ascii="Arial" w:eastAsia="Times New Roman" w:hAnsi="Arial" w:cs="Arial"/>
+          <w:color w:val="4A4A4A"/>
+          <w:sz w:val="20"/>
+          <w:szCs w:val="24"/>
+          <w:lang w:val="es-MX" w:eastAsia="es-MX"/>
+        </w:rPr>
+        <w:drawing>
+          <wp:inline distT="0" distB="0" distL="0" distR="0" wp14:anchorId="7F8E887E" wp14:editId="53D19EB8">
+            <wp:extent cx="5732145" cy="3549015"/>
+            <wp:effectExtent l="0" t="0" r="1905" b="0"/>
+            <wp:docPr id="8" name="Imagen 8"/>
+            <wp:cNvGraphicFramePr>
+              <a:graphicFrameLocks xmlns:a="http://schemas.openxmlformats.org/drawingml/2006/main" noChangeAspect="1"/>
+            </wp:cNvGraphicFramePr>
+            <a:graphic xmlns:a="http://schemas.openxmlformats.org/drawingml/2006/main">
+              <a:graphicData uri="http://schemas.openxmlformats.org/drawingml/2006/picture">
+                <pic:pic xmlns:pic="http://schemas.openxmlformats.org/drawingml/2006/picture">
+                  <pic:nvPicPr>
+                    <pic:cNvPr id="1" name=""/>
+                    <pic:cNvPicPr/>
+                  </pic:nvPicPr>
+                  <pic:blipFill>
+                    <a:blip r:embed="rId20"/>
+                    <a:stretch>
+                      <a:fillRect/>
+                    </a:stretch>
+                  </pic:blipFill>
+                  <pic:spPr>
+                    <a:xfrm>
+                      <a:off x="0" y="0"/>
+                      <a:ext cx="5732145" cy="3549015"/>
+                    </a:xfrm>
+                    <a:prstGeom prst="rect">
+                      <a:avLst/>
+                    </a:prstGeom>
+                  </pic:spPr>
+                </pic:pic>
+              </a:graphicData>
+            </a:graphic>
+          </wp:inline>
+        </w:drawing>
+      </w:r>
+    </w:p>
     <w:sectPr>
-      <w:footerReference w:type="default" r:id="rId18"/>
+      <w:footerReference w:type="default" r:id="rId21"/>
       <w:pgSz w:w="11907" w:h="16839" w:code="9"/>
       <w:pgMar w:top="1440" w:right="1440" w:bottom="1440" w:left="1440" w:header="720" w:footer="720" w:gutter="0"/>
       <w:cols w:space="720"/>
@@ -3637,7 +4117,7 @@
             <w:noProof/>
             <w:lang w:bidi="es-ES"/>
           </w:rPr>
-          <w:t>5</w:t>
+          <w:t>6</w:t>
         </w:r>
         <w:r>
           <w:rPr>
@@ -8219,7 +8699,7 @@
 </file>
 
 <file path=customXml/itemProps4.xml><?xml version="1.0" encoding="utf-8"?>
-<ds:datastoreItem xmlns:ds="http://schemas.openxmlformats.org/officeDocument/2006/customXml" ds:itemID="{B3422434-EEE6-4571-A355-1601B0CFF49E}">
+<ds:datastoreItem xmlns:ds="http://schemas.openxmlformats.org/officeDocument/2006/customXml" ds:itemID="{C41FBF37-C9EA-4062-A82D-72C086D384AA}">
   <ds:schemaRefs>
     <ds:schemaRef ds:uri="http://schemas.openxmlformats.org/officeDocument/2006/bibliography"/>
   </ds:schemaRefs>

</xml_diff>